<commit_message>
Uprava restauracie a pridanie tabulky
Upravenie jedneho riadku restauracie, pridanie tabulky typ restauracie pre pracovanie s datami typov
</commit_message>
<xml_diff>
--- a/Dokumentacia scanOrder.docx
+++ b/Dokumentacia scanOrder.docx
@@ -3,9 +3,19 @@
 <w:document xmlns:wpc="http://schemas.microsoft.com/office/word/2010/wordprocessingCanvas" xmlns:cx="http://schemas.microsoft.com/office/drawing/2014/chartex" xmlns:cx1="http://schemas.microsoft.com/office/drawing/2015/9/8/chartex" xmlns:cx2="http://schemas.microsoft.com/office/drawing/2015/10/21/chartex" xmlns:cx3="http://schemas.microsoft.com/office/drawing/2016/5/9/chartex" xmlns:cx4="http://schemas.microsoft.com/office/drawing/2016/5/10/chartex" xmlns:cx5="http://schemas.microsoft.com/office/drawing/2016/5/11/chartex" xmlns:cx6="http://schemas.microsoft.com/office/drawing/2016/5/12/chartex" xmlns:cx7="http://schemas.microsoft.com/office/drawing/2016/5/13/chartex" xmlns:cx8="http://schemas.microsoft.com/office/drawing/2016/5/14/chartex" xmlns:mc="http://schemas.openxmlformats.org/markup-compatibility/2006" xmlns:aink="http://schemas.microsoft.com/office/drawing/2016/ink" xmlns:am3d="http://schemas.microsoft.com/office/drawing/2017/model3d" xmlns:o="urn:schemas-microsoft-com:office:office" xmlns:oel="http://schemas.microsoft.com/office/2019/extlst" xmlns:r="http://schemas.openxmlformats.org/officeDocument/2006/relationships" xmlns:m="http://schemas.openxmlformats.org/officeDocument/2006/math" xmlns:v="urn:schemas-microsoft-com:vml" xmlns:wp14="http://schemas.microsoft.com/office/word/2010/wordprocessingDrawing" xmlns:wp="http://schemas.openxmlformats.org/drawingml/2006/wordprocessingDrawing" xmlns:w10="urn:schemas-microsoft-com:office:word" xmlns:w="http://schemas.openxmlformats.org/wordprocessingml/2006/main" xmlns:w14="http://schemas.microsoft.com/office/word/2010/wordml" xmlns:w15="http://schemas.microsoft.com/office/word/2012/wordml" xmlns:w16cex="http://schemas.microsoft.com/office/word/2018/wordml/cex" xmlns:w16cid="http://schemas.microsoft.com/office/word/2016/wordml/cid" xmlns:w16="http://schemas.microsoft.com/office/word/2018/wordml" xmlns:w16du="http://schemas.microsoft.com/office/word/2023/wordml/word16du" xmlns:w16sdtdh="http://schemas.microsoft.com/office/word/2020/wordml/sdtdatahash" xmlns:w16sdtfl="http://schemas.microsoft.com/office/word/2024/wordml/sdtformatlock" xmlns:w16se="http://schemas.microsoft.com/office/word/2015/wordml/symex" xmlns:wpg="http://schemas.microsoft.com/office/word/2010/wordprocessingGroup" xmlns:wpi="http://schemas.microsoft.com/office/word/2010/wordprocessingInk" xmlns:wne="http://schemas.microsoft.com/office/word/2006/wordml" xmlns:wps="http://schemas.microsoft.com/office/word/2010/wordprocessingShape" mc:Ignorable="w14 w15 w16se w16cid w16 w16cex w16sdtdh w16sdtfl w16du wp14">
   <w:body>
     <w:p>
-      <w:r>
-        <w:t>Dokumentacia scanOrder</w:t>
-      </w:r>
+      <w:proofErr w:type="spellStart"/>
+      <w:r>
+        <w:t>Dokumentacia</w:t>
+      </w:r>
+      <w:proofErr w:type="spellEnd"/>
+      <w:r>
+        <w:t xml:space="preserve"> </w:t>
+      </w:r>
+      <w:proofErr w:type="spellStart"/>
+      <w:r>
+        <w:t>scanOrder</w:t>
+      </w:r>
+      <w:proofErr w:type="spellEnd"/>
     </w:p>
     <w:p>
       <w:pPr>
@@ -15,9 +25,11 @@
           <w:numId w:val="1"/>
         </w:numPr>
       </w:pPr>
+      <w:proofErr w:type="spellStart"/>
       <w:r>
         <w:t>Autentifikacia</w:t>
       </w:r>
+      <w:proofErr w:type="spellEnd"/>
     </w:p>
     <w:p>
       <w:pPr>
@@ -90,8 +102,13 @@
       </w:hyperlink>
     </w:p>
     <w:p>
-      <w:r>
-        <w:t>potrebuje:</w:t>
+      <w:proofErr w:type="spellStart"/>
+      <w:r>
+        <w:t>potrebuje</w:t>
+      </w:r>
+      <w:proofErr w:type="spellEnd"/>
+      <w:r>
+        <w:t>:</w:t>
       </w:r>
     </w:p>
     <w:p>
@@ -123,6 +140,7 @@
           <w:bCs/>
         </w:rPr>
       </w:pPr>
+      <w:proofErr w:type="spellStart"/>
       <w:r>
         <w:t>Route:</w:t>
       </w:r>
@@ -133,6 +151,7 @@
         </w:rPr>
         <w:t>POST</w:t>
       </w:r>
+      <w:proofErr w:type="spellEnd"/>
     </w:p>
     <w:p>
       <w:pPr>
@@ -141,12 +160,21 @@
           <w:bCs/>
         </w:rPr>
       </w:pPr>
+      <w:proofErr w:type="spellStart"/>
       <w:r>
         <w:rPr>
           <w:b/>
           <w:bCs/>
         </w:rPr>
-        <w:t>url : /register/customer</w:t>
+        <w:t>url</w:t>
+      </w:r>
+      <w:proofErr w:type="spellEnd"/>
+      <w:r>
+        <w:rPr>
+          <w:b/>
+          <w:bCs/>
+        </w:rPr>
+        <w:t xml:space="preserve"> : /register/customer</w:t>
       </w:r>
     </w:p>
     <w:p>
@@ -156,12 +184,21 @@
           <w:bCs/>
         </w:rPr>
       </w:pPr>
+      <w:proofErr w:type="spellStart"/>
       <w:r>
         <w:rPr>
           <w:b/>
           <w:bCs/>
         </w:rPr>
-        <w:t>potrebuje:</w:t>
+        <w:t>potrebuje</w:t>
+      </w:r>
+      <w:proofErr w:type="spellEnd"/>
+      <w:r>
+        <w:rPr>
+          <w:b/>
+          <w:bCs/>
+        </w:rPr>
+        <w:t>:</w:t>
       </w:r>
     </w:p>
     <w:p>
@@ -183,22 +220,50 @@
           <w:b/>
           <w:bCs/>
         </w:rPr>
-        <w:t>, accept</w:t>
-      </w:r>
+        <w:t xml:space="preserve">, </w:t>
+      </w:r>
+      <w:proofErr w:type="spellStart"/>
       <w:r>
         <w:rPr>
           <w:b/>
           <w:bCs/>
         </w:rPr>
-        <w:t>_</w:t>
+        <w:t>accept</w:t>
       </w:r>
       <w:r>
         <w:rPr>
           <w:b/>
           <w:bCs/>
         </w:rPr>
+        <w:t>_</w:t>
+      </w:r>
+      <w:r>
+        <w:rPr>
+          <w:b/>
+          <w:bCs/>
+        </w:rPr>
         <w:t>gdpr</w:t>
       </w:r>
+      <w:proofErr w:type="spellEnd"/>
+      <w:r>
+        <w:rPr>
+          <w:b/>
+          <w:bCs/>
+        </w:rPr>
+        <w:t>,</w:t>
+      </w:r>
+      <w:r>
+        <w:t xml:space="preserve"> </w:t>
+      </w:r>
+      <w:proofErr w:type="spellStart"/>
+      <w:r>
+        <w:rPr>
+          <w:b/>
+          <w:bCs/>
+        </w:rPr>
+        <w:t>password_confirmation</w:t>
+      </w:r>
+      <w:proofErr w:type="spellEnd"/>
     </w:p>
     <w:p>
       <w:pPr>
@@ -252,8 +317,16 @@
         <w:rPr>
           <w:lang w:val="sk-SK"/>
         </w:rPr>
-        <w:t>: nic</w:t>
-      </w:r>
+        <w:t xml:space="preserve">: </w:t>
+      </w:r>
+      <w:proofErr w:type="spellStart"/>
+      <w:r>
+        <w:rPr>
+          <w:lang w:val="sk-SK"/>
+        </w:rPr>
+        <w:t>nic</w:t>
+      </w:r>
+      <w:proofErr w:type="spellEnd"/>
     </w:p>
     <w:sectPr>
       <w:pgSz w:w="11906" w:h="16838"/>
@@ -1759,15 +1832,6 @@
 </file>
 
 <file path=customXml/item1.xml><?xml version="1.0" encoding="utf-8"?>
-<?mso-contentType ?>
-<FormTemplates xmlns="http://schemas.microsoft.com/sharepoint/v3/contenttype/forms">
-  <Display>DocumentLibraryForm</Display>
-  <Edit>DocumentLibraryForm</Edit>
-  <New>DocumentLibraryForm</New>
-</FormTemplates>
-</file>
-
-<file path=customXml/item2.xml><?xml version="1.0" encoding="utf-8"?>
 <ct:contentTypeSchema xmlns:ct="http://schemas.microsoft.com/office/2006/metadata/contentType" xmlns:ma="http://schemas.microsoft.com/office/2006/metadata/properties/metaAttributes" ct:_="" ma:_="" ma:contentTypeName="Dokument" ma:contentTypeID="0x010100F1E5E07130354F4C90B7AEF965F7F7CF" ma:contentTypeVersion="13" ma:contentTypeDescription="Umožňuje vytvoriť nový dokument." ma:contentTypeScope="" ma:versionID="cbfc79a35177fecb20427d6018107a8b">
   <xsd:schema xmlns:xsd="http://www.w3.org/2001/XMLSchema" xmlns:xs="http://www.w3.org/2001/XMLSchema" xmlns:p="http://schemas.microsoft.com/office/2006/metadata/properties" xmlns:ns3="231c4eac-96b6-4cf2-b251-23b838f7cf09" xmlns:ns4="3c9e0e30-e467-4344-9c23-ea945731e275" targetNamespace="http://schemas.microsoft.com/office/2006/metadata/properties" ma:root="true" ma:fieldsID="7498111083aa0c13e9acb494b46ddc85" ns3:_="" ns4:_="">
     <xsd:import namespace="231c4eac-96b6-4cf2-b251-23b838f7cf09"/>
@@ -1988,6 +2052,15 @@
 </ct:contentTypeSchema>
 </file>
 
+<file path=customXml/item2.xml><?xml version="1.0" encoding="utf-8"?>
+<?mso-contentType ?>
+<FormTemplates xmlns="http://schemas.microsoft.com/sharepoint/v3/contenttype/forms">
+  <Display>DocumentLibraryForm</Display>
+  <Edit>DocumentLibraryForm</Edit>
+  <New>DocumentLibraryForm</New>
+</FormTemplates>
+</file>
+
 <file path=customXml/item3.xml><?xml version="1.0" encoding="utf-8"?>
 <p:properties xmlns:p="http://schemas.microsoft.com/office/2006/metadata/properties" xmlns:xsi="http://www.w3.org/2001/XMLSchema-instance" xmlns:pc="http://schemas.microsoft.com/office/infopath/2007/PartnerControls">
   <documentManagement>
@@ -1997,14 +2070,6 @@
 </file>
 
 <file path=customXml/itemProps1.xml><?xml version="1.0" encoding="utf-8"?>
-<ds:datastoreItem xmlns:ds="http://schemas.openxmlformats.org/officeDocument/2006/customXml" ds:itemID="{2F348906-B5A9-4EEA-ADEB-3A896FDE27CC}">
-  <ds:schemaRefs>
-    <ds:schemaRef ds:uri="http://schemas.microsoft.com/sharepoint/v3/contenttype/forms"/>
-  </ds:schemaRefs>
-</ds:datastoreItem>
-</file>
-
-<file path=customXml/itemProps2.xml><?xml version="1.0" encoding="utf-8"?>
 <ds:datastoreItem xmlns:ds="http://schemas.openxmlformats.org/officeDocument/2006/customXml" ds:itemID="{C503D6AA-0281-4338-B286-73E19742EF57}">
   <ds:schemaRefs>
     <ds:schemaRef ds:uri="http://schemas.microsoft.com/office/2006/metadata/contentType"/>
@@ -2023,6 +2088,14 @@
 </ds:datastoreItem>
 </file>
 
+<file path=customXml/itemProps2.xml><?xml version="1.0" encoding="utf-8"?>
+<ds:datastoreItem xmlns:ds="http://schemas.openxmlformats.org/officeDocument/2006/customXml" ds:itemID="{2F348906-B5A9-4EEA-ADEB-3A896FDE27CC}">
+  <ds:schemaRefs>
+    <ds:schemaRef ds:uri="http://schemas.microsoft.com/sharepoint/v3/contenttype/forms"/>
+  </ds:schemaRefs>
+</ds:datastoreItem>
+</file>
+
 <file path=customXml/itemProps3.xml><?xml version="1.0" encoding="utf-8"?>
 <ds:datastoreItem xmlns:ds="http://schemas.openxmlformats.org/officeDocument/2006/customXml" ds:itemID="{EA472EA1-EB29-47EC-BC19-18213F7AA2C6}">
   <ds:schemaRefs>

</xml_diff>

<commit_message>
Dopisanie dokumentacie, Uprava register restaurant
Este treba v register restaurant doplnit otvaracie hodiny, description, logo a platby
</commit_message>
<xml_diff>
--- a/Dokumentacia scanOrder.docx
+++ b/Dokumentacia scanOrder.docx
@@ -141,6 +141,7 @@
         </w:rPr>
       </w:pPr>
       <w:proofErr w:type="spellStart"/>
+      <w:proofErr w:type="gramStart"/>
       <w:r>
         <w:t>Route:</w:t>
       </w:r>
@@ -152,15 +153,17 @@
         <w:t>POST</w:t>
       </w:r>
       <w:proofErr w:type="spellEnd"/>
-    </w:p>
-    <w:p>
-      <w:pPr>
-        <w:rPr>
-          <w:b/>
-          <w:bCs/>
-        </w:rPr>
-      </w:pPr>
-      <w:proofErr w:type="spellStart"/>
+      <w:proofErr w:type="gramEnd"/>
+    </w:p>
+    <w:p>
+      <w:pPr>
+        <w:rPr>
+          <w:b/>
+          <w:bCs/>
+        </w:rPr>
+      </w:pPr>
+      <w:proofErr w:type="spellStart"/>
+      <w:proofErr w:type="gramStart"/>
       <w:r>
         <w:rPr>
           <w:b/>
@@ -174,7 +177,15 @@
           <w:b/>
           <w:bCs/>
         </w:rPr>
-        <w:t xml:space="preserve"> : /register/customer</w:t>
+        <w:t xml:space="preserve"> :</w:t>
+      </w:r>
+      <w:proofErr w:type="gramEnd"/>
+      <w:r>
+        <w:rPr>
+          <w:b/>
+          <w:bCs/>
+        </w:rPr>
+        <w:t xml:space="preserve"> /register/customer</w:t>
       </w:r>
     </w:p>
     <w:p>
@@ -274,6 +285,407 @@
         </w:numPr>
       </w:pPr>
       <w:r>
+        <w:t>Register Restaurant</w:t>
+      </w:r>
+    </w:p>
+    <w:p>
+      <w:pPr>
+        <w:rPr>
+          <w:b/>
+          <w:bCs/>
+        </w:rPr>
+      </w:pPr>
+      <w:proofErr w:type="spellStart"/>
+      <w:proofErr w:type="gramStart"/>
+      <w:r>
+        <w:t>Route:</w:t>
+      </w:r>
+      <w:r>
+        <w:rPr>
+          <w:b/>
+          <w:bCs/>
+        </w:rPr>
+        <w:t>POST</w:t>
+      </w:r>
+      <w:proofErr w:type="spellEnd"/>
+      <w:proofErr w:type="gramEnd"/>
+    </w:p>
+    <w:p>
+      <w:pPr>
+        <w:rPr>
+          <w:b/>
+          <w:bCs/>
+        </w:rPr>
+      </w:pPr>
+      <w:r>
+        <w:rPr>
+          <w:b/>
+          <w:bCs/>
+        </w:rPr>
+        <w:t>url: /register/restaurant</w:t>
+      </w:r>
+    </w:p>
+    <w:p>
+      <w:proofErr w:type="spellStart"/>
+      <w:r>
+        <w:rPr>
+          <w:b/>
+          <w:bCs/>
+        </w:rPr>
+        <w:t>potrebuje</w:t>
+      </w:r>
+      <w:proofErr w:type="spellEnd"/>
+      <w:r>
+        <w:rPr>
+          <w:b/>
+          <w:bCs/>
+        </w:rPr>
+        <w:t>:</w:t>
+      </w:r>
+      <w:r>
+        <w:rPr>
+          <w:b/>
+          <w:bCs/>
+        </w:rPr>
+        <w:t xml:space="preserve"> </w:t>
+      </w:r>
+      <w:r>
+        <w:t xml:space="preserve">name, </w:t>
+      </w:r>
+      <w:proofErr w:type="spellStart"/>
+      <w:proofErr w:type="gramStart"/>
+      <w:r>
+        <w:t>email,phone</w:t>
+      </w:r>
+      <w:proofErr w:type="spellEnd"/>
+      <w:proofErr w:type="gramEnd"/>
+      <w:r>
+        <w:t>,</w:t>
+      </w:r>
+      <w:r>
+        <w:t xml:space="preserve"> </w:t>
+      </w:r>
+      <w:r>
+        <w:t xml:space="preserve">password, </w:t>
+      </w:r>
+      <w:proofErr w:type="spellStart"/>
+      <w:r>
+        <w:t>password_confirmation</w:t>
+      </w:r>
+      <w:proofErr w:type="spellEnd"/>
+      <w:r>
+        <w:t xml:space="preserve">, </w:t>
+      </w:r>
+      <w:proofErr w:type="spellStart"/>
+      <w:r>
+        <w:t>accept_gdpr</w:t>
+      </w:r>
+      <w:proofErr w:type="spellEnd"/>
+      <w:r>
+        <w:t xml:space="preserve">, </w:t>
+      </w:r>
+    </w:p>
+    <w:p>
+      <w:r>
+        <w:t>street,</w:t>
+      </w:r>
+      <w:r>
+        <w:t xml:space="preserve"> </w:t>
+      </w:r>
+      <w:proofErr w:type="spellStart"/>
+      <w:r>
+        <w:t>number_of_building</w:t>
+      </w:r>
+      <w:proofErr w:type="spellEnd"/>
+      <w:r>
+        <w:t>,</w:t>
+      </w:r>
+      <w:r>
+        <w:t xml:space="preserve"> </w:t>
+      </w:r>
+      <w:r>
+        <w:t>PSC,</w:t>
+      </w:r>
+      <w:r>
+        <w:t xml:space="preserve"> </w:t>
+      </w:r>
+      <w:r>
+        <w:t>city</w:t>
+      </w:r>
+    </w:p>
+    <w:p>
+      <w:pPr>
+        <w:rPr>
+          <w:b/>
+          <w:bCs/>
+        </w:rPr>
+      </w:pPr>
+      <w:proofErr w:type="spellStart"/>
+      <w:r>
+        <w:rPr>
+          <w:b/>
+          <w:bCs/>
+        </w:rPr>
+        <w:t>volitelne</w:t>
+      </w:r>
+      <w:proofErr w:type="spellEnd"/>
+      <w:r>
+        <w:rPr>
+          <w:b/>
+          <w:bCs/>
+        </w:rPr>
+        <w:t xml:space="preserve">: </w:t>
+      </w:r>
+      <w:proofErr w:type="spellStart"/>
+      <w:r>
+        <w:t>name_boss</w:t>
+      </w:r>
+      <w:proofErr w:type="spellEnd"/>
+    </w:p>
+    <w:p>
+      <w:pPr>
+        <w:rPr>
+          <w:lang w:val="sk-SK"/>
+        </w:rPr>
+      </w:pPr>
+      <w:proofErr w:type="spellStart"/>
+      <w:r>
+        <w:rPr>
+          <w:b/>
+          <w:bCs/>
+        </w:rPr>
+        <w:t>specialny</w:t>
+      </w:r>
+      <w:proofErr w:type="spellEnd"/>
+      <w:r>
+        <w:rPr>
+          <w:b/>
+          <w:bCs/>
+        </w:rPr>
+        <w:t xml:space="preserve"> </w:t>
+      </w:r>
+      <w:proofErr w:type="spellStart"/>
+      <w:r>
+        <w:rPr>
+          <w:b/>
+          <w:bCs/>
+        </w:rPr>
+        <w:t>pripad</w:t>
+      </w:r>
+      <w:proofErr w:type="spellEnd"/>
+      <w:r>
+        <w:rPr>
+          <w:b/>
+          <w:bCs/>
+        </w:rPr>
+        <w:t xml:space="preserve">: </w:t>
+      </w:r>
+      <w:proofErr w:type="spellStart"/>
+      <w:r>
+        <w:rPr>
+          <w:lang w:val="sk-SK"/>
+        </w:rPr>
+        <w:t>type_restaurant_id</w:t>
+      </w:r>
+      <w:proofErr w:type="spellEnd"/>
+      <w:r>
+        <w:rPr>
+          <w:lang w:val="sk-SK"/>
+        </w:rPr>
+        <w:t xml:space="preserve"> alebo </w:t>
+      </w:r>
+      <w:proofErr w:type="spellStart"/>
+      <w:r>
+        <w:rPr>
+          <w:lang w:val="sk-SK"/>
+        </w:rPr>
+        <w:t>type_restaurant_custom</w:t>
+      </w:r>
+      <w:proofErr w:type="spellEnd"/>
+    </w:p>
+    <w:p>
+      <w:pPr>
+        <w:rPr>
+          <w:lang w:val="sk-SK"/>
+        </w:rPr>
+      </w:pPr>
+      <w:proofErr w:type="spellStart"/>
+      <w:r>
+        <w:rPr>
+          <w:lang w:val="sk-SK"/>
+        </w:rPr>
+        <w:t>type_kitchen_ids</w:t>
+      </w:r>
+      <w:proofErr w:type="spellEnd"/>
+      <w:r>
+        <w:rPr>
+          <w:lang w:val="sk-SK"/>
+        </w:rPr>
+        <w:t xml:space="preserve"> alebo </w:t>
+      </w:r>
+      <w:proofErr w:type="spellStart"/>
+      <w:r>
+        <w:rPr>
+          <w:lang w:val="sk-SK"/>
+        </w:rPr>
+        <w:t>type_kitchen_custom</w:t>
+      </w:r>
+      <w:proofErr w:type="spellEnd"/>
+    </w:p>
+    <w:p>
+      <w:pPr>
+        <w:rPr>
+          <w:b/>
+          <w:bCs/>
+          <w:lang w:val="sk-SK"/>
+        </w:rPr>
+      </w:pPr>
+      <w:r>
+        <w:rPr>
+          <w:b/>
+          <w:bCs/>
+          <w:lang w:val="sk-SK"/>
+        </w:rPr>
+        <w:t xml:space="preserve">tie </w:t>
+      </w:r>
+      <w:proofErr w:type="spellStart"/>
+      <w:r>
+        <w:rPr>
+          <w:b/>
+          <w:bCs/>
+          <w:lang w:val="sk-SK"/>
+        </w:rPr>
+        <w:t>custom</w:t>
+      </w:r>
+      <w:proofErr w:type="spellEnd"/>
+      <w:r>
+        <w:rPr>
+          <w:b/>
+          <w:bCs/>
+          <w:lang w:val="sk-SK"/>
+        </w:rPr>
+        <w:t xml:space="preserve"> </w:t>
+      </w:r>
+      <w:proofErr w:type="spellStart"/>
+      <w:r>
+        <w:rPr>
+          <w:b/>
+          <w:bCs/>
+          <w:lang w:val="sk-SK"/>
+        </w:rPr>
+        <w:t>su</w:t>
+      </w:r>
+      <w:proofErr w:type="spellEnd"/>
+      <w:r>
+        <w:rPr>
+          <w:b/>
+          <w:bCs/>
+          <w:lang w:val="sk-SK"/>
+        </w:rPr>
+        <w:t xml:space="preserve"> </w:t>
+      </w:r>
+      <w:proofErr w:type="spellStart"/>
+      <w:r>
+        <w:rPr>
+          <w:b/>
+          <w:bCs/>
+          <w:lang w:val="sk-SK"/>
+        </w:rPr>
+        <w:t>stringy</w:t>
+      </w:r>
+      <w:proofErr w:type="spellEnd"/>
+      <w:r>
+        <w:rPr>
+          <w:b/>
+          <w:bCs/>
+          <w:lang w:val="sk-SK"/>
+        </w:rPr>
+        <w:t xml:space="preserve"> novy </w:t>
+      </w:r>
+      <w:proofErr w:type="spellStart"/>
+      <w:r>
+        <w:rPr>
+          <w:b/>
+          <w:bCs/>
+          <w:lang w:val="sk-SK"/>
+        </w:rPr>
+        <w:t>nazov</w:t>
+      </w:r>
+      <w:proofErr w:type="spellEnd"/>
+      <w:r>
+        <w:rPr>
+          <w:b/>
+          <w:bCs/>
+          <w:lang w:val="sk-SK"/>
+        </w:rPr>
+        <w:t xml:space="preserve"> novy type </w:t>
+      </w:r>
+      <w:proofErr w:type="spellStart"/>
+      <w:r>
+        <w:rPr>
+          <w:b/>
+          <w:bCs/>
+          <w:lang w:val="sk-SK"/>
+        </w:rPr>
+        <w:t>restaurant</w:t>
+      </w:r>
+      <w:proofErr w:type="spellEnd"/>
+      <w:r>
+        <w:rPr>
+          <w:b/>
+          <w:bCs/>
+          <w:lang w:val="sk-SK"/>
+        </w:rPr>
+        <w:t xml:space="preserve"> alebo type </w:t>
+      </w:r>
+      <w:proofErr w:type="spellStart"/>
+      <w:r>
+        <w:rPr>
+          <w:b/>
+          <w:bCs/>
+          <w:lang w:val="sk-SK"/>
+        </w:rPr>
+        <w:t>kitchen</w:t>
+      </w:r>
+      <w:proofErr w:type="spellEnd"/>
+    </w:p>
+    <w:p>
+      <w:pPr>
+        <w:rPr>
+          <w:b/>
+          <w:bCs/>
+          <w:lang w:val="sk-SK"/>
+        </w:rPr>
+      </w:pPr>
+    </w:p>
+    <w:p>
+      <w:pPr>
+        <w:rPr>
+          <w:b/>
+          <w:bCs/>
+          <w:lang w:val="sk-SK"/>
+        </w:rPr>
+      </w:pPr>
+    </w:p>
+    <w:p>
+      <w:pPr>
+        <w:rPr>
+          <w:b/>
+          <w:bCs/>
+        </w:rPr>
+      </w:pPr>
+    </w:p>
+    <w:p/>
+    <w:p>
+      <w:pPr>
+        <w:pStyle w:val="Heading3"/>
+        <w:numPr>
+          <w:ilvl w:val="0"/>
+          <w:numId w:val="3"/>
+        </w:numPr>
+      </w:pPr>
+      <w:r>
+        <w:lastRenderedPageBreak/>
         <w:t>Logout</w:t>
       </w:r>
     </w:p>
@@ -427,6 +839,92 @@
     </w:lvl>
   </w:abstractNum>
   <w:abstractNum w:abstractNumId="1" w15:restartNumberingAfterBreak="0">
+    <w:nsid w:val="65787EF5"/>
+    <w:multiLevelType w:val="multilevel"/>
+    <w:tmpl w:val="041B001F"/>
+    <w:lvl w:ilvl="0">
+      <w:start w:val="1"/>
+      <w:numFmt w:val="decimal"/>
+      <w:lvlText w:val="%1."/>
+      <w:lvlJc w:val="left"/>
+      <w:pPr>
+        <w:ind w:left="360" w:hanging="360"/>
+      </w:pPr>
+    </w:lvl>
+    <w:lvl w:ilvl="1">
+      <w:start w:val="1"/>
+      <w:numFmt w:val="decimal"/>
+      <w:lvlText w:val="%1.%2."/>
+      <w:lvlJc w:val="left"/>
+      <w:pPr>
+        <w:ind w:left="792" w:hanging="432"/>
+      </w:pPr>
+    </w:lvl>
+    <w:lvl w:ilvl="2">
+      <w:start w:val="1"/>
+      <w:numFmt w:val="decimal"/>
+      <w:lvlText w:val="%1.%2.%3."/>
+      <w:lvlJc w:val="left"/>
+      <w:pPr>
+        <w:ind w:left="1224" w:hanging="504"/>
+      </w:pPr>
+    </w:lvl>
+    <w:lvl w:ilvl="3">
+      <w:start w:val="1"/>
+      <w:numFmt w:val="decimal"/>
+      <w:lvlText w:val="%1.%2.%3.%4."/>
+      <w:lvlJc w:val="left"/>
+      <w:pPr>
+        <w:ind w:left="1728" w:hanging="648"/>
+      </w:pPr>
+    </w:lvl>
+    <w:lvl w:ilvl="4">
+      <w:start w:val="1"/>
+      <w:numFmt w:val="decimal"/>
+      <w:lvlText w:val="%1.%2.%3.%4.%5."/>
+      <w:lvlJc w:val="left"/>
+      <w:pPr>
+        <w:ind w:left="2232" w:hanging="792"/>
+      </w:pPr>
+    </w:lvl>
+    <w:lvl w:ilvl="5">
+      <w:start w:val="1"/>
+      <w:numFmt w:val="decimal"/>
+      <w:lvlText w:val="%1.%2.%3.%4.%5.%6."/>
+      <w:lvlJc w:val="left"/>
+      <w:pPr>
+        <w:ind w:left="2736" w:hanging="936"/>
+      </w:pPr>
+    </w:lvl>
+    <w:lvl w:ilvl="6">
+      <w:start w:val="1"/>
+      <w:numFmt w:val="decimal"/>
+      <w:lvlText w:val="%1.%2.%3.%4.%5.%6.%7."/>
+      <w:lvlJc w:val="left"/>
+      <w:pPr>
+        <w:ind w:left="3240" w:hanging="1080"/>
+      </w:pPr>
+    </w:lvl>
+    <w:lvl w:ilvl="7">
+      <w:start w:val="1"/>
+      <w:numFmt w:val="decimal"/>
+      <w:lvlText w:val="%1.%2.%3.%4.%5.%6.%7.%8."/>
+      <w:lvlJc w:val="left"/>
+      <w:pPr>
+        <w:ind w:left="3744" w:hanging="1224"/>
+      </w:pPr>
+    </w:lvl>
+    <w:lvl w:ilvl="8">
+      <w:start w:val="1"/>
+      <w:numFmt w:val="decimal"/>
+      <w:lvlText w:val="%1.%2.%3.%4.%5.%6.%7.%8.%9."/>
+      <w:lvlJc w:val="left"/>
+      <w:pPr>
+        <w:ind w:left="4320" w:hanging="1440"/>
+      </w:pPr>
+    </w:lvl>
+  </w:abstractNum>
+  <w:abstractNum w:abstractNumId="2" w15:restartNumberingAfterBreak="0">
     <w:nsid w:val="69732F25"/>
     <w:multiLevelType w:val="multilevel"/>
     <w:tmpl w:val="041B001F"/>
@@ -512,7 +1010,7 @@
       </w:pPr>
     </w:lvl>
   </w:abstractNum>
-  <w:abstractNum w:abstractNumId="2" w15:restartNumberingAfterBreak="0">
+  <w:abstractNum w:abstractNumId="3" w15:restartNumberingAfterBreak="0">
     <w:nsid w:val="7BF954FC"/>
     <w:multiLevelType w:val="multilevel"/>
     <w:tmpl w:val="041B001F"/>
@@ -602,9 +1100,12 @@
     <w:abstractNumId w:val="0"/>
   </w:num>
   <w:num w:numId="2" w16cid:durableId="1630359239">
+    <w:abstractNumId w:val="3"/>
+  </w:num>
+  <w:num w:numId="3" w16cid:durableId="1697580307">
     <w:abstractNumId w:val="2"/>
   </w:num>
-  <w:num w:numId="3" w16cid:durableId="1697580307">
+  <w:num w:numId="4" w16cid:durableId="1861042519">
     <w:abstractNumId w:val="1"/>
   </w:num>
 </w:numbering>
@@ -1008,6 +1509,7 @@
   <w:style w:type="paragraph" w:default="1" w:styleId="Normal">
     <w:name w:val="Normal"/>
     <w:qFormat/>
+    <w:rsid w:val="006D384A"/>
   </w:style>
   <w:style w:type="paragraph" w:styleId="Heading1">
     <w:name w:val="heading 1"/>
@@ -1208,7 +1710,6 @@
   <w:style w:type="character" w:default="1" w:styleId="DefaultParagraphFont">
     <w:name w:val="Default Paragraph Font"/>
     <w:uiPriority w:val="1"/>
-    <w:semiHidden/>
     <w:unhideWhenUsed/>
   </w:style>
   <w:style w:type="table" w:default="1" w:styleId="TableNormal">

</xml_diff>

<commit_message>
napísanie api pre kategórie a správu menu
</commit_message>
<xml_diff>
--- a/Dokumentacia scanOrder.docx
+++ b/Dokumentacia scanOrder.docx
@@ -3,25 +3,37 @@
 <w:document xmlns:wpc="http://schemas.microsoft.com/office/word/2010/wordprocessingCanvas" xmlns:cx="http://schemas.microsoft.com/office/drawing/2014/chartex" xmlns:cx1="http://schemas.microsoft.com/office/drawing/2015/9/8/chartex" xmlns:cx2="http://schemas.microsoft.com/office/drawing/2015/10/21/chartex" xmlns:cx3="http://schemas.microsoft.com/office/drawing/2016/5/9/chartex" xmlns:cx4="http://schemas.microsoft.com/office/drawing/2016/5/10/chartex" xmlns:cx5="http://schemas.microsoft.com/office/drawing/2016/5/11/chartex" xmlns:cx6="http://schemas.microsoft.com/office/drawing/2016/5/12/chartex" xmlns:cx7="http://schemas.microsoft.com/office/drawing/2016/5/13/chartex" xmlns:cx8="http://schemas.microsoft.com/office/drawing/2016/5/14/chartex" xmlns:mc="http://schemas.openxmlformats.org/markup-compatibility/2006" xmlns:aink="http://schemas.microsoft.com/office/drawing/2016/ink" xmlns:am3d="http://schemas.microsoft.com/office/drawing/2017/model3d" xmlns:o="urn:schemas-microsoft-com:office:office" xmlns:oel="http://schemas.microsoft.com/office/2019/extlst" xmlns:r="http://schemas.openxmlformats.org/officeDocument/2006/relationships" xmlns:m="http://schemas.openxmlformats.org/officeDocument/2006/math" xmlns:v="urn:schemas-microsoft-com:vml" xmlns:wp14="http://schemas.microsoft.com/office/word/2010/wordprocessingDrawing" xmlns:wp="http://schemas.openxmlformats.org/drawingml/2006/wordprocessingDrawing" xmlns:w10="urn:schemas-microsoft-com:office:word" xmlns:w="http://schemas.openxmlformats.org/wordprocessingml/2006/main" xmlns:w14="http://schemas.microsoft.com/office/word/2010/wordml" xmlns:w15="http://schemas.microsoft.com/office/word/2012/wordml" xmlns:w16cex="http://schemas.microsoft.com/office/word/2018/wordml/cex" xmlns:w16cid="http://schemas.microsoft.com/office/word/2016/wordml/cid" xmlns:w16="http://schemas.microsoft.com/office/word/2018/wordml" xmlns:w16du="http://schemas.microsoft.com/office/word/2023/wordml/word16du" xmlns:w16sdtdh="http://schemas.microsoft.com/office/word/2020/wordml/sdtdatahash" xmlns:w16sdtfl="http://schemas.microsoft.com/office/word/2024/wordml/sdtformatlock" xmlns:w16se="http://schemas.microsoft.com/office/word/2015/wordml/symex" xmlns:wpg="http://schemas.microsoft.com/office/word/2010/wordprocessingGroup" xmlns:wpi="http://schemas.microsoft.com/office/word/2010/wordprocessingInk" xmlns:wne="http://schemas.microsoft.com/office/word/2006/wordml" xmlns:wps="http://schemas.microsoft.com/office/word/2010/wordprocessingShape" mc:Ignorable="w14 w15 w16se w16cid w16 w16cex w16sdtdh w16sdtfl w16du wp14">
   <w:body>
     <w:p>
-      <w:r>
-        <w:t>Dokumentacia scanOrder</w:t>
-      </w:r>
-    </w:p>
-    <w:p>
-      <w:pPr>
-        <w:pStyle w:val="Heading1"/>
+      <w:proofErr w:type="spellStart"/>
+      <w:r>
+        <w:t>Dokumentacia</w:t>
+      </w:r>
+      <w:proofErr w:type="spellEnd"/>
+      <w:r>
+        <w:t xml:space="preserve"> </w:t>
+      </w:r>
+      <w:proofErr w:type="spellStart"/>
+      <w:r>
+        <w:t>scanOrder</w:t>
+      </w:r>
+      <w:proofErr w:type="spellEnd"/>
+    </w:p>
+    <w:p>
+      <w:pPr>
+        <w:pStyle w:val="Nadpis1"/>
         <w:numPr>
           <w:ilvl w:val="0"/>
           <w:numId w:val="1"/>
         </w:numPr>
       </w:pPr>
+      <w:proofErr w:type="spellStart"/>
       <w:r>
         <w:t>Autentifikacia</w:t>
       </w:r>
-    </w:p>
-    <w:p>
-      <w:pPr>
-        <w:pStyle w:val="Heading3"/>
+      <w:proofErr w:type="spellEnd"/>
+    </w:p>
+    <w:p>
+      <w:pPr>
+        <w:pStyle w:val="Nadpis3"/>
         <w:numPr>
           <w:ilvl w:val="0"/>
           <w:numId w:val="3"/>
@@ -57,15 +69,17 @@
         </w:rPr>
       </w:pPr>
       <w:hyperlink r:id="rId8" w:history="1">
+        <w:proofErr w:type="spellStart"/>
         <w:r>
           <w:rPr>
-            <w:rStyle w:val="Hyperlink"/>
+            <w:rStyle w:val="Hypertextovprepojenie"/>
           </w:rPr>
           <w:t>url</w:t>
         </w:r>
+        <w:proofErr w:type="spellEnd"/>
         <w:r>
           <w:rPr>
-            <w:rStyle w:val="Hyperlink"/>
+            <w:rStyle w:val="Hypertextovprepojenie"/>
             <w:b/>
             <w:bCs/>
           </w:rPr>
@@ -73,7 +87,7 @@
         </w:r>
         <w:r>
           <w:rPr>
-            <w:rStyle w:val="Hyperlink"/>
+            <w:rStyle w:val="Hypertextovprepojenie"/>
             <w:b/>
             <w:bCs/>
           </w:rPr>
@@ -81,7 +95,7 @@
         </w:r>
         <w:r>
           <w:rPr>
-            <w:rStyle w:val="Hyperlink"/>
+            <w:rStyle w:val="Hypertextovprepojenie"/>
             <w:b/>
             <w:bCs/>
           </w:rPr>
@@ -90,8 +104,13 @@
       </w:hyperlink>
     </w:p>
     <w:p>
-      <w:r>
-        <w:t>potrebuje:</w:t>
+      <w:proofErr w:type="spellStart"/>
+      <w:r>
+        <w:t>potrebuje</w:t>
+      </w:r>
+      <w:proofErr w:type="spellEnd"/>
+      <w:r>
+        <w:t>:</w:t>
       </w:r>
     </w:p>
     <w:p>
@@ -106,7 +125,7 @@
     </w:p>
     <w:p>
       <w:pPr>
-        <w:pStyle w:val="Heading3"/>
+        <w:pStyle w:val="Nadpis3"/>
         <w:numPr>
           <w:ilvl w:val="0"/>
           <w:numId w:val="3"/>
@@ -123,6 +142,8 @@
           <w:bCs/>
         </w:rPr>
       </w:pPr>
+      <w:proofErr w:type="spellStart"/>
+      <w:proofErr w:type="gramStart"/>
       <w:r>
         <w:t>Route:</w:t>
       </w:r>
@@ -133,49 +154,79 @@
         </w:rPr>
         <w:t>POST</w:t>
       </w:r>
-    </w:p>
-    <w:p>
-      <w:pPr>
-        <w:rPr>
-          <w:b/>
-          <w:bCs/>
-        </w:rPr>
-      </w:pPr>
-      <w:r>
-        <w:rPr>
-          <w:b/>
-          <w:bCs/>
-        </w:rPr>
-        <w:t>url : /register/customer</w:t>
-      </w:r>
-    </w:p>
-    <w:p>
-      <w:pPr>
-        <w:rPr>
-          <w:b/>
-          <w:bCs/>
-        </w:rPr>
-      </w:pPr>
-      <w:r>
-        <w:rPr>
-          <w:b/>
-          <w:bCs/>
-        </w:rPr>
-        <w:t>potrebuje:</w:t>
-      </w:r>
-    </w:p>
-    <w:p>
-      <w:pPr>
-        <w:rPr>
-          <w:b/>
-          <w:bCs/>
-          <w:lang w:val="sk-SK"/>
-        </w:rPr>
-      </w:pPr>
-      <w:r>
-        <w:rPr>
-          <w:b/>
-          <w:bCs/>
+      <w:proofErr w:type="spellEnd"/>
+      <w:proofErr w:type="gramEnd"/>
+    </w:p>
+    <w:p>
+      <w:pPr>
+        <w:rPr>
+          <w:b/>
+          <w:bCs/>
+        </w:rPr>
+      </w:pPr>
+      <w:proofErr w:type="spellStart"/>
+      <w:proofErr w:type="gramStart"/>
+      <w:r>
+        <w:rPr>
+          <w:b/>
+          <w:bCs/>
+        </w:rPr>
+        <w:t>url</w:t>
+      </w:r>
+      <w:proofErr w:type="spellEnd"/>
+      <w:r>
+        <w:rPr>
+          <w:b/>
+          <w:bCs/>
+        </w:rPr>
+        <w:t xml:space="preserve"> :</w:t>
+      </w:r>
+      <w:proofErr w:type="gramEnd"/>
+      <w:r>
+        <w:rPr>
+          <w:b/>
+          <w:bCs/>
+        </w:rPr>
+        <w:t xml:space="preserve"> /register/customer</w:t>
+      </w:r>
+    </w:p>
+    <w:p>
+      <w:pPr>
+        <w:rPr>
+          <w:b/>
+          <w:bCs/>
+        </w:rPr>
+      </w:pPr>
+      <w:proofErr w:type="spellStart"/>
+      <w:r>
+        <w:rPr>
+          <w:b/>
+          <w:bCs/>
+        </w:rPr>
+        <w:t>potrebuje</w:t>
+      </w:r>
+      <w:proofErr w:type="spellEnd"/>
+      <w:r>
+        <w:rPr>
+          <w:b/>
+          <w:bCs/>
+        </w:rPr>
+        <w:t>:</w:t>
+      </w:r>
+    </w:p>
+    <w:p>
+      <w:pPr>
+        <w:rPr>
+          <w:b/>
+          <w:bCs/>
+          <w:lang w:val="sk-SK"/>
+        </w:rPr>
+      </w:pPr>
+      <w:r>
+        <w:rPr>
+          <w:b/>
+          <w:bCs/>
+          <w:noProof/>
           <w:lang w:val="sk-SK"/>
         </w:rPr>
         <w:lastRenderedPageBreak/>
@@ -224,47 +275,158 @@
           <w:lang w:val="sk-SK"/>
         </w:rPr>
       </w:pPr>
-      <w:r>
-        <w:rPr>
-          <w:b/>
-          <w:bCs/>
-          <w:lang w:val="sk-SK"/>
-        </w:rPr>
-        <w:t>Ked tam je nullable pri tej premennej tak nie je povinna.</w:t>
-      </w:r>
-    </w:p>
-    <w:p>
-      <w:pPr>
-        <w:rPr>
-          <w:b/>
-          <w:bCs/>
-          <w:lang w:val="sk-SK"/>
-        </w:rPr>
-      </w:pPr>
-      <w:r>
-        <w:rPr>
-          <w:b/>
-          <w:bCs/>
-          <w:lang w:val="sk-SK"/>
-        </w:rPr>
-        <w:t>Ked tam je required tak je povinna.</w:t>
-      </w:r>
-    </w:p>
-    <w:p>
-      <w:pPr>
-        <w:rPr>
-          <w:b/>
-          <w:bCs/>
-          <w:lang w:val="sk-SK"/>
-        </w:rPr>
-      </w:pPr>
-      <w:r>
-        <w:rPr>
-          <w:b/>
-          <w:bCs/>
-          <w:lang w:val="sk-SK"/>
-        </w:rPr>
-        <w:t>Ked tam je required_without:x</w:t>
+      <w:proofErr w:type="spellStart"/>
+      <w:r>
+        <w:rPr>
+          <w:b/>
+          <w:bCs/>
+          <w:lang w:val="sk-SK"/>
+        </w:rPr>
+        <w:t>Ked</w:t>
+      </w:r>
+      <w:proofErr w:type="spellEnd"/>
+      <w:r>
+        <w:rPr>
+          <w:b/>
+          <w:bCs/>
+          <w:lang w:val="sk-SK"/>
+        </w:rPr>
+        <w:t xml:space="preserve"> tam je </w:t>
+      </w:r>
+      <w:proofErr w:type="spellStart"/>
+      <w:r>
+        <w:rPr>
+          <w:b/>
+          <w:bCs/>
+          <w:lang w:val="sk-SK"/>
+        </w:rPr>
+        <w:t>nullable</w:t>
+      </w:r>
+      <w:proofErr w:type="spellEnd"/>
+      <w:r>
+        <w:rPr>
+          <w:b/>
+          <w:bCs/>
+          <w:lang w:val="sk-SK"/>
+        </w:rPr>
+        <w:t xml:space="preserve"> pri tej premennej tak nie je </w:t>
+      </w:r>
+      <w:proofErr w:type="spellStart"/>
+      <w:r>
+        <w:rPr>
+          <w:b/>
+          <w:bCs/>
+          <w:lang w:val="sk-SK"/>
+        </w:rPr>
+        <w:t>povinna</w:t>
+      </w:r>
+      <w:proofErr w:type="spellEnd"/>
+      <w:r>
+        <w:rPr>
+          <w:b/>
+          <w:bCs/>
+          <w:lang w:val="sk-SK"/>
+        </w:rPr>
+        <w:t>.</w:t>
+      </w:r>
+    </w:p>
+    <w:p>
+      <w:pPr>
+        <w:rPr>
+          <w:b/>
+          <w:bCs/>
+          <w:lang w:val="sk-SK"/>
+        </w:rPr>
+      </w:pPr>
+      <w:proofErr w:type="spellStart"/>
+      <w:r>
+        <w:rPr>
+          <w:b/>
+          <w:bCs/>
+          <w:lang w:val="sk-SK"/>
+        </w:rPr>
+        <w:t>Ked</w:t>
+      </w:r>
+      <w:proofErr w:type="spellEnd"/>
+      <w:r>
+        <w:rPr>
+          <w:b/>
+          <w:bCs/>
+          <w:lang w:val="sk-SK"/>
+        </w:rPr>
+        <w:t xml:space="preserve"> tam je </w:t>
+      </w:r>
+      <w:proofErr w:type="spellStart"/>
+      <w:r>
+        <w:rPr>
+          <w:b/>
+          <w:bCs/>
+          <w:lang w:val="sk-SK"/>
+        </w:rPr>
+        <w:t>required</w:t>
+      </w:r>
+      <w:proofErr w:type="spellEnd"/>
+      <w:r>
+        <w:rPr>
+          <w:b/>
+          <w:bCs/>
+          <w:lang w:val="sk-SK"/>
+        </w:rPr>
+        <w:t xml:space="preserve"> tak je </w:t>
+      </w:r>
+      <w:proofErr w:type="spellStart"/>
+      <w:r>
+        <w:rPr>
+          <w:b/>
+          <w:bCs/>
+          <w:lang w:val="sk-SK"/>
+        </w:rPr>
+        <w:t>povinna</w:t>
+      </w:r>
+      <w:proofErr w:type="spellEnd"/>
+      <w:r>
+        <w:rPr>
+          <w:b/>
+          <w:bCs/>
+          <w:lang w:val="sk-SK"/>
+        </w:rPr>
+        <w:t>.</w:t>
+      </w:r>
+    </w:p>
+    <w:p>
+      <w:pPr>
+        <w:rPr>
+          <w:b/>
+          <w:bCs/>
+          <w:lang w:val="sk-SK"/>
+        </w:rPr>
+      </w:pPr>
+      <w:proofErr w:type="spellStart"/>
+      <w:r>
+        <w:rPr>
+          <w:b/>
+          <w:bCs/>
+          <w:lang w:val="sk-SK"/>
+        </w:rPr>
+        <w:t>Ked</w:t>
+      </w:r>
+      <w:proofErr w:type="spellEnd"/>
+      <w:r>
+        <w:rPr>
+          <w:b/>
+          <w:bCs/>
+          <w:lang w:val="sk-SK"/>
+        </w:rPr>
+        <w:t xml:space="preserve"> tam je </w:t>
+      </w:r>
+      <w:proofErr w:type="spellStart"/>
+      <w:r>
+        <w:rPr>
+          <w:b/>
+          <w:bCs/>
+          <w:lang w:val="sk-SK"/>
+        </w:rPr>
+        <w:t>required_without:x</w:t>
       </w:r>
       <w:r>
         <w:rPr>
@@ -274,13 +436,41 @@
         </w:rPr>
         <w:t>yz</w:t>
       </w:r>
-      <w:r>
-        <w:rPr>
-          <w:b/>
-          <w:bCs/>
-          <w:lang w:val="sk-SK"/>
-        </w:rPr>
-        <w:t xml:space="preserve">   -&gt; treba to ked nie je x</w:t>
+      <w:proofErr w:type="spellEnd"/>
+      <w:r>
+        <w:rPr>
+          <w:b/>
+          <w:bCs/>
+          <w:lang w:val="sk-SK"/>
+        </w:rPr>
+        <w:t xml:space="preserve">   -&gt; treba to </w:t>
+      </w:r>
+      <w:proofErr w:type="spellStart"/>
+      <w:r>
+        <w:rPr>
+          <w:b/>
+          <w:bCs/>
+          <w:lang w:val="sk-SK"/>
+        </w:rPr>
+        <w:t>ked</w:t>
+      </w:r>
+      <w:proofErr w:type="spellEnd"/>
+      <w:r>
+        <w:rPr>
+          <w:b/>
+          <w:bCs/>
+          <w:lang w:val="sk-SK"/>
+        </w:rPr>
+        <w:t xml:space="preserve"> nie je </w:t>
+      </w:r>
+      <w:proofErr w:type="spellStart"/>
+      <w:r>
+        <w:rPr>
+          <w:b/>
+          <w:bCs/>
+          <w:lang w:val="sk-SK"/>
+        </w:rPr>
+        <w:t>x</w:t>
       </w:r>
       <w:r>
         <w:rPr>
@@ -290,6 +480,7 @@
         </w:rPr>
         <w:t>yz</w:t>
       </w:r>
+      <w:proofErr w:type="spellEnd"/>
       <w:r>
         <w:rPr>
           <w:b/>
@@ -311,6 +502,7 @@
         <w:rPr>
           <w:b/>
           <w:bCs/>
+          <w:noProof/>
           <w:lang w:val="sk-SK"/>
         </w:rPr>
         <w:lastRenderedPageBreak/>
@@ -365,12 +557,48 @@
           <w:bCs/>
           <w:lang w:val="sk-SK"/>
         </w:rPr>
-        <w:t>Takto posielat otvaracie hodiny by bolo</w:t>
-      </w:r>
-    </w:p>
-    <w:p>
-      <w:pPr>
-        <w:pStyle w:val="Heading3"/>
+        <w:t xml:space="preserve">Takto </w:t>
+      </w:r>
+      <w:proofErr w:type="spellStart"/>
+      <w:r>
+        <w:rPr>
+          <w:b/>
+          <w:bCs/>
+          <w:lang w:val="sk-SK"/>
+        </w:rPr>
+        <w:t>posielat</w:t>
+      </w:r>
+      <w:proofErr w:type="spellEnd"/>
+      <w:r>
+        <w:rPr>
+          <w:b/>
+          <w:bCs/>
+          <w:lang w:val="sk-SK"/>
+        </w:rPr>
+        <w:t xml:space="preserve"> </w:t>
+      </w:r>
+      <w:proofErr w:type="spellStart"/>
+      <w:r>
+        <w:rPr>
+          <w:b/>
+          <w:bCs/>
+          <w:lang w:val="sk-SK"/>
+        </w:rPr>
+        <w:t>otvaracie</w:t>
+      </w:r>
+      <w:proofErr w:type="spellEnd"/>
+      <w:r>
+        <w:rPr>
+          <w:b/>
+          <w:bCs/>
+          <w:lang w:val="sk-SK"/>
+        </w:rPr>
+        <w:t xml:space="preserve"> hodiny by bolo</w:t>
+      </w:r>
+    </w:p>
+    <w:p>
+      <w:pPr>
+        <w:pStyle w:val="Nadpis3"/>
         <w:numPr>
           <w:ilvl w:val="0"/>
           <w:numId w:val="3"/>
@@ -387,6 +615,8 @@
           <w:bCs/>
         </w:rPr>
       </w:pPr>
+      <w:proofErr w:type="spellStart"/>
+      <w:proofErr w:type="gramStart"/>
       <w:r>
         <w:t>Route:</w:t>
       </w:r>
@@ -397,29 +627,49 @@
         </w:rPr>
         <w:t>POST</w:t>
       </w:r>
-    </w:p>
-    <w:p>
-      <w:pPr>
-        <w:rPr>
-          <w:b/>
-          <w:bCs/>
-        </w:rPr>
-      </w:pPr>
-      <w:r>
-        <w:rPr>
-          <w:b/>
-          <w:bCs/>
-        </w:rPr>
-        <w:t>url: /register/restaurant</w:t>
-      </w:r>
-    </w:p>
-    <w:p>
-      <w:r>
-        <w:rPr>
-          <w:b/>
-          <w:bCs/>
-        </w:rPr>
-        <w:t>potrebuje:</w:t>
+      <w:proofErr w:type="spellEnd"/>
+      <w:proofErr w:type="gramEnd"/>
+    </w:p>
+    <w:p>
+      <w:pPr>
+        <w:rPr>
+          <w:b/>
+          <w:bCs/>
+        </w:rPr>
+      </w:pPr>
+      <w:proofErr w:type="spellStart"/>
+      <w:r>
+        <w:rPr>
+          <w:b/>
+          <w:bCs/>
+        </w:rPr>
+        <w:t>url</w:t>
+      </w:r>
+      <w:proofErr w:type="spellEnd"/>
+      <w:r>
+        <w:rPr>
+          <w:b/>
+          <w:bCs/>
+        </w:rPr>
+        <w:t>: /register/restaurant</w:t>
+      </w:r>
+    </w:p>
+    <w:p>
+      <w:proofErr w:type="spellStart"/>
+      <w:r>
+        <w:rPr>
+          <w:b/>
+          <w:bCs/>
+        </w:rPr>
+        <w:t>potrebuje</w:t>
+      </w:r>
+      <w:proofErr w:type="spellEnd"/>
+      <w:r>
+        <w:rPr>
+          <w:b/>
+          <w:bCs/>
+        </w:rPr>
+        <w:t>:</w:t>
       </w:r>
       <w:r>
         <w:rPr>
@@ -429,13 +679,39 @@
         <w:t xml:space="preserve"> </w:t>
       </w:r>
       <w:r>
-        <w:t>name, email,phone,</w:t>
+        <w:t xml:space="preserve">name, </w:t>
+      </w:r>
+      <w:proofErr w:type="spellStart"/>
+      <w:proofErr w:type="gramStart"/>
+      <w:r>
+        <w:t>email,phone</w:t>
+      </w:r>
+      <w:proofErr w:type="spellEnd"/>
+      <w:proofErr w:type="gramEnd"/>
+      <w:r>
+        <w:t>,</w:t>
       </w:r>
       <w:r>
         <w:t xml:space="preserve"> </w:t>
       </w:r>
       <w:r>
-        <w:t xml:space="preserve">password, password_confirmation, accept_gdpr, </w:t>
+        <w:t xml:space="preserve">password, </w:t>
+      </w:r>
+      <w:proofErr w:type="spellStart"/>
+      <w:r>
+        <w:t>password_confirmation</w:t>
+      </w:r>
+      <w:proofErr w:type="spellEnd"/>
+      <w:r>
+        <w:t xml:space="preserve">, </w:t>
+      </w:r>
+      <w:proofErr w:type="spellStart"/>
+      <w:r>
+        <w:t>accept_gdpr</w:t>
+      </w:r>
+      <w:proofErr w:type="spellEnd"/>
+      <w:r>
+        <w:t xml:space="preserve">, </w:t>
       </w:r>
     </w:p>
     <w:p>
@@ -445,8 +721,13 @@
       <w:r>
         <w:t xml:space="preserve"> </w:t>
       </w:r>
-      <w:r>
-        <w:t>number_of_building,</w:t>
+      <w:proofErr w:type="spellStart"/>
+      <w:r>
+        <w:t>number_of_building</w:t>
+      </w:r>
+      <w:proofErr w:type="spellEnd"/>
+      <w:r>
+        <w:t>,</w:t>
       </w:r>
       <w:r>
         <w:t xml:space="preserve"> </w:t>
@@ -468,72 +749,234 @@
           <w:bCs/>
         </w:rPr>
       </w:pPr>
-      <w:r>
-        <w:rPr>
-          <w:b/>
-          <w:bCs/>
-        </w:rPr>
-        <w:t xml:space="preserve">volitelne: </w:t>
-      </w:r>
+      <w:proofErr w:type="spellStart"/>
+      <w:r>
+        <w:rPr>
+          <w:b/>
+          <w:bCs/>
+        </w:rPr>
+        <w:t>volitelne</w:t>
+      </w:r>
+      <w:proofErr w:type="spellEnd"/>
+      <w:r>
+        <w:rPr>
+          <w:b/>
+          <w:bCs/>
+        </w:rPr>
+        <w:t xml:space="preserve">: </w:t>
+      </w:r>
+      <w:proofErr w:type="spellStart"/>
       <w:r>
         <w:t>name_boss</w:t>
       </w:r>
-    </w:p>
-    <w:p>
-      <w:pPr>
-        <w:rPr>
-          <w:lang w:val="sk-SK"/>
-        </w:rPr>
-      </w:pPr>
-      <w:r>
-        <w:rPr>
-          <w:b/>
-          <w:bCs/>
-        </w:rPr>
-        <w:t xml:space="preserve">specialny pripad: </w:t>
-      </w:r>
-      <w:r>
-        <w:rPr>
-          <w:lang w:val="sk-SK"/>
-        </w:rPr>
-        <w:t>type_restaurant_id alebo type_restaurant_custom</w:t>
-      </w:r>
-    </w:p>
-    <w:p>
-      <w:pPr>
-        <w:rPr>
-          <w:lang w:val="sk-SK"/>
-        </w:rPr>
-      </w:pPr>
+      <w:proofErr w:type="spellEnd"/>
+    </w:p>
+    <w:p>
+      <w:pPr>
+        <w:rPr>
+          <w:lang w:val="sk-SK"/>
+        </w:rPr>
+      </w:pPr>
+      <w:proofErr w:type="spellStart"/>
+      <w:r>
+        <w:rPr>
+          <w:b/>
+          <w:bCs/>
+        </w:rPr>
+        <w:t>specialny</w:t>
+      </w:r>
+      <w:proofErr w:type="spellEnd"/>
+      <w:r>
+        <w:rPr>
+          <w:b/>
+          <w:bCs/>
+        </w:rPr>
+        <w:t xml:space="preserve"> </w:t>
+      </w:r>
+      <w:proofErr w:type="spellStart"/>
+      <w:r>
+        <w:rPr>
+          <w:b/>
+          <w:bCs/>
+        </w:rPr>
+        <w:t>pripad</w:t>
+      </w:r>
+      <w:proofErr w:type="spellEnd"/>
+      <w:r>
+        <w:rPr>
+          <w:b/>
+          <w:bCs/>
+        </w:rPr>
+        <w:t xml:space="preserve">: </w:t>
+      </w:r>
+      <w:proofErr w:type="spellStart"/>
+      <w:r>
+        <w:rPr>
+          <w:lang w:val="sk-SK"/>
+        </w:rPr>
+        <w:t>type_restaurant_id</w:t>
+      </w:r>
+      <w:proofErr w:type="spellEnd"/>
+      <w:r>
+        <w:rPr>
+          <w:lang w:val="sk-SK"/>
+        </w:rPr>
+        <w:t xml:space="preserve"> alebo </w:t>
+      </w:r>
+      <w:proofErr w:type="spellStart"/>
+      <w:r>
+        <w:rPr>
+          <w:lang w:val="sk-SK"/>
+        </w:rPr>
+        <w:t>type_restaurant_custom</w:t>
+      </w:r>
+      <w:proofErr w:type="spellEnd"/>
+    </w:p>
+    <w:p>
+      <w:pPr>
+        <w:rPr>
+          <w:lang w:val="sk-SK"/>
+        </w:rPr>
+      </w:pPr>
+      <w:proofErr w:type="spellStart"/>
       <w:r>
         <w:rPr>
           <w:lang w:val="sk-SK"/>
         </w:rPr>
         <w:t>type_kitchen_ids</w:t>
       </w:r>
-      <w:r>
-        <w:rPr>
-          <w:lang w:val="sk-SK"/>
-        </w:rPr>
-        <w:t xml:space="preserve"> alebo type_kitchen_custom</w:t>
-      </w:r>
-    </w:p>
-    <w:p>
-      <w:pPr>
-        <w:rPr>
-          <w:b/>
-          <w:bCs/>
-          <w:lang w:val="sk-SK"/>
-        </w:rPr>
-      </w:pPr>
-      <w:r>
-        <w:rPr>
-          <w:b/>
-          <w:bCs/>
-          <w:lang w:val="sk-SK"/>
-        </w:rPr>
-        <w:t>tie custom su stringy novy nazov novy type restaurant alebo type kitchen</w:t>
-      </w:r>
+      <w:proofErr w:type="spellEnd"/>
+      <w:r>
+        <w:rPr>
+          <w:lang w:val="sk-SK"/>
+        </w:rPr>
+        <w:t xml:space="preserve"> alebo </w:t>
+      </w:r>
+      <w:proofErr w:type="spellStart"/>
+      <w:r>
+        <w:rPr>
+          <w:lang w:val="sk-SK"/>
+        </w:rPr>
+        <w:t>type_kitchen_custom</w:t>
+      </w:r>
+      <w:proofErr w:type="spellEnd"/>
+    </w:p>
+    <w:p>
+      <w:pPr>
+        <w:rPr>
+          <w:b/>
+          <w:bCs/>
+          <w:lang w:val="sk-SK"/>
+        </w:rPr>
+      </w:pPr>
+      <w:r>
+        <w:rPr>
+          <w:b/>
+          <w:bCs/>
+          <w:lang w:val="sk-SK"/>
+        </w:rPr>
+        <w:t xml:space="preserve">tie </w:t>
+      </w:r>
+      <w:proofErr w:type="spellStart"/>
+      <w:r>
+        <w:rPr>
+          <w:b/>
+          <w:bCs/>
+          <w:lang w:val="sk-SK"/>
+        </w:rPr>
+        <w:t>custom</w:t>
+      </w:r>
+      <w:proofErr w:type="spellEnd"/>
+      <w:r>
+        <w:rPr>
+          <w:b/>
+          <w:bCs/>
+          <w:lang w:val="sk-SK"/>
+        </w:rPr>
+        <w:t xml:space="preserve"> </w:t>
+      </w:r>
+      <w:proofErr w:type="spellStart"/>
+      <w:r>
+        <w:rPr>
+          <w:b/>
+          <w:bCs/>
+          <w:lang w:val="sk-SK"/>
+        </w:rPr>
+        <w:t>su</w:t>
+      </w:r>
+      <w:proofErr w:type="spellEnd"/>
+      <w:r>
+        <w:rPr>
+          <w:b/>
+          <w:bCs/>
+          <w:lang w:val="sk-SK"/>
+        </w:rPr>
+        <w:t xml:space="preserve"> </w:t>
+      </w:r>
+      <w:proofErr w:type="spellStart"/>
+      <w:r>
+        <w:rPr>
+          <w:b/>
+          <w:bCs/>
+          <w:lang w:val="sk-SK"/>
+        </w:rPr>
+        <w:t>stringy</w:t>
+      </w:r>
+      <w:proofErr w:type="spellEnd"/>
+      <w:r>
+        <w:rPr>
+          <w:b/>
+          <w:bCs/>
+          <w:lang w:val="sk-SK"/>
+        </w:rPr>
+        <w:t xml:space="preserve"> novy </w:t>
+      </w:r>
+      <w:proofErr w:type="spellStart"/>
+      <w:r>
+        <w:rPr>
+          <w:b/>
+          <w:bCs/>
+          <w:lang w:val="sk-SK"/>
+        </w:rPr>
+        <w:t>nazov</w:t>
+      </w:r>
+      <w:proofErr w:type="spellEnd"/>
+      <w:r>
+        <w:rPr>
+          <w:b/>
+          <w:bCs/>
+          <w:lang w:val="sk-SK"/>
+        </w:rPr>
+        <w:t xml:space="preserve"> novy type </w:t>
+      </w:r>
+      <w:proofErr w:type="spellStart"/>
+      <w:r>
+        <w:rPr>
+          <w:b/>
+          <w:bCs/>
+          <w:lang w:val="sk-SK"/>
+        </w:rPr>
+        <w:t>restaurant</w:t>
+      </w:r>
+      <w:proofErr w:type="spellEnd"/>
+      <w:r>
+        <w:rPr>
+          <w:b/>
+          <w:bCs/>
+          <w:lang w:val="sk-SK"/>
+        </w:rPr>
+        <w:t xml:space="preserve"> alebo type </w:t>
+      </w:r>
+      <w:proofErr w:type="spellStart"/>
+      <w:r>
+        <w:rPr>
+          <w:b/>
+          <w:bCs/>
+          <w:lang w:val="sk-SK"/>
+        </w:rPr>
+        <w:t>kitchen</w:t>
+      </w:r>
+      <w:proofErr w:type="spellEnd"/>
     </w:p>
     <w:p>
       <w:pPr>
@@ -564,7 +1007,7 @@
     <w:p/>
     <w:p>
       <w:pPr>
-        <w:pStyle w:val="Heading3"/>
+        <w:pStyle w:val="Nadpis3"/>
         <w:numPr>
           <w:ilvl w:val="0"/>
           <w:numId w:val="3"/>
@@ -587,8 +1030,13 @@
       </w:r>
     </w:p>
     <w:p>
-      <w:r>
-        <w:t xml:space="preserve">url: </w:t>
+      <w:proofErr w:type="spellStart"/>
+      <w:r>
+        <w:t>url</w:t>
+      </w:r>
+      <w:proofErr w:type="spellEnd"/>
+      <w:r>
+        <w:t xml:space="preserve">: </w:t>
       </w:r>
       <w:r>
         <w:rPr>
@@ -614,7 +1062,1385 @@
         <w:rPr>
           <w:lang w:val="sk-SK"/>
         </w:rPr>
-        <w:t>: nic</w:t>
+        <w:t xml:space="preserve">: </w:t>
+      </w:r>
+      <w:proofErr w:type="spellStart"/>
+      <w:r>
+        <w:rPr>
+          <w:lang w:val="sk-SK"/>
+        </w:rPr>
+        <w:t>nic</w:t>
+      </w:r>
+      <w:proofErr w:type="spellEnd"/>
+    </w:p>
+    <w:p>
+      <w:pPr>
+        <w:rPr>
+          <w:lang w:val="sk-SK"/>
+        </w:rPr>
+      </w:pPr>
+    </w:p>
+    <w:p>
+      <w:pPr>
+        <w:pStyle w:val="Nadpis1"/>
+        <w:rPr>
+          <w:lang w:val="sk-SK"/>
+        </w:rPr>
+      </w:pPr>
+      <w:proofErr w:type="spellStart"/>
+      <w:r>
+        <w:rPr>
+          <w:lang w:val="sk-SK"/>
+        </w:rPr>
+        <w:lastRenderedPageBreak/>
+        <w:t>Apiny</w:t>
+      </w:r>
+      <w:proofErr w:type="spellEnd"/>
+      <w:r>
+        <w:rPr>
+          <w:lang w:val="sk-SK"/>
+        </w:rPr>
+        <w:t xml:space="preserve"> ktoré potrebujem</w:t>
+      </w:r>
+    </w:p>
+    <w:p>
+      <w:pPr>
+        <w:rPr>
+          <w:lang w:val="sk-SK"/>
+        </w:rPr>
+      </w:pPr>
+    </w:p>
+    <w:p>
+      <w:pPr>
+        <w:pStyle w:val="Nadpis2"/>
+        <w:rPr>
+          <w:lang w:val="sk-SK"/>
+        </w:rPr>
+      </w:pPr>
+      <w:r>
+        <w:rPr>
+          <w:lang w:val="sk-SK"/>
+        </w:rPr>
+        <w:t>Kategórie menu</w:t>
+      </w:r>
+    </w:p>
+    <w:p>
+      <w:pPr>
+        <w:rPr>
+          <w:lang w:val="sk-SK"/>
+        </w:rPr>
+      </w:pPr>
+      <w:r>
+        <w:rPr>
+          <w:lang w:val="sk-SK"/>
+        </w:rPr>
+        <w:t xml:space="preserve">Potrebujem </w:t>
+      </w:r>
+      <w:proofErr w:type="spellStart"/>
+      <w:r>
+        <w:rPr>
+          <w:lang w:val="sk-SK"/>
+        </w:rPr>
+        <w:t>api</w:t>
+      </w:r>
+      <w:proofErr w:type="spellEnd"/>
+      <w:r>
+        <w:rPr>
+          <w:lang w:val="sk-SK"/>
+        </w:rPr>
+        <w:t xml:space="preserve"> ktorá mi načíta všetky kategórie vytvorené reštauráciou (ikonka </w:t>
+      </w:r>
+      <w:proofErr w:type="spellStart"/>
+      <w:r>
+        <w:rPr>
+          <w:lang w:val="sk-SK"/>
+        </w:rPr>
+        <w:t>string</w:t>
+      </w:r>
+      <w:proofErr w:type="spellEnd"/>
+      <w:r>
+        <w:rPr>
+          <w:lang w:val="sk-SK"/>
+        </w:rPr>
+        <w:t xml:space="preserve">, názov, počet jedál </w:t>
+      </w:r>
+      <w:proofErr w:type="spellStart"/>
+      <w:r>
+        <w:rPr>
+          <w:lang w:val="sk-SK"/>
+        </w:rPr>
+        <w:t>reštiky</w:t>
+      </w:r>
+      <w:proofErr w:type="spellEnd"/>
+      <w:r>
+        <w:rPr>
+          <w:lang w:val="sk-SK"/>
+        </w:rPr>
+        <w:t xml:space="preserve"> s tou </w:t>
+      </w:r>
+      <w:proofErr w:type="spellStart"/>
+      <w:r>
+        <w:rPr>
+          <w:lang w:val="sk-SK"/>
+        </w:rPr>
+        <w:t>kateģoriou</w:t>
+      </w:r>
+      <w:proofErr w:type="spellEnd"/>
+      <w:r>
+        <w:rPr>
+          <w:lang w:val="sk-SK"/>
+        </w:rPr>
+        <w:t xml:space="preserve">, </w:t>
+      </w:r>
+      <w:proofErr w:type="spellStart"/>
+      <w:r>
+        <w:rPr>
+          <w:lang w:val="sk-SK"/>
+        </w:rPr>
+        <w:t>viditelnost</w:t>
+      </w:r>
+      <w:proofErr w:type="spellEnd"/>
+      <w:r>
+        <w:rPr>
+          <w:lang w:val="sk-SK"/>
+        </w:rPr>
+        <w:t>)</w:t>
+      </w:r>
+      <w:r>
+        <w:rPr>
+          <w:lang w:val="sk-SK"/>
+        </w:rPr>
+        <w:t xml:space="preserve"> zoradené od najviac používanej</w:t>
+      </w:r>
+    </w:p>
+    <w:p>
+      <w:pPr>
+        <w:rPr>
+          <w:lang w:val="sk-SK"/>
+        </w:rPr>
+      </w:pPr>
+      <w:proofErr w:type="spellStart"/>
+      <w:r>
+        <w:rPr>
+          <w:lang w:val="sk-SK"/>
+        </w:rPr>
+        <w:t>Api</w:t>
+      </w:r>
+      <w:proofErr w:type="spellEnd"/>
+      <w:r>
+        <w:rPr>
+          <w:lang w:val="sk-SK"/>
+        </w:rPr>
+        <w:t xml:space="preserve"> ktorá mi načíta </w:t>
+      </w:r>
+      <w:proofErr w:type="spellStart"/>
+      <w:r>
+        <w:rPr>
+          <w:lang w:val="sk-SK"/>
+        </w:rPr>
+        <w:t>zakladne</w:t>
+      </w:r>
+      <w:proofErr w:type="spellEnd"/>
+      <w:r>
+        <w:rPr>
+          <w:lang w:val="sk-SK"/>
+        </w:rPr>
+        <w:t xml:space="preserve"> </w:t>
+      </w:r>
+      <w:proofErr w:type="spellStart"/>
+      <w:r>
+        <w:rPr>
+          <w:lang w:val="sk-SK"/>
+        </w:rPr>
+        <w:t>data</w:t>
+      </w:r>
+      <w:proofErr w:type="spellEnd"/>
+      <w:r>
+        <w:rPr>
+          <w:lang w:val="sk-SK"/>
+        </w:rPr>
+        <w:t xml:space="preserve"> o ikonkách a to je iba názov, zoradené od najviac používanej.</w:t>
+      </w:r>
+    </w:p>
+    <w:p>
+      <w:pPr>
+        <w:rPr>
+          <w:lang w:val="sk-SK"/>
+        </w:rPr>
+      </w:pPr>
+      <w:proofErr w:type="spellStart"/>
+      <w:r>
+        <w:rPr>
+          <w:lang w:val="sk-SK"/>
+        </w:rPr>
+        <w:t>Api</w:t>
+      </w:r>
+      <w:proofErr w:type="spellEnd"/>
+      <w:r>
+        <w:rPr>
+          <w:lang w:val="sk-SK"/>
+        </w:rPr>
+        <w:t xml:space="preserve"> ktorá vymaže </w:t>
+      </w:r>
+      <w:proofErr w:type="spellStart"/>
+      <w:r>
+        <w:rPr>
+          <w:lang w:val="sk-SK"/>
+        </w:rPr>
+        <w:t>kategóriuz</w:t>
+      </w:r>
+      <w:proofErr w:type="spellEnd"/>
+      <w:r>
+        <w:rPr>
+          <w:lang w:val="sk-SK"/>
+        </w:rPr>
+        <w:t xml:space="preserve"> na základe id kategórie, treba ošetriť aby </w:t>
+      </w:r>
+      <w:proofErr w:type="spellStart"/>
+      <w:r>
+        <w:rPr>
+          <w:lang w:val="sk-SK"/>
+        </w:rPr>
+        <w:t>ked</w:t>
+      </w:r>
+      <w:proofErr w:type="spellEnd"/>
+      <w:r>
+        <w:rPr>
+          <w:lang w:val="sk-SK"/>
+        </w:rPr>
+        <w:t xml:space="preserve"> chcem vymazať kategóriu ktorá je priradená tak mi to </w:t>
+      </w:r>
+      <w:proofErr w:type="spellStart"/>
+      <w:r>
+        <w:rPr>
+          <w:lang w:val="sk-SK"/>
+        </w:rPr>
+        <w:t>nepojde</w:t>
+      </w:r>
+      <w:proofErr w:type="spellEnd"/>
+      <w:r>
+        <w:rPr>
+          <w:lang w:val="sk-SK"/>
+        </w:rPr>
+        <w:t>. (</w:t>
+      </w:r>
+      <w:proofErr w:type="spellStart"/>
+      <w:r>
+        <w:rPr>
+          <w:lang w:val="sk-SK"/>
+        </w:rPr>
+        <w:t>bud</w:t>
+      </w:r>
+      <w:proofErr w:type="spellEnd"/>
+      <w:r>
+        <w:rPr>
+          <w:lang w:val="sk-SK"/>
+        </w:rPr>
+        <w:t xml:space="preserve"> budem musieť manuálne zmeniť na tých, alebo automaticky nejako)</w:t>
+      </w:r>
+    </w:p>
+    <w:p>
+      <w:pPr>
+        <w:rPr>
+          <w:lang w:val="sk-SK"/>
+        </w:rPr>
+      </w:pPr>
+      <w:proofErr w:type="spellStart"/>
+      <w:r>
+        <w:rPr>
+          <w:lang w:val="sk-SK"/>
+        </w:rPr>
+        <w:t>Api</w:t>
+      </w:r>
+      <w:proofErr w:type="spellEnd"/>
+      <w:r>
+        <w:rPr>
+          <w:lang w:val="sk-SK"/>
+        </w:rPr>
+        <w:t xml:space="preserve"> na pridanie kategórie, pošlem ti ikonku, názov, a či chcem mať kategóriu zobrazenú (to znamená či ju chcem zobrazovať pri jedlách ) niečo ako vymazanie len také že bude furt na webe len dočasne ju nechcem používať. Príklad: mám víkendové menu, a </w:t>
+      </w:r>
+      <w:proofErr w:type="spellStart"/>
+      <w:r>
+        <w:rPr>
+          <w:lang w:val="sk-SK"/>
+        </w:rPr>
+        <w:t>nieje</w:t>
+      </w:r>
+      <w:proofErr w:type="spellEnd"/>
+      <w:r>
+        <w:rPr>
+          <w:lang w:val="sk-SK"/>
+        </w:rPr>
+        <w:t xml:space="preserve"> víkend tak si to </w:t>
+      </w:r>
+      <w:proofErr w:type="spellStart"/>
+      <w:r>
+        <w:rPr>
+          <w:lang w:val="sk-SK"/>
+        </w:rPr>
+        <w:t>odskrtnem</w:t>
+      </w:r>
+      <w:proofErr w:type="spellEnd"/>
+      <w:r>
+        <w:rPr>
+          <w:lang w:val="sk-SK"/>
+        </w:rPr>
+        <w:t xml:space="preserve"> a všetko jedlo čo malo tu kategóriu sa mi prestane zobrazovať, a vidím to len pri výpise </w:t>
+      </w:r>
+      <w:proofErr w:type="spellStart"/>
+      <w:r>
+        <w:rPr>
+          <w:lang w:val="sk-SK"/>
+        </w:rPr>
+        <w:t>kaegórii</w:t>
+      </w:r>
+      <w:proofErr w:type="spellEnd"/>
+    </w:p>
+    <w:p>
+      <w:pPr>
+        <w:rPr>
+          <w:i/>
+          <w:iCs/>
+          <w:lang w:val="sk-SK"/>
+        </w:rPr>
+      </w:pPr>
+      <w:proofErr w:type="spellStart"/>
+      <w:r>
+        <w:rPr>
+          <w:lang w:val="sk-SK"/>
+        </w:rPr>
+        <w:t>Api</w:t>
+      </w:r>
+      <w:proofErr w:type="spellEnd"/>
+      <w:r>
+        <w:rPr>
+          <w:lang w:val="sk-SK"/>
+        </w:rPr>
+        <w:t xml:space="preserve"> na update kategórie, </w:t>
+      </w:r>
+      <w:proofErr w:type="spellStart"/>
+      <w:r>
+        <w:rPr>
+          <w:lang w:val="sk-SK"/>
+        </w:rPr>
+        <w:t>podla</w:t>
+      </w:r>
+      <w:proofErr w:type="spellEnd"/>
+      <w:r>
+        <w:rPr>
+          <w:lang w:val="sk-SK"/>
+        </w:rPr>
+        <w:t xml:space="preserve"> id čo ti pošlem a dát k tej ikonke </w:t>
+      </w:r>
+      <w:proofErr w:type="spellStart"/>
+      <w:r>
+        <w:rPr>
+          <w:lang w:val="sk-SK"/>
+        </w:rPr>
+        <w:t>možem</w:t>
+      </w:r>
+      <w:proofErr w:type="spellEnd"/>
+      <w:r>
+        <w:rPr>
+          <w:lang w:val="sk-SK"/>
+        </w:rPr>
+        <w:t xml:space="preserve"> chcieť zmeniť ikonku. </w:t>
+      </w:r>
+      <w:r>
+        <w:rPr>
+          <w:i/>
+          <w:iCs/>
+          <w:lang w:val="sk-SK"/>
+        </w:rPr>
+        <w:t xml:space="preserve">Otázka: bude v pohode </w:t>
+      </w:r>
+      <w:proofErr w:type="spellStart"/>
+      <w:r>
+        <w:rPr>
+          <w:i/>
+          <w:iCs/>
+          <w:lang w:val="sk-SK"/>
+        </w:rPr>
+        <w:t>ked</w:t>
+      </w:r>
+      <w:proofErr w:type="spellEnd"/>
+      <w:r>
+        <w:rPr>
+          <w:i/>
+          <w:iCs/>
+          <w:lang w:val="sk-SK"/>
+        </w:rPr>
+        <w:t xml:space="preserve"> budem potom túto </w:t>
+      </w:r>
+      <w:proofErr w:type="spellStart"/>
+      <w:r>
+        <w:rPr>
+          <w:i/>
+          <w:iCs/>
+          <w:lang w:val="sk-SK"/>
+        </w:rPr>
+        <w:t>api</w:t>
+      </w:r>
+      <w:proofErr w:type="spellEnd"/>
+      <w:r>
+        <w:rPr>
+          <w:i/>
+          <w:iCs/>
+          <w:lang w:val="sk-SK"/>
+        </w:rPr>
+        <w:t xml:space="preserve"> volať každý pri </w:t>
+      </w:r>
+      <w:proofErr w:type="spellStart"/>
+      <w:r>
+        <w:rPr>
+          <w:i/>
+          <w:iCs/>
+          <w:lang w:val="sk-SK"/>
+        </w:rPr>
+        <w:t>edite</w:t>
+      </w:r>
+      <w:proofErr w:type="spellEnd"/>
+      <w:r>
+        <w:rPr>
+          <w:i/>
+          <w:iCs/>
+          <w:lang w:val="sk-SK"/>
+        </w:rPr>
+        <w:t xml:space="preserve"> ikoniek? Napríklad niekto bude vyberať vhodnú ikonku </w:t>
+      </w:r>
+      <w:proofErr w:type="spellStart"/>
+      <w:r>
+        <w:rPr>
+          <w:i/>
+          <w:iCs/>
+          <w:lang w:val="sk-SK"/>
+        </w:rPr>
+        <w:t>može</w:t>
+      </w:r>
+      <w:proofErr w:type="spellEnd"/>
+      <w:r>
+        <w:rPr>
+          <w:i/>
+          <w:iCs/>
+          <w:lang w:val="sk-SK"/>
+        </w:rPr>
+        <w:t xml:space="preserve"> sa 20 krát prepnúť cez ikonku aby videl ktorá mu najviac sedí. A ja by som chcel to tak urobiť že už pri zmene sa to bude aktualizovať vždy aby sme predišli </w:t>
+      </w:r>
+      <w:proofErr w:type="spellStart"/>
+      <w:r>
+        <w:rPr>
+          <w:i/>
+          <w:iCs/>
+          <w:lang w:val="sk-SK"/>
+        </w:rPr>
+        <w:t>akýmkolvek</w:t>
+      </w:r>
+      <w:proofErr w:type="spellEnd"/>
+      <w:r>
+        <w:rPr>
+          <w:i/>
+          <w:iCs/>
+          <w:lang w:val="sk-SK"/>
+        </w:rPr>
+        <w:t xml:space="preserve"> </w:t>
+      </w:r>
+      <w:proofErr w:type="spellStart"/>
+      <w:r>
+        <w:rPr>
+          <w:i/>
+          <w:iCs/>
+          <w:lang w:val="sk-SK"/>
+        </w:rPr>
+        <w:t>strátam</w:t>
+      </w:r>
+      <w:proofErr w:type="spellEnd"/>
+      <w:r>
+        <w:rPr>
+          <w:i/>
+          <w:iCs/>
+          <w:lang w:val="sk-SK"/>
+        </w:rPr>
+        <w:t xml:space="preserve">. </w:t>
+      </w:r>
+      <w:proofErr w:type="spellStart"/>
+      <w:r>
+        <w:rPr>
+          <w:i/>
+          <w:iCs/>
+          <w:lang w:val="sk-SK"/>
+        </w:rPr>
+        <w:t>Kedže</w:t>
+      </w:r>
+      <w:proofErr w:type="spellEnd"/>
+      <w:r>
+        <w:rPr>
+          <w:i/>
+          <w:iCs/>
+          <w:lang w:val="sk-SK"/>
+        </w:rPr>
+        <w:t xml:space="preserve"> </w:t>
+      </w:r>
+      <w:proofErr w:type="spellStart"/>
+      <w:r>
+        <w:rPr>
+          <w:i/>
+          <w:iCs/>
+          <w:lang w:val="sk-SK"/>
+        </w:rPr>
+        <w:t>ludia</w:t>
+      </w:r>
+      <w:proofErr w:type="spellEnd"/>
+      <w:r>
+        <w:rPr>
+          <w:i/>
+          <w:iCs/>
+          <w:lang w:val="sk-SK"/>
+        </w:rPr>
+        <w:t xml:space="preserve"> sú </w:t>
+      </w:r>
+      <w:proofErr w:type="spellStart"/>
+      <w:r>
+        <w:rPr>
+          <w:i/>
+          <w:iCs/>
+          <w:lang w:val="sk-SK"/>
+        </w:rPr>
+        <w:t>ludia</w:t>
+      </w:r>
+      <w:proofErr w:type="spellEnd"/>
+      <w:r>
+        <w:rPr>
+          <w:i/>
+          <w:iCs/>
+          <w:lang w:val="sk-SK"/>
+        </w:rPr>
+        <w:t>...</w:t>
+      </w:r>
+    </w:p>
+    <w:p>
+      <w:pPr>
+        <w:rPr>
+          <w:i/>
+          <w:iCs/>
+          <w:lang w:val="sk-SK"/>
+        </w:rPr>
+      </w:pPr>
+    </w:p>
+    <w:p>
+      <w:pPr>
+        <w:pStyle w:val="Nadpis2"/>
+        <w:rPr>
+          <w:lang w:val="sk-SK"/>
+        </w:rPr>
+      </w:pPr>
+      <w:r>
+        <w:rPr>
+          <w:lang w:val="sk-SK"/>
+        </w:rPr>
+        <w:t>Menu</w:t>
+      </w:r>
+    </w:p>
+    <w:p>
+      <w:pPr>
+        <w:rPr>
+          <w:lang w:val="sk-SK"/>
+        </w:rPr>
+      </w:pPr>
+      <w:proofErr w:type="spellStart"/>
+      <w:r>
+        <w:rPr>
+          <w:lang w:val="sk-SK"/>
+        </w:rPr>
+        <w:t>APi</w:t>
+      </w:r>
+      <w:proofErr w:type="spellEnd"/>
+      <w:r>
+        <w:rPr>
+          <w:lang w:val="sk-SK"/>
+        </w:rPr>
+        <w:t xml:space="preserve"> ktorá mi vráti </w:t>
+      </w:r>
+      <w:proofErr w:type="spellStart"/>
+      <w:r>
+        <w:rPr>
+          <w:lang w:val="sk-SK"/>
+        </w:rPr>
+        <w:t>zakaldne</w:t>
+      </w:r>
+      <w:proofErr w:type="spellEnd"/>
+      <w:r>
+        <w:rPr>
+          <w:lang w:val="sk-SK"/>
+        </w:rPr>
+        <w:t xml:space="preserve"> menu to </w:t>
+      </w:r>
+      <w:proofErr w:type="spellStart"/>
+      <w:r>
+        <w:rPr>
+          <w:lang w:val="sk-SK"/>
+        </w:rPr>
+        <w:t>jesst</w:t>
+      </w:r>
+      <w:proofErr w:type="spellEnd"/>
+      <w:r>
+        <w:rPr>
+          <w:lang w:val="sk-SK"/>
+        </w:rPr>
+        <w:t xml:space="preserve"> (odkaz na title obrázok, kategória, cena, názov, </w:t>
+      </w:r>
+      <w:proofErr w:type="spellStart"/>
+      <w:r>
+        <w:rPr>
+          <w:lang w:val="sk-SK"/>
+        </w:rPr>
+        <w:t>viditelnost</w:t>
+      </w:r>
+      <w:proofErr w:type="spellEnd"/>
+      <w:r>
+        <w:rPr>
+          <w:lang w:val="sk-SK"/>
+        </w:rPr>
+        <w:t xml:space="preserve">) dáta budú zoradené od dátumu pridania. Parameter na </w:t>
+      </w:r>
+      <w:proofErr w:type="spellStart"/>
+      <w:r>
+        <w:rPr>
+          <w:lang w:val="sk-SK"/>
+        </w:rPr>
+        <w:t>api</w:t>
+      </w:r>
+      <w:proofErr w:type="spellEnd"/>
+      <w:r>
+        <w:rPr>
+          <w:lang w:val="sk-SK"/>
+        </w:rPr>
+        <w:t xml:space="preserve"> potrebujem kategória, </w:t>
+      </w:r>
+      <w:proofErr w:type="spellStart"/>
+      <w:r>
+        <w:rPr>
+          <w:lang w:val="sk-SK"/>
+        </w:rPr>
+        <w:t>bud</w:t>
+      </w:r>
+      <w:proofErr w:type="spellEnd"/>
+      <w:r>
+        <w:rPr>
+          <w:lang w:val="sk-SK"/>
+        </w:rPr>
+        <w:t xml:space="preserve"> </w:t>
+      </w:r>
+      <w:proofErr w:type="spellStart"/>
+      <w:r>
+        <w:rPr>
+          <w:lang w:val="sk-SK"/>
+        </w:rPr>
+        <w:t>poslem</w:t>
+      </w:r>
+      <w:proofErr w:type="spellEnd"/>
+      <w:r>
+        <w:rPr>
+          <w:lang w:val="sk-SK"/>
+        </w:rPr>
+        <w:t xml:space="preserve"> že chcem všetko alebo pošlem id kategórie ktoré chcem.</w:t>
+      </w:r>
+    </w:p>
+    <w:p>
+      <w:pPr>
+        <w:rPr>
+          <w:lang w:val="sk-SK"/>
+        </w:rPr>
+      </w:pPr>
+      <w:proofErr w:type="spellStart"/>
+      <w:r>
+        <w:rPr>
+          <w:lang w:val="sk-SK"/>
+        </w:rPr>
+        <w:t>Api</w:t>
+      </w:r>
+      <w:proofErr w:type="spellEnd"/>
+      <w:r>
+        <w:rPr>
+          <w:lang w:val="sk-SK"/>
+        </w:rPr>
+        <w:t xml:space="preserve"> ktorá mi vráti </w:t>
+      </w:r>
+      <w:proofErr w:type="spellStart"/>
+      <w:r>
+        <w:rPr>
+          <w:lang w:val="sk-SK"/>
+        </w:rPr>
+        <w:t>základnejšie</w:t>
+      </w:r>
+      <w:proofErr w:type="spellEnd"/>
+      <w:r>
+        <w:rPr>
+          <w:lang w:val="sk-SK"/>
+        </w:rPr>
+        <w:t xml:space="preserve"> menu a to sú len názvy položiek kategórie a cenu, zoradené </w:t>
+      </w:r>
+      <w:proofErr w:type="spellStart"/>
+      <w:r>
+        <w:rPr>
+          <w:lang w:val="sk-SK"/>
+        </w:rPr>
+        <w:t>podla</w:t>
+      </w:r>
+      <w:proofErr w:type="spellEnd"/>
+      <w:r>
+        <w:rPr>
+          <w:lang w:val="sk-SK"/>
+        </w:rPr>
+        <w:t xml:space="preserve"> kategórie a v kategórii </w:t>
+      </w:r>
+      <w:proofErr w:type="spellStart"/>
+      <w:r>
+        <w:rPr>
+          <w:lang w:val="sk-SK"/>
+        </w:rPr>
+        <w:t>podla</w:t>
+      </w:r>
+      <w:proofErr w:type="spellEnd"/>
+      <w:r>
+        <w:rPr>
+          <w:lang w:val="sk-SK"/>
+        </w:rPr>
+        <w:t xml:space="preserve"> </w:t>
+      </w:r>
+      <w:proofErr w:type="spellStart"/>
+      <w:r>
+        <w:rPr>
+          <w:lang w:val="sk-SK"/>
+        </w:rPr>
+        <w:t>abecedi</w:t>
+      </w:r>
+      <w:proofErr w:type="spellEnd"/>
+    </w:p>
+    <w:p>
+      <w:pPr>
+        <w:rPr>
+          <w:lang w:val="sk-SK"/>
+        </w:rPr>
+      </w:pPr>
+      <w:proofErr w:type="spellStart"/>
+      <w:r>
+        <w:rPr>
+          <w:lang w:val="sk-SK"/>
+        </w:rPr>
+        <w:t>Api</w:t>
+      </w:r>
+      <w:proofErr w:type="spellEnd"/>
+      <w:r>
+        <w:rPr>
+          <w:lang w:val="sk-SK"/>
+        </w:rPr>
+        <w:t xml:space="preserve"> na pridanie jedla do menu, posielam fotky kde je </w:t>
+      </w:r>
+      <w:proofErr w:type="spellStart"/>
+      <w:r>
+        <w:rPr>
+          <w:lang w:val="sk-SK"/>
+        </w:rPr>
+        <w:t>hvizedička</w:t>
+      </w:r>
+      <w:proofErr w:type="spellEnd"/>
+      <w:r>
+        <w:rPr>
+          <w:lang w:val="sk-SK"/>
+        </w:rPr>
+        <w:t xml:space="preserve"> sú povinné, </w:t>
+      </w:r>
+      <w:r>
+        <w:rPr>
+          <w:i/>
+          <w:iCs/>
+          <w:lang w:val="sk-SK"/>
+        </w:rPr>
+        <w:t xml:space="preserve">čas prípravy </w:t>
+      </w:r>
+      <w:proofErr w:type="spellStart"/>
+      <w:r>
+        <w:rPr>
+          <w:i/>
+          <w:iCs/>
+          <w:lang w:val="sk-SK"/>
+        </w:rPr>
+        <w:t>premýšlam</w:t>
+      </w:r>
+      <w:proofErr w:type="spellEnd"/>
+      <w:r>
+        <w:rPr>
+          <w:i/>
+          <w:iCs/>
+          <w:lang w:val="sk-SK"/>
+        </w:rPr>
+        <w:t xml:space="preserve"> ako urobiť asi by bolo </w:t>
+      </w:r>
+      <w:proofErr w:type="spellStart"/>
+      <w:r>
+        <w:rPr>
+          <w:i/>
+          <w:iCs/>
+          <w:lang w:val="sk-SK"/>
+        </w:rPr>
+        <w:t>dobŕe</w:t>
+      </w:r>
+      <w:proofErr w:type="spellEnd"/>
+      <w:r>
+        <w:rPr>
+          <w:i/>
+          <w:iCs/>
+          <w:lang w:val="sk-SK"/>
+        </w:rPr>
+        <w:t xml:space="preserve"> keby tam je číslo priemerne je tak?</w:t>
+      </w:r>
+      <w:r>
+        <w:rPr>
+          <w:lang w:val="sk-SK"/>
+        </w:rPr>
+        <w:t xml:space="preserve"> Na SK a asi aj v celej EU je normovaných 14 ktoré sa nejak nemenia asi by som poprosil keby mi to </w:t>
+      </w:r>
+      <w:proofErr w:type="spellStart"/>
+      <w:r>
+        <w:rPr>
+          <w:lang w:val="sk-SK"/>
+        </w:rPr>
+        <w:t>vratiš</w:t>
+      </w:r>
+      <w:proofErr w:type="spellEnd"/>
+      <w:r>
+        <w:rPr>
+          <w:lang w:val="sk-SK"/>
+        </w:rPr>
+        <w:t xml:space="preserve"> z </w:t>
+      </w:r>
+      <w:proofErr w:type="spellStart"/>
+      <w:r>
+        <w:rPr>
+          <w:lang w:val="sk-SK"/>
+        </w:rPr>
+        <w:t>api</w:t>
+      </w:r>
+      <w:proofErr w:type="spellEnd"/>
+      <w:r>
+        <w:rPr>
+          <w:lang w:val="sk-SK"/>
+        </w:rPr>
+        <w:t xml:space="preserve"> tieto kategórie keby sme to niekedy menili</w:t>
+      </w:r>
+      <w:r>
+        <w:rPr>
+          <w:lang w:val="sk-SK"/>
+        </w:rPr>
+        <w:t xml:space="preserve"> a ja si budem </w:t>
+      </w:r>
+      <w:proofErr w:type="spellStart"/>
+      <w:r>
+        <w:rPr>
+          <w:lang w:val="sk-SK"/>
+        </w:rPr>
+        <w:t>mocť</w:t>
+      </w:r>
+      <w:proofErr w:type="spellEnd"/>
+      <w:r>
+        <w:rPr>
+          <w:lang w:val="sk-SK"/>
+        </w:rPr>
+        <w:t xml:space="preserve"> vybrať všetky ktoré chcem. Respektíve že tam </w:t>
+      </w:r>
+      <w:proofErr w:type="spellStart"/>
+      <w:r>
+        <w:rPr>
+          <w:lang w:val="sk-SK"/>
+        </w:rPr>
+        <w:t>možu</w:t>
+      </w:r>
+      <w:proofErr w:type="spellEnd"/>
+      <w:r>
+        <w:rPr>
+          <w:lang w:val="sk-SK"/>
+        </w:rPr>
+        <w:t xml:space="preserve"> </w:t>
+      </w:r>
+      <w:r>
+        <w:rPr>
+          <w:lang w:val="sk-SK"/>
+        </w:rPr>
+        <w:lastRenderedPageBreak/>
+        <w:t>byť id aj všetkých.</w:t>
+      </w:r>
+      <w:r>
+        <w:rPr>
+          <w:lang w:val="sk-SK"/>
+        </w:rPr>
+        <w:br/>
+      </w:r>
+      <w:r>
+        <w:rPr>
+          <w:noProof/>
+          <w:lang w:val="sk-SK"/>
+        </w:rPr>
+        <w:drawing>
+          <wp:inline distT="0" distB="0" distL="0" distR="0" wp14:anchorId="05E45A3F" wp14:editId="16FE9B38">
+            <wp:extent cx="5760720" cy="5327650"/>
+            <wp:effectExtent l="0" t="0" r="5080" b="6350"/>
+            <wp:docPr id="758453348" name="Obrázok 1" descr="Obrázok, na ktorom je text, snímka obrazovky, písmo, číslo&#10;&#10;Obsah vygenerovaný pomocou AI môže byť nesprávny."/>
+            <wp:cNvGraphicFramePr>
+              <a:graphicFrameLocks xmlns:a="http://schemas.openxmlformats.org/drawingml/2006/main" noChangeAspect="1"/>
+            </wp:cNvGraphicFramePr>
+            <a:graphic xmlns:a="http://schemas.openxmlformats.org/drawingml/2006/main">
+              <a:graphicData uri="http://schemas.openxmlformats.org/drawingml/2006/picture">
+                <pic:pic xmlns:pic="http://schemas.openxmlformats.org/drawingml/2006/picture">
+                  <pic:nvPicPr>
+                    <pic:cNvPr id="758453348" name="Obrázok 1" descr="Obrázok, na ktorom je text, snímka obrazovky, písmo, číslo&#10;&#10;Obsah vygenerovaný pomocou AI môže byť nesprávny."/>
+                    <pic:cNvPicPr/>
+                  </pic:nvPicPr>
+                  <pic:blipFill>
+                    <a:blip r:embed="rId11">
+                      <a:extLst>
+                        <a:ext uri="{28A0092B-C50C-407E-A947-70E740481C1C}">
+                          <a14:useLocalDpi xmlns:a14="http://schemas.microsoft.com/office/drawing/2010/main" val="0"/>
+                        </a:ext>
+                      </a:extLst>
+                    </a:blip>
+                    <a:stretch>
+                      <a:fillRect/>
+                    </a:stretch>
+                  </pic:blipFill>
+                  <pic:spPr>
+                    <a:xfrm>
+                      <a:off x="0" y="0"/>
+                      <a:ext cx="5760720" cy="5327650"/>
+                    </a:xfrm>
+                    <a:prstGeom prst="rect">
+                      <a:avLst/>
+                    </a:prstGeom>
+                  </pic:spPr>
+                </pic:pic>
+              </a:graphicData>
+            </a:graphic>
+          </wp:inline>
+        </w:drawing>
+      </w:r>
+    </w:p>
+    <w:p>
+      <w:pPr>
+        <w:rPr>
+          <w:lang w:val="sk-SK"/>
+        </w:rPr>
+      </w:pPr>
+      <w:r>
+        <w:rPr>
+          <w:lang w:val="sk-SK"/>
+        </w:rPr>
+        <w:t xml:space="preserve">Varianty si predstavujem asi nejak </w:t>
+      </w:r>
+      <w:proofErr w:type="spellStart"/>
+      <w:r>
+        <w:rPr>
+          <w:lang w:val="sk-SK"/>
+        </w:rPr>
+        <w:t>bud</w:t>
+      </w:r>
+      <w:proofErr w:type="spellEnd"/>
+      <w:r>
+        <w:rPr>
+          <w:lang w:val="sk-SK"/>
+        </w:rPr>
+        <w:t xml:space="preserve"> že bude osobitná </w:t>
+      </w:r>
+      <w:proofErr w:type="spellStart"/>
+      <w:r>
+        <w:rPr>
+          <w:lang w:val="sk-SK"/>
+        </w:rPr>
+        <w:t>tabulka</w:t>
+      </w:r>
+      <w:proofErr w:type="spellEnd"/>
+      <w:r>
+        <w:rPr>
+          <w:lang w:val="sk-SK"/>
+        </w:rPr>
+        <w:t xml:space="preserve"> na varianty kde ich budeš z jedlom prepájať, alebo že ti tie varianty budem nejako do </w:t>
+      </w:r>
+      <w:proofErr w:type="spellStart"/>
+      <w:r>
+        <w:rPr>
+          <w:lang w:val="sk-SK"/>
+        </w:rPr>
+        <w:t>object</w:t>
+      </w:r>
+      <w:proofErr w:type="spellEnd"/>
+      <w:r>
+        <w:rPr>
+          <w:lang w:val="sk-SK"/>
+        </w:rPr>
+        <w:t xml:space="preserve"> zapisovať. </w:t>
+      </w:r>
+      <w:r>
+        <w:rPr>
+          <w:i/>
+          <w:iCs/>
+          <w:lang w:val="sk-SK"/>
+        </w:rPr>
+        <w:t xml:space="preserve">Tá prvá možnosť je ale za </w:t>
+      </w:r>
+      <w:proofErr w:type="spellStart"/>
+      <w:r>
+        <w:rPr>
+          <w:i/>
+          <w:iCs/>
+          <w:lang w:val="sk-SK"/>
+        </w:rPr>
+        <w:t>mna</w:t>
+      </w:r>
+      <w:proofErr w:type="spellEnd"/>
+      <w:r>
+        <w:rPr>
+          <w:i/>
+          <w:iCs/>
+          <w:lang w:val="sk-SK"/>
+        </w:rPr>
+        <w:t xml:space="preserve"> lepšia, čo ty na to?</w:t>
+      </w:r>
+      <w:r>
+        <w:rPr>
+          <w:lang w:val="sk-SK"/>
+        </w:rPr>
+        <w:t xml:space="preserve"> Tiež tam budú veci ako na </w:t>
+      </w:r>
+      <w:proofErr w:type="spellStart"/>
+      <w:r>
+        <w:rPr>
+          <w:lang w:val="sk-SK"/>
+        </w:rPr>
+        <w:t>orbázku</w:t>
+      </w:r>
+      <w:proofErr w:type="spellEnd"/>
+      <w:r>
+        <w:rPr>
+          <w:lang w:val="sk-SK"/>
+        </w:rPr>
+        <w:t xml:space="preserve"> jedlo ich </w:t>
+      </w:r>
+      <w:proofErr w:type="spellStart"/>
+      <w:r>
+        <w:rPr>
+          <w:lang w:val="sk-SK"/>
+        </w:rPr>
+        <w:t>može</w:t>
+      </w:r>
+      <w:proofErr w:type="spellEnd"/>
+      <w:r>
+        <w:rPr>
+          <w:lang w:val="sk-SK"/>
+        </w:rPr>
+        <w:t xml:space="preserve"> mať viacej.</w:t>
+      </w:r>
+    </w:p>
+    <w:p>
+      <w:pPr>
+        <w:rPr>
+          <w:lang w:val="sk-SK"/>
+        </w:rPr>
+      </w:pPr>
+      <w:r>
+        <w:rPr>
+          <w:noProof/>
+          <w:lang w:val="sk-SK"/>
+        </w:rPr>
+        <w:lastRenderedPageBreak/>
+        <w:drawing>
+          <wp:inline distT="0" distB="0" distL="0" distR="0" wp14:anchorId="45437C1A" wp14:editId="5E33E5D9">
+            <wp:extent cx="5760720" cy="5095240"/>
+            <wp:effectExtent l="0" t="0" r="5080" b="0"/>
+            <wp:docPr id="2007541759" name="Obrázok 2" descr="Obrázok, na ktorom je text, snímka obrazovky, číslo, písmo&#10;&#10;Obsah vygenerovaný pomocou AI môže byť nesprávny."/>
+            <wp:cNvGraphicFramePr>
+              <a:graphicFrameLocks xmlns:a="http://schemas.openxmlformats.org/drawingml/2006/main" noChangeAspect="1"/>
+            </wp:cNvGraphicFramePr>
+            <a:graphic xmlns:a="http://schemas.openxmlformats.org/drawingml/2006/main">
+              <a:graphicData uri="http://schemas.openxmlformats.org/drawingml/2006/picture">
+                <pic:pic xmlns:pic="http://schemas.openxmlformats.org/drawingml/2006/picture">
+                  <pic:nvPicPr>
+                    <pic:cNvPr id="2007541759" name="Obrázok 2" descr="Obrázok, na ktorom je text, snímka obrazovky, číslo, písmo&#10;&#10;Obsah vygenerovaný pomocou AI môže byť nesprávny."/>
+                    <pic:cNvPicPr/>
+                  </pic:nvPicPr>
+                  <pic:blipFill>
+                    <a:blip r:embed="rId12">
+                      <a:extLst>
+                        <a:ext uri="{28A0092B-C50C-407E-A947-70E740481C1C}">
+                          <a14:useLocalDpi xmlns:a14="http://schemas.microsoft.com/office/drawing/2010/main" val="0"/>
+                        </a:ext>
+                      </a:extLst>
+                    </a:blip>
+                    <a:stretch>
+                      <a:fillRect/>
+                    </a:stretch>
+                  </pic:blipFill>
+                  <pic:spPr>
+                    <a:xfrm>
+                      <a:off x="0" y="0"/>
+                      <a:ext cx="5760720" cy="5095240"/>
+                    </a:xfrm>
+                    <a:prstGeom prst="rect">
+                      <a:avLst/>
+                    </a:prstGeom>
+                  </pic:spPr>
+                </pic:pic>
+              </a:graphicData>
+            </a:graphic>
+          </wp:inline>
+        </w:drawing>
+      </w:r>
+      <w:r>
+        <w:rPr>
+          <w:lang w:val="sk-SK"/>
+        </w:rPr>
+        <w:br/>
+      </w:r>
+    </w:p>
+    <w:p>
+      <w:pPr>
+        <w:rPr>
+          <w:i/>
+          <w:iCs/>
+          <w:noProof/>
+          <w:lang w:val="sk-SK"/>
+        </w:rPr>
+      </w:pPr>
+      <w:r>
+        <w:rPr>
+          <w:lang w:val="sk-SK"/>
+        </w:rPr>
+        <w:t xml:space="preserve">Posledná časť sú </w:t>
+      </w:r>
+      <w:r>
+        <w:rPr>
+          <w:lang w:val="sk-SK"/>
+        </w:rPr>
+        <w:t>prídavky</w:t>
+      </w:r>
+      <w:r>
+        <w:rPr>
+          <w:noProof/>
+          <w:lang w:val="sk-SK"/>
+        </w:rPr>
+        <w:t xml:space="preserve"> podobne ako varianty. Toto budú produkty ako napríklad ked majú napríklad double hamburger a ku nemu si možeš objednať hranolky za zvýhodnénú cenu. </w:t>
+      </w:r>
+      <w:r>
+        <w:rPr>
+          <w:i/>
+          <w:iCs/>
+          <w:noProof/>
+          <w:lang w:val="sk-SK"/>
+        </w:rPr>
+        <w:t xml:space="preserve">Premýšlam teraz že to mam celkom debilne urobené, takže by som to urobil nasledovne. Budem ti tam posielať id produktu ktorý už je na stránke, a budem k nemu mocť nastaviť novú cenu alebo nový názov a to či bude viditelné aj pre tento produkt.  </w:t>
+      </w:r>
+    </w:p>
+    <w:p>
+      <w:pPr>
+        <w:rPr>
+          <w:noProof/>
+          <w:lang w:val="sk-SK"/>
+        </w:rPr>
+      </w:pPr>
+      <w:r>
+        <w:rPr>
+          <w:noProof/>
+          <w:lang w:val="sk-SK"/>
+        </w:rPr>
+        <w:lastRenderedPageBreak/>
+        <w:t xml:space="preserve"> </w:t>
+      </w:r>
+      <w:r>
+        <w:rPr>
+          <w:noProof/>
+          <w:lang w:val="sk-SK"/>
+        </w:rPr>
+        <w:drawing>
+          <wp:inline distT="0" distB="0" distL="0" distR="0" wp14:anchorId="492867DA" wp14:editId="01AE4645">
+            <wp:extent cx="5760720" cy="2543175"/>
+            <wp:effectExtent l="0" t="0" r="5080" b="0"/>
+            <wp:docPr id="636892891" name="Obrázok 3" descr="Obrázok, na ktorom je text, snímka obrazovky, písmo, číslo&#10;&#10;Obsah vygenerovaný pomocou AI môže byť nesprávny."/>
+            <wp:cNvGraphicFramePr>
+              <a:graphicFrameLocks xmlns:a="http://schemas.openxmlformats.org/drawingml/2006/main" noChangeAspect="1"/>
+            </wp:cNvGraphicFramePr>
+            <a:graphic xmlns:a="http://schemas.openxmlformats.org/drawingml/2006/main">
+              <a:graphicData uri="http://schemas.openxmlformats.org/drawingml/2006/picture">
+                <pic:pic xmlns:pic="http://schemas.openxmlformats.org/drawingml/2006/picture">
+                  <pic:nvPicPr>
+                    <pic:cNvPr id="636892891" name="Obrázok 3" descr="Obrázok, na ktorom je text, snímka obrazovky, písmo, číslo&#10;&#10;Obsah vygenerovaný pomocou AI môže byť nesprávny."/>
+                    <pic:cNvPicPr/>
+                  </pic:nvPicPr>
+                  <pic:blipFill>
+                    <a:blip r:embed="rId13">
+                      <a:extLst>
+                        <a:ext uri="{28A0092B-C50C-407E-A947-70E740481C1C}">
+                          <a14:useLocalDpi xmlns:a14="http://schemas.microsoft.com/office/drawing/2010/main" val="0"/>
+                        </a:ext>
+                      </a:extLst>
+                    </a:blip>
+                    <a:stretch>
+                      <a:fillRect/>
+                    </a:stretch>
+                  </pic:blipFill>
+                  <pic:spPr>
+                    <a:xfrm>
+                      <a:off x="0" y="0"/>
+                      <a:ext cx="5760720" cy="2543175"/>
+                    </a:xfrm>
+                    <a:prstGeom prst="rect">
+                      <a:avLst/>
+                    </a:prstGeom>
+                  </pic:spPr>
+                </pic:pic>
+              </a:graphicData>
+            </a:graphic>
+          </wp:inline>
+        </w:drawing>
+      </w:r>
+    </w:p>
+    <w:p>
+      <w:pPr>
+        <w:rPr>
+          <w:noProof/>
+          <w:lang w:val="sk-SK"/>
+        </w:rPr>
+      </w:pPr>
+    </w:p>
+    <w:p>
+      <w:pPr>
+        <w:rPr>
+          <w:noProof/>
+          <w:lang w:val="sk-SK"/>
+        </w:rPr>
+      </w:pPr>
+      <w:r>
+        <w:rPr>
+          <w:noProof/>
+          <w:lang w:val="sk-SK"/>
+        </w:rPr>
+        <w:t xml:space="preserve">Posledná vec ale tiež som si uvedomil že vlastne neviem ako to urobiť pri písaní tochto a to sú veci na odobratie a pridanie, Budem chcieť vedieť pridať presne z čoho sa skladá to jedlo takže, niečo ako ingrediencie (názov, hmotnosť, obrázok alebo ikonu, cenu) </w:t>
+      </w:r>
+    </w:p>
+    <w:p>
+      <w:pPr>
+        <w:rPr>
+          <w:noProof/>
+          <w:lang w:val="sk-SK"/>
+        </w:rPr>
+      </w:pPr>
+      <w:r>
+        <w:rPr>
+          <w:noProof/>
+          <w:lang w:val="sk-SK"/>
+        </w:rPr>
+        <w:t>Áno treba aj</w:t>
+      </w:r>
+      <w:r>
+        <w:rPr>
+          <w:noProof/>
+          <w:lang w:val="sk-SK"/>
+        </w:rPr>
+        <w:t xml:space="preserve"> asi</w:t>
+      </w:r>
+      <w:r>
+        <w:rPr>
+          <w:noProof/>
+          <w:lang w:val="sk-SK"/>
+        </w:rPr>
+        <w:t xml:space="preserve"> novú tabulku a api na správu týchto igrediencií, a bude fungovať na takom štýle že ak niekde pridám nejakú ingredienciu pridáš ju </w:t>
+      </w:r>
+      <w:r>
+        <w:rPr>
+          <w:noProof/>
+          <w:lang w:val="sk-SK"/>
+        </w:rPr>
+        <w:t xml:space="preserve">a potom ked na dalšom jedle si budem chcieť pridať tú istú ingredienciu tak len vyberiem už z existujúcej, ak zmením cenu na tej istej ingrediencii zmení sa všade. Potom k vytváraniu jedla chcem pridať aj možnosť volitelné prídavky a to možu byť napríklad že si človek chce pridať 2 syry, alebo že chce +1 slaninový platok alebo na ten štýl toto si budem tiež podobne vedieť pridať k vytváraniu menu. </w:t>
+      </w:r>
+    </w:p>
+    <w:p>
+      <w:pPr>
+        <w:rPr>
+          <w:noProof/>
+          <w:lang w:val="sk-SK"/>
+        </w:rPr>
+      </w:pPr>
+    </w:p>
+    <w:p>
+      <w:pPr>
+        <w:rPr>
+          <w:i/>
+          <w:iCs/>
+          <w:noProof/>
+          <w:lang w:val="sk-SK"/>
+        </w:rPr>
+      </w:pPr>
+      <w:r>
+        <w:rPr>
+          <w:noProof/>
+          <w:lang w:val="sk-SK"/>
+        </w:rPr>
+        <w:t xml:space="preserve">Ked tak sa mi vyjadri k tomuto a ak možeme to riešiť osobitne nie takýmto preojeným štýlom tie prídavky a ingrediencie ale myslím si že vačšinou tieto veci stoja na všetkých jedlách rovnako. Alebo ak že by sme na to vytvorili osobitne niečo kde si to možu spravovať ale príde mi to mojim spoosbom fajn. A vymaze sa to v tedy hned automaticky ak to nebude priradené pri žiadnom jedle. </w:t>
+      </w:r>
+      <w:r>
+        <w:rPr>
+          <w:noProof/>
+          <w:lang w:val="sk-SK"/>
+        </w:rPr>
+        <w:br/>
+      </w:r>
+      <w:r>
+        <w:rPr>
+          <w:noProof/>
+          <w:lang w:val="sk-SK"/>
+        </w:rPr>
+        <w:br/>
+        <w:t>Api nanačítanie konkrétneho jedla, potrebujem api ktorá mi vráti všetko toto info o jedle v menu.</w:t>
+      </w:r>
+      <w:r>
+        <w:rPr>
+          <w:noProof/>
+          <w:lang w:val="sk-SK"/>
+        </w:rPr>
+        <w:br/>
+      </w:r>
+      <w:r>
+        <w:rPr>
+          <w:noProof/>
+          <w:lang w:val="sk-SK"/>
+        </w:rPr>
+        <w:br/>
+        <w:t xml:space="preserve">Api na upravenie jedla, potrebujem </w:t>
+      </w:r>
+      <w:r>
+        <w:rPr>
+          <w:noProof/>
+          <w:lang w:val="sk-SK"/>
+        </w:rPr>
+        <w:t>api ktorá mi dovolí upraviť menu pre vštky hore spomínané veci, tiež by som to chcel updatovať časo. Ak to nebude porblém.</w:t>
+      </w:r>
+      <w:r>
+        <w:rPr>
+          <w:noProof/>
+          <w:lang w:val="sk-SK"/>
+        </w:rPr>
+        <w:br/>
+      </w:r>
+      <w:r>
+        <w:rPr>
+          <w:noProof/>
+          <w:lang w:val="sk-SK"/>
+        </w:rPr>
+        <w:br/>
+        <w:t>api na vymazanie jedla podla id ti vymažem jedlo, a ty vymažeš všetky jeho náležitosti.</w:t>
+      </w:r>
+      <w:r>
+        <w:rPr>
+          <w:noProof/>
+          <w:lang w:val="sk-SK"/>
+        </w:rPr>
+        <w:t xml:space="preserve"> </w:t>
       </w:r>
     </w:p>
     <w:sectPr>
@@ -1383,16 +3209,16 @@
     <w:lsdException w:name="Unresolved Mention" w:semiHidden="1" w:unhideWhenUsed="1"/>
     <w:lsdException w:name="Smart Link" w:semiHidden="1" w:unhideWhenUsed="1"/>
   </w:latentStyles>
-  <w:style w:type="paragraph" w:default="1" w:styleId="Normal">
+  <w:style w:type="paragraph" w:default="1" w:styleId="Normlny">
     <w:name w:val="Normal"/>
     <w:qFormat/>
     <w:rsid w:val="006D384A"/>
   </w:style>
-  <w:style w:type="paragraph" w:styleId="Heading1">
+  <w:style w:type="paragraph" w:styleId="Nadpis1">
     <w:name w:val="heading 1"/>
-    <w:basedOn w:val="Normal"/>
-    <w:next w:val="Normal"/>
-    <w:link w:val="Heading1Char"/>
+    <w:basedOn w:val="Normlny"/>
+    <w:next w:val="Normlny"/>
+    <w:link w:val="Nadpis1Char"/>
     <w:uiPriority w:val="9"/>
     <w:qFormat/>
     <w:rsid w:val="00BC2C84"/>
@@ -1409,11 +3235,11 @@
       <w:szCs w:val="40"/>
     </w:rPr>
   </w:style>
-  <w:style w:type="paragraph" w:styleId="Heading2">
+  <w:style w:type="paragraph" w:styleId="Nadpis2">
     <w:name w:val="heading 2"/>
-    <w:basedOn w:val="Normal"/>
-    <w:next w:val="Normal"/>
-    <w:link w:val="Heading2Char"/>
+    <w:basedOn w:val="Normlny"/>
+    <w:next w:val="Normlny"/>
+    <w:link w:val="Nadpis2Char"/>
     <w:uiPriority w:val="9"/>
     <w:unhideWhenUsed/>
     <w:qFormat/>
@@ -1431,11 +3257,11 @@
       <w:szCs w:val="32"/>
     </w:rPr>
   </w:style>
-  <w:style w:type="paragraph" w:styleId="Heading3">
+  <w:style w:type="paragraph" w:styleId="Nadpis3">
     <w:name w:val="heading 3"/>
-    <w:basedOn w:val="Normal"/>
-    <w:next w:val="Normal"/>
-    <w:link w:val="Heading3Char"/>
+    <w:basedOn w:val="Normlny"/>
+    <w:next w:val="Normlny"/>
+    <w:link w:val="Nadpis3Char"/>
     <w:uiPriority w:val="9"/>
     <w:unhideWhenUsed/>
     <w:qFormat/>
@@ -1453,11 +3279,11 @@
       <w:szCs w:val="28"/>
     </w:rPr>
   </w:style>
-  <w:style w:type="paragraph" w:styleId="Heading4">
+  <w:style w:type="paragraph" w:styleId="Nadpis4">
     <w:name w:val="heading 4"/>
-    <w:basedOn w:val="Normal"/>
-    <w:next w:val="Normal"/>
-    <w:link w:val="Heading4Char"/>
+    <w:basedOn w:val="Normlny"/>
+    <w:next w:val="Normlny"/>
+    <w:link w:val="Nadpis4Char"/>
     <w:uiPriority w:val="9"/>
     <w:unhideWhenUsed/>
     <w:qFormat/>
@@ -1475,11 +3301,11 @@
       <w:color w:val="365F91" w:themeColor="accent1" w:themeShade="BF"/>
     </w:rPr>
   </w:style>
-  <w:style w:type="paragraph" w:styleId="Heading5">
+  <w:style w:type="paragraph" w:styleId="Nadpis5">
     <w:name w:val="heading 5"/>
-    <w:basedOn w:val="Normal"/>
-    <w:next w:val="Normal"/>
-    <w:link w:val="Heading5Char"/>
+    <w:basedOn w:val="Normlny"/>
+    <w:next w:val="Normlny"/>
+    <w:link w:val="Nadpis5Char"/>
     <w:uiPriority w:val="9"/>
     <w:semiHidden/>
     <w:unhideWhenUsed/>
@@ -1496,11 +3322,11 @@
       <w:color w:val="365F91" w:themeColor="accent1" w:themeShade="BF"/>
     </w:rPr>
   </w:style>
-  <w:style w:type="paragraph" w:styleId="Heading6">
+  <w:style w:type="paragraph" w:styleId="Nadpis6">
     <w:name w:val="heading 6"/>
-    <w:basedOn w:val="Normal"/>
-    <w:next w:val="Normal"/>
-    <w:link w:val="Heading6Char"/>
+    <w:basedOn w:val="Normlny"/>
+    <w:next w:val="Normlny"/>
+    <w:link w:val="Nadpis6Char"/>
     <w:uiPriority w:val="9"/>
     <w:semiHidden/>
     <w:unhideWhenUsed/>
@@ -1519,11 +3345,11 @@
       <w:color w:val="595959" w:themeColor="text1" w:themeTint="A6"/>
     </w:rPr>
   </w:style>
-  <w:style w:type="paragraph" w:styleId="Heading7">
+  <w:style w:type="paragraph" w:styleId="Nadpis7">
     <w:name w:val="heading 7"/>
-    <w:basedOn w:val="Normal"/>
-    <w:next w:val="Normal"/>
-    <w:link w:val="Heading7Char"/>
+    <w:basedOn w:val="Normlny"/>
+    <w:next w:val="Normlny"/>
+    <w:link w:val="Nadpis7Char"/>
     <w:uiPriority w:val="9"/>
     <w:semiHidden/>
     <w:unhideWhenUsed/>
@@ -1540,11 +3366,11 @@
       <w:color w:val="595959" w:themeColor="text1" w:themeTint="A6"/>
     </w:rPr>
   </w:style>
-  <w:style w:type="paragraph" w:styleId="Heading8">
+  <w:style w:type="paragraph" w:styleId="Nadpis8">
     <w:name w:val="heading 8"/>
-    <w:basedOn w:val="Normal"/>
-    <w:next w:val="Normal"/>
-    <w:link w:val="Heading8Char"/>
+    <w:basedOn w:val="Normlny"/>
+    <w:next w:val="Normlny"/>
+    <w:link w:val="Nadpis8Char"/>
     <w:uiPriority w:val="9"/>
     <w:semiHidden/>
     <w:unhideWhenUsed/>
@@ -1563,11 +3389,11 @@
       <w:color w:val="272727" w:themeColor="text1" w:themeTint="D8"/>
     </w:rPr>
   </w:style>
-  <w:style w:type="paragraph" w:styleId="Heading9">
+  <w:style w:type="paragraph" w:styleId="Nadpis9">
     <w:name w:val="heading 9"/>
-    <w:basedOn w:val="Normal"/>
-    <w:next w:val="Normal"/>
-    <w:link w:val="Heading9Char"/>
+    <w:basedOn w:val="Normlny"/>
+    <w:next w:val="Normlny"/>
+    <w:link w:val="Nadpis9Char"/>
     <w:uiPriority w:val="9"/>
     <w:semiHidden/>
     <w:unhideWhenUsed/>
@@ -1584,12 +3410,13 @@
       <w:color w:val="272727" w:themeColor="text1" w:themeTint="D8"/>
     </w:rPr>
   </w:style>
-  <w:style w:type="character" w:default="1" w:styleId="DefaultParagraphFont">
+  <w:style w:type="character" w:default="1" w:styleId="Predvolenpsmoodseku">
     <w:name w:val="Default Paragraph Font"/>
     <w:uiPriority w:val="1"/>
+    <w:semiHidden/>
     <w:unhideWhenUsed/>
   </w:style>
-  <w:style w:type="table" w:default="1" w:styleId="TableNormal">
+  <w:style w:type="table" w:default="1" w:styleId="Normlnatabuka">
     <w:name w:val="Normal Table"/>
     <w:uiPriority w:val="99"/>
     <w:semiHidden/>
@@ -1604,16 +3431,16 @@
       </w:tblCellMar>
     </w:tblPr>
   </w:style>
-  <w:style w:type="numbering" w:default="1" w:styleId="NoList">
+  <w:style w:type="numbering" w:default="1" w:styleId="Bezzoznamu">
     <w:name w:val="No List"/>
     <w:uiPriority w:val="99"/>
     <w:semiHidden/>
     <w:unhideWhenUsed/>
   </w:style>
-  <w:style w:type="character" w:customStyle="1" w:styleId="Heading1Char">
-    <w:name w:val="Heading 1 Char"/>
-    <w:basedOn w:val="DefaultParagraphFont"/>
-    <w:link w:val="Heading1"/>
+  <w:style w:type="character" w:customStyle="1" w:styleId="Nadpis1Char">
+    <w:name w:val="Nadpis 1 Char"/>
+    <w:basedOn w:val="Predvolenpsmoodseku"/>
+    <w:link w:val="Nadpis1"/>
     <w:uiPriority w:val="9"/>
     <w:rsid w:val="00BC2C84"/>
     <w:rPr>
@@ -1623,10 +3450,10 @@
       <w:szCs w:val="40"/>
     </w:rPr>
   </w:style>
-  <w:style w:type="character" w:customStyle="1" w:styleId="Heading2Char">
-    <w:name w:val="Heading 2 Char"/>
-    <w:basedOn w:val="DefaultParagraphFont"/>
-    <w:link w:val="Heading2"/>
+  <w:style w:type="character" w:customStyle="1" w:styleId="Nadpis2Char">
+    <w:name w:val="Nadpis 2 Char"/>
+    <w:basedOn w:val="Predvolenpsmoodseku"/>
+    <w:link w:val="Nadpis2"/>
     <w:uiPriority w:val="9"/>
     <w:rsid w:val="00BC2C84"/>
     <w:rPr>
@@ -1636,10 +3463,10 @@
       <w:szCs w:val="32"/>
     </w:rPr>
   </w:style>
-  <w:style w:type="character" w:customStyle="1" w:styleId="Heading3Char">
-    <w:name w:val="Heading 3 Char"/>
-    <w:basedOn w:val="DefaultParagraphFont"/>
-    <w:link w:val="Heading3"/>
+  <w:style w:type="character" w:customStyle="1" w:styleId="Nadpis3Char">
+    <w:name w:val="Nadpis 3 Char"/>
+    <w:basedOn w:val="Predvolenpsmoodseku"/>
+    <w:link w:val="Nadpis3"/>
     <w:uiPriority w:val="9"/>
     <w:rsid w:val="00BC2C84"/>
     <w:rPr>
@@ -1649,10 +3476,10 @@
       <w:szCs w:val="28"/>
     </w:rPr>
   </w:style>
-  <w:style w:type="character" w:customStyle="1" w:styleId="Heading4Char">
-    <w:name w:val="Heading 4 Char"/>
-    <w:basedOn w:val="DefaultParagraphFont"/>
-    <w:link w:val="Heading4"/>
+  <w:style w:type="character" w:customStyle="1" w:styleId="Nadpis4Char">
+    <w:name w:val="Nadpis 4 Char"/>
+    <w:basedOn w:val="Predvolenpsmoodseku"/>
+    <w:link w:val="Nadpis4"/>
     <w:uiPriority w:val="9"/>
     <w:rsid w:val="00BC2C84"/>
     <w:rPr>
@@ -1662,10 +3489,10 @@
       <w:color w:val="365F91" w:themeColor="accent1" w:themeShade="BF"/>
     </w:rPr>
   </w:style>
-  <w:style w:type="character" w:customStyle="1" w:styleId="Heading5Char">
-    <w:name w:val="Heading 5 Char"/>
-    <w:basedOn w:val="DefaultParagraphFont"/>
-    <w:link w:val="Heading5"/>
+  <w:style w:type="character" w:customStyle="1" w:styleId="Nadpis5Char">
+    <w:name w:val="Nadpis 5 Char"/>
+    <w:basedOn w:val="Predvolenpsmoodseku"/>
+    <w:link w:val="Nadpis5"/>
     <w:uiPriority w:val="9"/>
     <w:semiHidden/>
     <w:rsid w:val="00BC2C84"/>
@@ -1674,10 +3501,10 @@
       <w:color w:val="365F91" w:themeColor="accent1" w:themeShade="BF"/>
     </w:rPr>
   </w:style>
-  <w:style w:type="character" w:customStyle="1" w:styleId="Heading6Char">
-    <w:name w:val="Heading 6 Char"/>
-    <w:basedOn w:val="DefaultParagraphFont"/>
-    <w:link w:val="Heading6"/>
+  <w:style w:type="character" w:customStyle="1" w:styleId="Nadpis6Char">
+    <w:name w:val="Nadpis 6 Char"/>
+    <w:basedOn w:val="Predvolenpsmoodseku"/>
+    <w:link w:val="Nadpis6"/>
     <w:uiPriority w:val="9"/>
     <w:semiHidden/>
     <w:rsid w:val="00BC2C84"/>
@@ -1688,10 +3515,10 @@
       <w:color w:val="595959" w:themeColor="text1" w:themeTint="A6"/>
     </w:rPr>
   </w:style>
-  <w:style w:type="character" w:customStyle="1" w:styleId="Heading7Char">
-    <w:name w:val="Heading 7 Char"/>
-    <w:basedOn w:val="DefaultParagraphFont"/>
-    <w:link w:val="Heading7"/>
+  <w:style w:type="character" w:customStyle="1" w:styleId="Nadpis7Char">
+    <w:name w:val="Nadpis 7 Char"/>
+    <w:basedOn w:val="Predvolenpsmoodseku"/>
+    <w:link w:val="Nadpis7"/>
     <w:uiPriority w:val="9"/>
     <w:semiHidden/>
     <w:rsid w:val="00BC2C84"/>
@@ -1700,10 +3527,10 @@
       <w:color w:val="595959" w:themeColor="text1" w:themeTint="A6"/>
     </w:rPr>
   </w:style>
-  <w:style w:type="character" w:customStyle="1" w:styleId="Heading8Char">
-    <w:name w:val="Heading 8 Char"/>
-    <w:basedOn w:val="DefaultParagraphFont"/>
-    <w:link w:val="Heading8"/>
+  <w:style w:type="character" w:customStyle="1" w:styleId="Nadpis8Char">
+    <w:name w:val="Nadpis 8 Char"/>
+    <w:basedOn w:val="Predvolenpsmoodseku"/>
+    <w:link w:val="Nadpis8"/>
     <w:uiPriority w:val="9"/>
     <w:semiHidden/>
     <w:rsid w:val="00BC2C84"/>
@@ -1714,10 +3541,10 @@
       <w:color w:val="272727" w:themeColor="text1" w:themeTint="D8"/>
     </w:rPr>
   </w:style>
-  <w:style w:type="character" w:customStyle="1" w:styleId="Heading9Char">
-    <w:name w:val="Heading 9 Char"/>
-    <w:basedOn w:val="DefaultParagraphFont"/>
-    <w:link w:val="Heading9"/>
+  <w:style w:type="character" w:customStyle="1" w:styleId="Nadpis9Char">
+    <w:name w:val="Nadpis 9 Char"/>
+    <w:basedOn w:val="Predvolenpsmoodseku"/>
+    <w:link w:val="Nadpis9"/>
     <w:uiPriority w:val="9"/>
     <w:semiHidden/>
     <w:rsid w:val="00BC2C84"/>
@@ -1726,11 +3553,11 @@
       <w:color w:val="272727" w:themeColor="text1" w:themeTint="D8"/>
     </w:rPr>
   </w:style>
-  <w:style w:type="paragraph" w:styleId="Title">
+  <w:style w:type="paragraph" w:styleId="Nzov">
     <w:name w:val="Title"/>
-    <w:basedOn w:val="Normal"/>
-    <w:next w:val="Normal"/>
-    <w:link w:val="TitleChar"/>
+    <w:basedOn w:val="Normlny"/>
+    <w:next w:val="Normlny"/>
+    <w:link w:val="NzovChar"/>
     <w:uiPriority w:val="10"/>
     <w:qFormat/>
     <w:rsid w:val="00BC2C84"/>
@@ -1746,10 +3573,10 @@
       <w:szCs w:val="56"/>
     </w:rPr>
   </w:style>
-  <w:style w:type="character" w:customStyle="1" w:styleId="TitleChar">
-    <w:name w:val="Title Char"/>
-    <w:basedOn w:val="DefaultParagraphFont"/>
-    <w:link w:val="Title"/>
+  <w:style w:type="character" w:customStyle="1" w:styleId="NzovChar">
+    <w:name w:val="Názov Char"/>
+    <w:basedOn w:val="Predvolenpsmoodseku"/>
+    <w:link w:val="Nzov"/>
     <w:uiPriority w:val="10"/>
     <w:rsid w:val="00BC2C84"/>
     <w:rPr>
@@ -1760,11 +3587,11 @@
       <w:szCs w:val="56"/>
     </w:rPr>
   </w:style>
-  <w:style w:type="paragraph" w:styleId="Subtitle">
+  <w:style w:type="paragraph" w:styleId="Podtitul">
     <w:name w:val="Subtitle"/>
-    <w:basedOn w:val="Normal"/>
-    <w:next w:val="Normal"/>
-    <w:link w:val="SubtitleChar"/>
+    <w:basedOn w:val="Normlny"/>
+    <w:next w:val="Normlny"/>
+    <w:link w:val="PodtitulChar"/>
     <w:uiPriority w:val="11"/>
     <w:qFormat/>
     <w:rsid w:val="00BC2C84"/>
@@ -1782,10 +3609,10 @@
       <w:szCs w:val="28"/>
     </w:rPr>
   </w:style>
-  <w:style w:type="character" w:customStyle="1" w:styleId="SubtitleChar">
-    <w:name w:val="Subtitle Char"/>
-    <w:basedOn w:val="DefaultParagraphFont"/>
-    <w:link w:val="Subtitle"/>
+  <w:style w:type="character" w:customStyle="1" w:styleId="PodtitulChar">
+    <w:name w:val="Podtitul Char"/>
+    <w:basedOn w:val="Predvolenpsmoodseku"/>
+    <w:link w:val="Podtitul"/>
     <w:uiPriority w:val="11"/>
     <w:rsid w:val="00BC2C84"/>
     <w:rPr>
@@ -1796,11 +3623,11 @@
       <w:szCs w:val="28"/>
     </w:rPr>
   </w:style>
-  <w:style w:type="paragraph" w:styleId="Quote">
+  <w:style w:type="paragraph" w:styleId="Citcia">
     <w:name w:val="Quote"/>
-    <w:basedOn w:val="Normal"/>
-    <w:next w:val="Normal"/>
-    <w:link w:val="QuoteChar"/>
+    <w:basedOn w:val="Normlny"/>
+    <w:next w:val="Normlny"/>
+    <w:link w:val="CitciaChar"/>
     <w:uiPriority w:val="29"/>
     <w:qFormat/>
     <w:rsid w:val="00BC2C84"/>
@@ -1814,10 +3641,10 @@
       <w:color w:val="000000" w:themeColor="text1"/>
     </w:rPr>
   </w:style>
-  <w:style w:type="character" w:customStyle="1" w:styleId="QuoteChar">
-    <w:name w:val="Quote Char"/>
-    <w:basedOn w:val="DefaultParagraphFont"/>
-    <w:link w:val="Quote"/>
+  <w:style w:type="character" w:customStyle="1" w:styleId="CitciaChar">
+    <w:name w:val="Citácia Char"/>
+    <w:basedOn w:val="Predvolenpsmoodseku"/>
+    <w:link w:val="Citcia"/>
     <w:uiPriority w:val="29"/>
     <w:rsid w:val="00BC2C84"/>
     <w:rPr>
@@ -1826,9 +3653,9 @@
       <w:color w:val="000000" w:themeColor="text1"/>
     </w:rPr>
   </w:style>
-  <w:style w:type="paragraph" w:styleId="ListParagraph">
+  <w:style w:type="paragraph" w:styleId="Odsekzoznamu">
     <w:name w:val="List Paragraph"/>
-    <w:basedOn w:val="Normal"/>
+    <w:basedOn w:val="Normlny"/>
     <w:uiPriority w:val="34"/>
     <w:qFormat/>
     <w:rsid w:val="00BC2C84"/>
@@ -1837,9 +3664,9 @@
       <w:contextualSpacing/>
     </w:pPr>
   </w:style>
-  <w:style w:type="character" w:styleId="IntenseEmphasis">
+  <w:style w:type="character" w:styleId="Intenzvnezvraznenie">
     <w:name w:val="Intense Emphasis"/>
-    <w:basedOn w:val="DefaultParagraphFont"/>
+    <w:basedOn w:val="Predvolenpsmoodseku"/>
     <w:uiPriority w:val="21"/>
     <w:qFormat/>
     <w:rsid w:val="00BC2C84"/>
@@ -1849,11 +3676,11 @@
       <w:color w:val="365F91" w:themeColor="accent1" w:themeShade="BF"/>
     </w:rPr>
   </w:style>
-  <w:style w:type="paragraph" w:styleId="IntenseQuote">
+  <w:style w:type="paragraph" w:styleId="Zvraznencitcia">
     <w:name w:val="Intense Quote"/>
-    <w:basedOn w:val="Normal"/>
-    <w:next w:val="Normal"/>
-    <w:link w:val="IntenseQuoteChar"/>
+    <w:basedOn w:val="Normlny"/>
+    <w:next w:val="Normlny"/>
+    <w:link w:val="ZvraznencitciaChar"/>
     <w:uiPriority w:val="30"/>
     <w:qFormat/>
     <w:rsid w:val="00BC2C84"/>
@@ -1872,10 +3699,10 @@
       <w:color w:val="365F91" w:themeColor="accent1" w:themeShade="BF"/>
     </w:rPr>
   </w:style>
-  <w:style w:type="character" w:customStyle="1" w:styleId="IntenseQuoteChar">
-    <w:name w:val="Intense Quote Char"/>
-    <w:basedOn w:val="DefaultParagraphFont"/>
-    <w:link w:val="IntenseQuote"/>
+  <w:style w:type="character" w:customStyle="1" w:styleId="ZvraznencitciaChar">
+    <w:name w:val="Zvýraznená citácia Char"/>
+    <w:basedOn w:val="Predvolenpsmoodseku"/>
+    <w:link w:val="Zvraznencitcia"/>
     <w:uiPriority w:val="30"/>
     <w:rsid w:val="00BC2C84"/>
     <w:rPr>
@@ -1884,9 +3711,9 @@
       <w:color w:val="365F91" w:themeColor="accent1" w:themeShade="BF"/>
     </w:rPr>
   </w:style>
-  <w:style w:type="character" w:styleId="IntenseReference">
+  <w:style w:type="character" w:styleId="Zvraznenodkaz">
     <w:name w:val="Intense Reference"/>
-    <w:basedOn w:val="DefaultParagraphFont"/>
+    <w:basedOn w:val="Predvolenpsmoodseku"/>
     <w:uiPriority w:val="32"/>
     <w:qFormat/>
     <w:rsid w:val="00BC2C84"/>
@@ -1898,9 +3725,9 @@
       <w:spacing w:val="5"/>
     </w:rPr>
   </w:style>
-  <w:style w:type="character" w:styleId="Hyperlink">
+  <w:style w:type="character" w:styleId="Hypertextovprepojenie">
     <w:name w:val="Hyperlink"/>
-    <w:basedOn w:val="DefaultParagraphFont"/>
+    <w:basedOn w:val="Predvolenpsmoodseku"/>
     <w:uiPriority w:val="99"/>
     <w:unhideWhenUsed/>
     <w:rsid w:val="00BC2C84"/>
@@ -1909,9 +3736,9 @@
       <w:u w:val="single"/>
     </w:rPr>
   </w:style>
-  <w:style w:type="character" w:styleId="UnresolvedMention">
+  <w:style w:type="character" w:styleId="Nevyrieenzmienka">
     <w:name w:val="Unresolved Mention"/>
-    <w:basedOn w:val="DefaultParagraphFont"/>
+    <w:basedOn w:val="Predvolenpsmoodseku"/>
     <w:uiPriority w:val="99"/>
     <w:semiHidden/>
     <w:unhideWhenUsed/>
@@ -2219,6 +4046,14 @@
 </file>
 
 <file path=customXml/item2.xml><?xml version="1.0" encoding="utf-8"?>
+<p:properties xmlns:p="http://schemas.microsoft.com/office/2006/metadata/properties" xmlns:xsi="http://www.w3.org/2001/XMLSchema-instance" xmlns:pc="http://schemas.microsoft.com/office/infopath/2007/PartnerControls">
+  <documentManagement>
+    <_activity xmlns="231c4eac-96b6-4cf2-b251-23b838f7cf09" xsi:nil="true"/>
+  </documentManagement>
+</p:properties>
+</file>
+
+<file path=customXml/item3.xml><?xml version="1.0" encoding="utf-8"?>
 <ct:contentTypeSchema xmlns:ct="http://schemas.microsoft.com/office/2006/metadata/contentType" xmlns:ma="http://schemas.microsoft.com/office/2006/metadata/properties/metaAttributes" ct:_="" ma:_="" ma:contentTypeName="Dokument" ma:contentTypeID="0x010100F1E5E07130354F4C90B7AEF965F7F7CF" ma:contentTypeVersion="13" ma:contentTypeDescription="Umožňuje vytvoriť nový dokument." ma:contentTypeScope="" ma:versionID="cbfc79a35177fecb20427d6018107a8b">
   <xsd:schema xmlns:xsd="http://www.w3.org/2001/XMLSchema" xmlns:xs="http://www.w3.org/2001/XMLSchema" xmlns:p="http://schemas.microsoft.com/office/2006/metadata/properties" xmlns:ns3="231c4eac-96b6-4cf2-b251-23b838f7cf09" xmlns:ns4="3c9e0e30-e467-4344-9c23-ea945731e275" targetNamespace="http://schemas.microsoft.com/office/2006/metadata/properties" ma:root="true" ma:fieldsID="7498111083aa0c13e9acb494b46ddc85" ns3:_="" ns4:_="">
     <xsd:import namespace="231c4eac-96b6-4cf2-b251-23b838f7cf09"/>
@@ -2439,14 +4274,6 @@
 </ct:contentTypeSchema>
 </file>
 
-<file path=customXml/item3.xml><?xml version="1.0" encoding="utf-8"?>
-<p:properties xmlns:p="http://schemas.microsoft.com/office/2006/metadata/properties" xmlns:xsi="http://www.w3.org/2001/XMLSchema-instance" xmlns:pc="http://schemas.microsoft.com/office/infopath/2007/PartnerControls">
-  <documentManagement>
-    <_activity xmlns="231c4eac-96b6-4cf2-b251-23b838f7cf09" xsi:nil="true"/>
-  </documentManagement>
-</p:properties>
-</file>
-
 <file path=customXml/itemProps1.xml><?xml version="1.0" encoding="utf-8"?>
 <ds:datastoreItem xmlns:ds="http://schemas.openxmlformats.org/officeDocument/2006/customXml" ds:itemID="{2F348906-B5A9-4EEA-ADEB-3A896FDE27CC}">
   <ds:schemaRefs>
@@ -2456,6 +4283,16 @@
 </file>
 
 <file path=customXml/itemProps2.xml><?xml version="1.0" encoding="utf-8"?>
+<ds:datastoreItem xmlns:ds="http://schemas.openxmlformats.org/officeDocument/2006/customXml" ds:itemID="{EA472EA1-EB29-47EC-BC19-18213F7AA2C6}">
+  <ds:schemaRefs>
+    <ds:schemaRef ds:uri="http://schemas.microsoft.com/office/2006/metadata/properties"/>
+    <ds:schemaRef ds:uri="http://schemas.microsoft.com/office/infopath/2007/PartnerControls"/>
+    <ds:schemaRef ds:uri="231c4eac-96b6-4cf2-b251-23b838f7cf09"/>
+  </ds:schemaRefs>
+</ds:datastoreItem>
+</file>
+
+<file path=customXml/itemProps3.xml><?xml version="1.0" encoding="utf-8"?>
 <ds:datastoreItem xmlns:ds="http://schemas.openxmlformats.org/officeDocument/2006/customXml" ds:itemID="{C503D6AA-0281-4338-B286-73E19742EF57}">
   <ds:schemaRefs>
     <ds:schemaRef ds:uri="http://schemas.microsoft.com/office/2006/metadata/contentType"/>
@@ -2472,14 +4309,4 @@
     <ds:schemaRef ds:uri="http://schemas.microsoft.com/internal/obd"/>
   </ds:schemaRefs>
 </ds:datastoreItem>
-</file>
-
-<file path=customXml/itemProps3.xml><?xml version="1.0" encoding="utf-8"?>
-<ds:datastoreItem xmlns:ds="http://schemas.openxmlformats.org/officeDocument/2006/customXml" ds:itemID="{EA472EA1-EB29-47EC-BC19-18213F7AA2C6}">
-  <ds:schemaRefs>
-    <ds:schemaRef ds:uri="http://schemas.microsoft.com/office/2006/metadata/properties"/>
-    <ds:schemaRef ds:uri="http://schemas.microsoft.com/office/infopath/2007/PartnerControls"/>
-    <ds:schemaRef ds:uri="231c4eac-96b6-4cf2-b251-23b838f7cf09"/>
-  </ds:schemaRefs>
-</ds:datastoreItem>
 </file>
</xml_diff>

<commit_message>
Pridanie role pre usera a routy
Pridanie stlpca role pre usera. Doplnenie dokumentacie o pokyny a routy.
Vytvorenie seedera pre restaurant a customera
</commit_message>
<xml_diff>
--- a/Dokumentacia scanOrder.docx
+++ b/Dokumentacia scanOrder.docx
@@ -3,9 +3,19 @@
 <w:document xmlns:wpc="http://schemas.microsoft.com/office/word/2010/wordprocessingCanvas" xmlns:cx="http://schemas.microsoft.com/office/drawing/2014/chartex" xmlns:cx1="http://schemas.microsoft.com/office/drawing/2015/9/8/chartex" xmlns:cx2="http://schemas.microsoft.com/office/drawing/2015/10/21/chartex" xmlns:cx3="http://schemas.microsoft.com/office/drawing/2016/5/9/chartex" xmlns:cx4="http://schemas.microsoft.com/office/drawing/2016/5/10/chartex" xmlns:cx5="http://schemas.microsoft.com/office/drawing/2016/5/11/chartex" xmlns:cx6="http://schemas.microsoft.com/office/drawing/2016/5/12/chartex" xmlns:cx7="http://schemas.microsoft.com/office/drawing/2016/5/13/chartex" xmlns:cx8="http://schemas.microsoft.com/office/drawing/2016/5/14/chartex" xmlns:mc="http://schemas.openxmlformats.org/markup-compatibility/2006" xmlns:aink="http://schemas.microsoft.com/office/drawing/2016/ink" xmlns:am3d="http://schemas.microsoft.com/office/drawing/2017/model3d" xmlns:o="urn:schemas-microsoft-com:office:office" xmlns:oel="http://schemas.microsoft.com/office/2019/extlst" xmlns:r="http://schemas.openxmlformats.org/officeDocument/2006/relationships" xmlns:m="http://schemas.openxmlformats.org/officeDocument/2006/math" xmlns:v="urn:schemas-microsoft-com:vml" xmlns:wp14="http://schemas.microsoft.com/office/word/2010/wordprocessingDrawing" xmlns:wp="http://schemas.openxmlformats.org/drawingml/2006/wordprocessingDrawing" xmlns:w10="urn:schemas-microsoft-com:office:word" xmlns:w="http://schemas.openxmlformats.org/wordprocessingml/2006/main" xmlns:w14="http://schemas.microsoft.com/office/word/2010/wordml" xmlns:w15="http://schemas.microsoft.com/office/word/2012/wordml" xmlns:w16cex="http://schemas.microsoft.com/office/word/2018/wordml/cex" xmlns:w16cid="http://schemas.microsoft.com/office/word/2016/wordml/cid" xmlns:w16="http://schemas.microsoft.com/office/word/2018/wordml" xmlns:w16du="http://schemas.microsoft.com/office/word/2023/wordml/word16du" xmlns:w16sdtdh="http://schemas.microsoft.com/office/word/2020/wordml/sdtdatahash" xmlns:w16sdtfl="http://schemas.microsoft.com/office/word/2024/wordml/sdtformatlock" xmlns:w16se="http://schemas.microsoft.com/office/word/2015/wordml/symex" xmlns:wpg="http://schemas.microsoft.com/office/word/2010/wordprocessingGroup" xmlns:wpi="http://schemas.microsoft.com/office/word/2010/wordprocessingInk" xmlns:wne="http://schemas.microsoft.com/office/word/2006/wordml" xmlns:wps="http://schemas.microsoft.com/office/word/2010/wordprocessingShape" mc:Ignorable="w14 w15 w16se w16cid w16 w16cex w16sdtdh w16sdtfl w16du wp14">
   <w:body>
     <w:p>
-      <w:r>
-        <w:t>Dokumentacia scanOrder</w:t>
-      </w:r>
+      <w:proofErr w:type="spellStart"/>
+      <w:r>
+        <w:t>Dokumentacia</w:t>
+      </w:r>
+      <w:proofErr w:type="spellEnd"/>
+      <w:r>
+        <w:t xml:space="preserve"> </w:t>
+      </w:r>
+      <w:proofErr w:type="spellStart"/>
+      <w:r>
+        <w:t>scanOrder</w:t>
+      </w:r>
+      <w:proofErr w:type="spellEnd"/>
     </w:p>
     <w:p>
       <w:pPr>
@@ -15,9 +25,11 @@
           <w:numId w:val="1"/>
         </w:numPr>
       </w:pPr>
+      <w:proofErr w:type="spellStart"/>
       <w:r>
         <w:t>Autentifikacia</w:t>
       </w:r>
+      <w:proofErr w:type="spellEnd"/>
     </w:p>
     <w:p>
       <w:pPr>
@@ -90,8 +102,13 @@
       </w:hyperlink>
     </w:p>
     <w:p>
-      <w:r>
-        <w:t>potrebuje:</w:t>
+      <w:proofErr w:type="spellStart"/>
+      <w:r>
+        <w:t>potrebuje</w:t>
+      </w:r>
+      <w:proofErr w:type="spellEnd"/>
+      <w:r>
+        <w:t>:</w:t>
       </w:r>
     </w:p>
     <w:p>
@@ -123,6 +140,8 @@
           <w:bCs/>
         </w:rPr>
       </w:pPr>
+      <w:proofErr w:type="spellStart"/>
+      <w:proofErr w:type="gramStart"/>
       <w:r>
         <w:t>Route:</w:t>
       </w:r>
@@ -133,35 +152,64 @@
         </w:rPr>
         <w:t>POST</w:t>
       </w:r>
-    </w:p>
-    <w:p>
-      <w:pPr>
-        <w:rPr>
-          <w:b/>
-          <w:bCs/>
-        </w:rPr>
-      </w:pPr>
-      <w:r>
-        <w:rPr>
-          <w:b/>
-          <w:bCs/>
-        </w:rPr>
-        <w:t>url : /register/customer</w:t>
-      </w:r>
-    </w:p>
-    <w:p>
-      <w:pPr>
-        <w:rPr>
-          <w:b/>
-          <w:bCs/>
-        </w:rPr>
-      </w:pPr>
-      <w:r>
-        <w:rPr>
-          <w:b/>
-          <w:bCs/>
-        </w:rPr>
-        <w:t>potrebuje:</w:t>
+      <w:proofErr w:type="spellEnd"/>
+      <w:proofErr w:type="gramEnd"/>
+    </w:p>
+    <w:p>
+      <w:pPr>
+        <w:rPr>
+          <w:b/>
+          <w:bCs/>
+        </w:rPr>
+      </w:pPr>
+      <w:proofErr w:type="spellStart"/>
+      <w:proofErr w:type="gramStart"/>
+      <w:r>
+        <w:rPr>
+          <w:b/>
+          <w:bCs/>
+        </w:rPr>
+        <w:t>url</w:t>
+      </w:r>
+      <w:proofErr w:type="spellEnd"/>
+      <w:r>
+        <w:rPr>
+          <w:b/>
+          <w:bCs/>
+        </w:rPr>
+        <w:t xml:space="preserve"> :</w:t>
+      </w:r>
+      <w:proofErr w:type="gramEnd"/>
+      <w:r>
+        <w:rPr>
+          <w:b/>
+          <w:bCs/>
+        </w:rPr>
+        <w:t xml:space="preserve"> /register/customer</w:t>
+      </w:r>
+    </w:p>
+    <w:p>
+      <w:pPr>
+        <w:rPr>
+          <w:b/>
+          <w:bCs/>
+        </w:rPr>
+      </w:pPr>
+      <w:proofErr w:type="spellStart"/>
+      <w:r>
+        <w:rPr>
+          <w:b/>
+          <w:bCs/>
+        </w:rPr>
+        <w:t>potrebuje</w:t>
+      </w:r>
+      <w:proofErr w:type="spellEnd"/>
+      <w:r>
+        <w:rPr>
+          <w:b/>
+          <w:bCs/>
+        </w:rPr>
+        <w:t>:</w:t>
       </w:r>
       <w:r>
         <w:rPr>
@@ -182,6 +230,7 @@
         <w:rPr>
           <w:b/>
           <w:bCs/>
+          <w:noProof/>
         </w:rPr>
         <w:drawing>
           <wp:inline distT="0" distB="0" distL="0" distR="0" wp14:anchorId="205A7D8E" wp14:editId="663FAD92">
@@ -257,6 +306,8 @@
           <w:bCs/>
         </w:rPr>
       </w:pPr>
+      <w:proofErr w:type="spellStart"/>
+      <w:proofErr w:type="gramStart"/>
       <w:r>
         <w:t>Route:</w:t>
       </w:r>
@@ -267,6 +318,8 @@
         </w:rPr>
         <w:t>POST</w:t>
       </w:r>
+      <w:proofErr w:type="spellEnd"/>
+      <w:proofErr w:type="gramEnd"/>
     </w:p>
     <w:p>
       <w:pPr>
@@ -289,12 +342,21 @@
           <w:lang w:val="sk-SK"/>
         </w:rPr>
       </w:pPr>
-      <w:r>
-        <w:rPr>
-          <w:b/>
-          <w:bCs/>
-        </w:rPr>
-        <w:t>potrebuje:</w:t>
+      <w:proofErr w:type="spellStart"/>
+      <w:r>
+        <w:rPr>
+          <w:b/>
+          <w:bCs/>
+        </w:rPr>
+        <w:t>potrebuje</w:t>
+      </w:r>
+      <w:proofErr w:type="spellEnd"/>
+      <w:r>
+        <w:rPr>
+          <w:b/>
+          <w:bCs/>
+        </w:rPr>
+        <w:t>:</w:t>
       </w:r>
       <w:r>
         <w:rPr>
@@ -371,58 +433,314 @@
           <w:bCs/>
           <w:lang w:val="sk-SK"/>
         </w:rPr>
-        <w:t>tie custom su stringy novy nazov novy type restaurant alebo type kitchen</w:t>
-      </w:r>
-    </w:p>
-    <w:p>
-      <w:pPr>
-        <w:rPr>
-          <w:b/>
-          <w:bCs/>
-          <w:lang w:val="sk-SK"/>
-        </w:rPr>
-      </w:pPr>
-      <w:r>
-        <w:rPr>
-          <w:b/>
-          <w:bCs/>
-          <w:lang w:val="sk-SK"/>
-        </w:rPr>
-        <w:t>Ked tam je nullable pri tej premennej tak nie je povinna.</w:t>
-      </w:r>
-    </w:p>
-    <w:p>
-      <w:pPr>
-        <w:rPr>
-          <w:b/>
-          <w:bCs/>
-          <w:lang w:val="sk-SK"/>
-        </w:rPr>
-      </w:pPr>
-      <w:r>
-        <w:rPr>
-          <w:b/>
-          <w:bCs/>
-          <w:lang w:val="sk-SK"/>
-        </w:rPr>
-        <w:t>Ked tam je required tak je povinna.</w:t>
-      </w:r>
-    </w:p>
-    <w:p>
-      <w:pPr>
-        <w:rPr>
-          <w:b/>
-          <w:bCs/>
-          <w:lang w:val="sk-SK"/>
-        </w:rPr>
-      </w:pPr>
-      <w:r>
-        <w:rPr>
-          <w:b/>
-          <w:bCs/>
-          <w:lang w:val="sk-SK"/>
-        </w:rPr>
-        <w:t>Ked tam je required_without:xyz   -&gt; treba to ked nie je xyz.</w:t>
+        <w:t xml:space="preserve">tie </w:t>
+      </w:r>
+      <w:proofErr w:type="spellStart"/>
+      <w:r>
+        <w:rPr>
+          <w:b/>
+          <w:bCs/>
+          <w:lang w:val="sk-SK"/>
+        </w:rPr>
+        <w:t>custom</w:t>
+      </w:r>
+      <w:proofErr w:type="spellEnd"/>
+      <w:r>
+        <w:rPr>
+          <w:b/>
+          <w:bCs/>
+          <w:lang w:val="sk-SK"/>
+        </w:rPr>
+        <w:t xml:space="preserve"> </w:t>
+      </w:r>
+      <w:proofErr w:type="spellStart"/>
+      <w:r>
+        <w:rPr>
+          <w:b/>
+          <w:bCs/>
+          <w:lang w:val="sk-SK"/>
+        </w:rPr>
+        <w:t>su</w:t>
+      </w:r>
+      <w:proofErr w:type="spellEnd"/>
+      <w:r>
+        <w:rPr>
+          <w:b/>
+          <w:bCs/>
+          <w:lang w:val="sk-SK"/>
+        </w:rPr>
+        <w:t xml:space="preserve"> </w:t>
+      </w:r>
+      <w:proofErr w:type="spellStart"/>
+      <w:r>
+        <w:rPr>
+          <w:b/>
+          <w:bCs/>
+          <w:lang w:val="sk-SK"/>
+        </w:rPr>
+        <w:t>stringy</w:t>
+      </w:r>
+      <w:proofErr w:type="spellEnd"/>
+      <w:r>
+        <w:rPr>
+          <w:b/>
+          <w:bCs/>
+          <w:lang w:val="sk-SK"/>
+        </w:rPr>
+        <w:t xml:space="preserve"> novy </w:t>
+      </w:r>
+      <w:proofErr w:type="spellStart"/>
+      <w:r>
+        <w:rPr>
+          <w:b/>
+          <w:bCs/>
+          <w:lang w:val="sk-SK"/>
+        </w:rPr>
+        <w:t>nazov</w:t>
+      </w:r>
+      <w:proofErr w:type="spellEnd"/>
+      <w:r>
+        <w:rPr>
+          <w:b/>
+          <w:bCs/>
+          <w:lang w:val="sk-SK"/>
+        </w:rPr>
+        <w:t xml:space="preserve"> novy type </w:t>
+      </w:r>
+      <w:proofErr w:type="spellStart"/>
+      <w:r>
+        <w:rPr>
+          <w:b/>
+          <w:bCs/>
+          <w:lang w:val="sk-SK"/>
+        </w:rPr>
+        <w:t>restaurant</w:t>
+      </w:r>
+      <w:proofErr w:type="spellEnd"/>
+      <w:r>
+        <w:rPr>
+          <w:b/>
+          <w:bCs/>
+          <w:lang w:val="sk-SK"/>
+        </w:rPr>
+        <w:t xml:space="preserve"> alebo type </w:t>
+      </w:r>
+      <w:proofErr w:type="spellStart"/>
+      <w:r>
+        <w:rPr>
+          <w:b/>
+          <w:bCs/>
+          <w:lang w:val="sk-SK"/>
+        </w:rPr>
+        <w:t>kitchen</w:t>
+      </w:r>
+      <w:proofErr w:type="spellEnd"/>
+    </w:p>
+    <w:p>
+      <w:pPr>
+        <w:rPr>
+          <w:b/>
+          <w:bCs/>
+          <w:lang w:val="sk-SK"/>
+        </w:rPr>
+      </w:pPr>
+      <w:proofErr w:type="spellStart"/>
+      <w:r>
+        <w:rPr>
+          <w:b/>
+          <w:bCs/>
+          <w:lang w:val="sk-SK"/>
+        </w:rPr>
+        <w:t>Ked</w:t>
+      </w:r>
+      <w:proofErr w:type="spellEnd"/>
+      <w:r>
+        <w:rPr>
+          <w:b/>
+          <w:bCs/>
+          <w:lang w:val="sk-SK"/>
+        </w:rPr>
+        <w:t xml:space="preserve"> tam je </w:t>
+      </w:r>
+      <w:proofErr w:type="spellStart"/>
+      <w:r>
+        <w:rPr>
+          <w:b/>
+          <w:bCs/>
+          <w:lang w:val="sk-SK"/>
+        </w:rPr>
+        <w:t>nullable</w:t>
+      </w:r>
+      <w:proofErr w:type="spellEnd"/>
+      <w:r>
+        <w:rPr>
+          <w:b/>
+          <w:bCs/>
+          <w:lang w:val="sk-SK"/>
+        </w:rPr>
+        <w:t xml:space="preserve"> pri tej premennej tak nie je </w:t>
+      </w:r>
+      <w:proofErr w:type="spellStart"/>
+      <w:r>
+        <w:rPr>
+          <w:b/>
+          <w:bCs/>
+          <w:lang w:val="sk-SK"/>
+        </w:rPr>
+        <w:t>povinna</w:t>
+      </w:r>
+      <w:proofErr w:type="spellEnd"/>
+      <w:r>
+        <w:rPr>
+          <w:b/>
+          <w:bCs/>
+          <w:lang w:val="sk-SK"/>
+        </w:rPr>
+        <w:t>.</w:t>
+      </w:r>
+    </w:p>
+    <w:p>
+      <w:pPr>
+        <w:rPr>
+          <w:b/>
+          <w:bCs/>
+          <w:lang w:val="sk-SK"/>
+        </w:rPr>
+      </w:pPr>
+      <w:proofErr w:type="spellStart"/>
+      <w:r>
+        <w:rPr>
+          <w:b/>
+          <w:bCs/>
+          <w:lang w:val="sk-SK"/>
+        </w:rPr>
+        <w:t>Ked</w:t>
+      </w:r>
+      <w:proofErr w:type="spellEnd"/>
+      <w:r>
+        <w:rPr>
+          <w:b/>
+          <w:bCs/>
+          <w:lang w:val="sk-SK"/>
+        </w:rPr>
+        <w:t xml:space="preserve"> tam je </w:t>
+      </w:r>
+      <w:proofErr w:type="spellStart"/>
+      <w:r>
+        <w:rPr>
+          <w:b/>
+          <w:bCs/>
+          <w:lang w:val="sk-SK"/>
+        </w:rPr>
+        <w:t>required</w:t>
+      </w:r>
+      <w:proofErr w:type="spellEnd"/>
+      <w:r>
+        <w:rPr>
+          <w:b/>
+          <w:bCs/>
+          <w:lang w:val="sk-SK"/>
+        </w:rPr>
+        <w:t xml:space="preserve"> tak je </w:t>
+      </w:r>
+      <w:proofErr w:type="spellStart"/>
+      <w:r>
+        <w:rPr>
+          <w:b/>
+          <w:bCs/>
+          <w:lang w:val="sk-SK"/>
+        </w:rPr>
+        <w:t>povinna</w:t>
+      </w:r>
+      <w:proofErr w:type="spellEnd"/>
+      <w:r>
+        <w:rPr>
+          <w:b/>
+          <w:bCs/>
+          <w:lang w:val="sk-SK"/>
+        </w:rPr>
+        <w:t>.</w:t>
+      </w:r>
+    </w:p>
+    <w:p>
+      <w:pPr>
+        <w:rPr>
+          <w:b/>
+          <w:bCs/>
+          <w:lang w:val="sk-SK"/>
+        </w:rPr>
+      </w:pPr>
+      <w:proofErr w:type="spellStart"/>
+      <w:r>
+        <w:rPr>
+          <w:b/>
+          <w:bCs/>
+          <w:lang w:val="sk-SK"/>
+        </w:rPr>
+        <w:t>Ked</w:t>
+      </w:r>
+      <w:proofErr w:type="spellEnd"/>
+      <w:r>
+        <w:rPr>
+          <w:b/>
+          <w:bCs/>
+          <w:lang w:val="sk-SK"/>
+        </w:rPr>
+        <w:t xml:space="preserve"> tam je </w:t>
+      </w:r>
+      <w:proofErr w:type="spellStart"/>
+      <w:r>
+        <w:rPr>
+          <w:b/>
+          <w:bCs/>
+          <w:lang w:val="sk-SK"/>
+        </w:rPr>
+        <w:t>required_without:xyz</w:t>
+      </w:r>
+      <w:proofErr w:type="spellEnd"/>
+      <w:r>
+        <w:rPr>
+          <w:b/>
+          <w:bCs/>
+          <w:lang w:val="sk-SK"/>
+        </w:rPr>
+        <w:t xml:space="preserve">   -&gt; treba to </w:t>
+      </w:r>
+      <w:proofErr w:type="spellStart"/>
+      <w:r>
+        <w:rPr>
+          <w:b/>
+          <w:bCs/>
+          <w:lang w:val="sk-SK"/>
+        </w:rPr>
+        <w:t>ked</w:t>
+      </w:r>
+      <w:proofErr w:type="spellEnd"/>
+      <w:r>
+        <w:rPr>
+          <w:b/>
+          <w:bCs/>
+          <w:lang w:val="sk-SK"/>
+        </w:rPr>
+        <w:t xml:space="preserve"> nie je </w:t>
+      </w:r>
+      <w:proofErr w:type="spellStart"/>
+      <w:r>
+        <w:rPr>
+          <w:b/>
+          <w:bCs/>
+          <w:lang w:val="sk-SK"/>
+        </w:rPr>
+        <w:t>xyz</w:t>
+      </w:r>
+      <w:proofErr w:type="spellEnd"/>
+      <w:r>
+        <w:rPr>
+          <w:b/>
+          <w:bCs/>
+          <w:lang w:val="sk-SK"/>
+        </w:rPr>
+        <w:t>.</w:t>
       </w:r>
     </w:p>
     <w:p>
@@ -492,7 +810,43 @@
           <w:bCs/>
           <w:lang w:val="sk-SK"/>
         </w:rPr>
-        <w:t>Takto posielat otvaracie hodiny by bolo</w:t>
+        <w:t xml:space="preserve">Takto </w:t>
+      </w:r>
+      <w:proofErr w:type="spellStart"/>
+      <w:r>
+        <w:rPr>
+          <w:b/>
+          <w:bCs/>
+          <w:lang w:val="sk-SK"/>
+        </w:rPr>
+        <w:t>posielat</w:t>
+      </w:r>
+      <w:proofErr w:type="spellEnd"/>
+      <w:r>
+        <w:rPr>
+          <w:b/>
+          <w:bCs/>
+          <w:lang w:val="sk-SK"/>
+        </w:rPr>
+        <w:t xml:space="preserve"> </w:t>
+      </w:r>
+      <w:proofErr w:type="spellStart"/>
+      <w:r>
+        <w:rPr>
+          <w:b/>
+          <w:bCs/>
+          <w:lang w:val="sk-SK"/>
+        </w:rPr>
+        <w:t>otvaracie</w:t>
+      </w:r>
+      <w:proofErr w:type="spellEnd"/>
+      <w:r>
+        <w:rPr>
+          <w:b/>
+          <w:bCs/>
+          <w:lang w:val="sk-SK"/>
+        </w:rPr>
+        <w:t xml:space="preserve"> hodiny by bolo</w:t>
       </w:r>
     </w:p>
     <w:p>
@@ -556,7 +910,708 @@
         <w:rPr>
           <w:lang w:val="sk-SK"/>
         </w:rPr>
-        <w:t>: nic</w:t>
+        <w:t xml:space="preserve">: </w:t>
+      </w:r>
+      <w:proofErr w:type="spellStart"/>
+      <w:r>
+        <w:rPr>
+          <w:lang w:val="sk-SK"/>
+        </w:rPr>
+        <w:t>nic</w:t>
+      </w:r>
+      <w:proofErr w:type="spellEnd"/>
+    </w:p>
+    <w:p>
+      <w:pPr>
+        <w:rPr>
+          <w:lang w:val="sk-SK"/>
+        </w:rPr>
+      </w:pPr>
+    </w:p>
+    <w:p>
+      <w:pPr>
+        <w:pStyle w:val="Heading2"/>
+        <w:rPr>
+          <w:lang w:val="sk-SK"/>
+        </w:rPr>
+      </w:pPr>
+      <w:proofErr w:type="spellStart"/>
+      <w:r>
+        <w:rPr>
+          <w:lang w:val="sk-SK"/>
+        </w:rPr>
+        <w:t>Routy</w:t>
+      </w:r>
+      <w:proofErr w:type="spellEnd"/>
+      <w:r>
+        <w:rPr>
+          <w:lang w:val="sk-SK"/>
+        </w:rPr>
+        <w:t xml:space="preserve"> kde netreba byt </w:t>
+      </w:r>
+      <w:proofErr w:type="spellStart"/>
+      <w:r>
+        <w:rPr>
+          <w:lang w:val="sk-SK"/>
+        </w:rPr>
+        <w:t>prihlaseny</w:t>
+      </w:r>
+      <w:proofErr w:type="spellEnd"/>
+    </w:p>
+    <w:p>
+      <w:pPr>
+        <w:pStyle w:val="Heading3"/>
+        <w:rPr>
+          <w:sz w:val="32"/>
+          <w:szCs w:val="32"/>
+          <w:lang w:val="sk-SK"/>
+        </w:rPr>
+      </w:pPr>
+      <w:r>
+        <w:rPr>
+          <w:sz w:val="32"/>
+          <w:szCs w:val="32"/>
+          <w:lang w:val="sk-SK"/>
+        </w:rPr>
+        <w:t xml:space="preserve">Pre </w:t>
+      </w:r>
+      <w:proofErr w:type="spellStart"/>
+      <w:r>
+        <w:rPr>
+          <w:sz w:val="32"/>
+          <w:szCs w:val="32"/>
+          <w:lang w:val="sk-SK"/>
+        </w:rPr>
+        <w:t>restauraciu</w:t>
+      </w:r>
+      <w:proofErr w:type="spellEnd"/>
+    </w:p>
+    <w:p>
+      <w:pPr>
+        <w:pStyle w:val="Heading3"/>
+        <w:numPr>
+          <w:ilvl w:val="0"/>
+          <w:numId w:val="5"/>
+        </w:numPr>
+        <w:rPr>
+          <w:lang w:val="sk-SK"/>
+        </w:rPr>
+      </w:pPr>
+      <w:proofErr w:type="spellStart"/>
+      <w:r>
+        <w:rPr>
+          <w:lang w:val="sk-SK"/>
+        </w:rPr>
+        <w:t>Dostan</w:t>
+      </w:r>
+      <w:proofErr w:type="spellEnd"/>
+      <w:r>
+        <w:rPr>
+          <w:lang w:val="sk-SK"/>
+        </w:rPr>
+        <w:t xml:space="preserve"> typy </w:t>
+      </w:r>
+      <w:proofErr w:type="spellStart"/>
+      <w:r>
+        <w:rPr>
+          <w:lang w:val="sk-SK"/>
+        </w:rPr>
+        <w:t>restauracii</w:t>
+      </w:r>
+      <w:proofErr w:type="spellEnd"/>
+    </w:p>
+    <w:p>
+      <w:pPr>
+        <w:rPr>
+          <w:b/>
+          <w:bCs/>
+          <w:lang w:val="sk-SK"/>
+        </w:rPr>
+      </w:pPr>
+      <w:proofErr w:type="spellStart"/>
+      <w:r>
+        <w:rPr>
+          <w:lang w:val="sk-SK"/>
+        </w:rPr>
+        <w:t>Route:</w:t>
+      </w:r>
+      <w:r>
+        <w:rPr>
+          <w:b/>
+          <w:bCs/>
+          <w:lang w:val="sk-SK"/>
+        </w:rPr>
+        <w:t>GET</w:t>
+      </w:r>
+      <w:proofErr w:type="spellEnd"/>
+    </w:p>
+    <w:p>
+      <w:pPr>
+        <w:rPr>
+          <w:b/>
+          <w:bCs/>
+          <w:lang w:val="sk-SK"/>
+        </w:rPr>
+      </w:pPr>
+      <w:r>
+        <w:rPr>
+          <w:b/>
+          <w:bCs/>
+          <w:lang w:val="sk-SK"/>
+        </w:rPr>
+        <w:t>url:</w:t>
+      </w:r>
+      <w:r>
+        <w:rPr>
+          <w:rFonts w:ascii="Consolas" w:eastAsia="Times New Roman" w:hAnsi="Consolas" w:cs="Times New Roman"/>
+          <w:color w:val="D5FF80"/>
+          <w:sz w:val="27"/>
+          <w:szCs w:val="27"/>
+          <w:lang w:val="sk-SK" w:eastAsia="sk-SK"/>
+        </w:rPr>
+        <w:t xml:space="preserve"> </w:t>
+      </w:r>
+      <w:r>
+        <w:rPr>
+          <w:b/>
+          <w:bCs/>
+          <w:lang w:val="sk-SK"/>
+        </w:rPr>
+        <w:t>/</w:t>
+      </w:r>
+      <w:proofErr w:type="spellStart"/>
+      <w:r>
+        <w:rPr>
+          <w:b/>
+          <w:bCs/>
+          <w:lang w:val="sk-SK"/>
+        </w:rPr>
+        <w:t>types</w:t>
+      </w:r>
+      <w:proofErr w:type="spellEnd"/>
+      <w:r>
+        <w:rPr>
+          <w:b/>
+          <w:bCs/>
+          <w:lang w:val="sk-SK"/>
+        </w:rPr>
+        <w:t>/</w:t>
+      </w:r>
+      <w:proofErr w:type="spellStart"/>
+      <w:r>
+        <w:rPr>
+          <w:b/>
+          <w:bCs/>
+          <w:lang w:val="sk-SK"/>
+        </w:rPr>
+        <w:t>restaurant</w:t>
+      </w:r>
+      <w:proofErr w:type="spellEnd"/>
+    </w:p>
+    <w:p>
+      <w:pPr>
+        <w:rPr>
+          <w:b/>
+          <w:bCs/>
+          <w:lang w:val="sk-SK"/>
+        </w:rPr>
+      </w:pPr>
+      <w:r>
+        <w:rPr>
+          <w:lang w:val="sk-SK"/>
+        </w:rPr>
+        <w:t>potrebuje</w:t>
+      </w:r>
+      <w:r>
+        <w:rPr>
+          <w:b/>
+          <w:bCs/>
+          <w:lang w:val="sk-SK"/>
+        </w:rPr>
+        <w:t xml:space="preserve">: </w:t>
+      </w:r>
+      <w:proofErr w:type="spellStart"/>
+      <w:r>
+        <w:rPr>
+          <w:b/>
+          <w:bCs/>
+          <w:lang w:val="sk-SK"/>
+        </w:rPr>
+        <w:t>nic</w:t>
+      </w:r>
+      <w:proofErr w:type="spellEnd"/>
+    </w:p>
+    <w:p>
+      <w:pPr>
+        <w:pStyle w:val="Heading3"/>
+        <w:numPr>
+          <w:ilvl w:val="0"/>
+          <w:numId w:val="5"/>
+        </w:numPr>
+        <w:rPr>
+          <w:lang w:val="sk-SK"/>
+        </w:rPr>
+      </w:pPr>
+      <w:proofErr w:type="spellStart"/>
+      <w:r>
+        <w:rPr>
+          <w:lang w:val="sk-SK"/>
+        </w:rPr>
+        <w:t>Dostan</w:t>
+      </w:r>
+      <w:proofErr w:type="spellEnd"/>
+      <w:r>
+        <w:rPr>
+          <w:lang w:val="sk-SK"/>
+        </w:rPr>
+        <w:t xml:space="preserve"> typy kuchýň</w:t>
+      </w:r>
+    </w:p>
+    <w:p>
+      <w:pPr>
+        <w:rPr>
+          <w:b/>
+          <w:bCs/>
+        </w:rPr>
+      </w:pPr>
+      <w:proofErr w:type="spellStart"/>
+      <w:r>
+        <w:rPr>
+          <w:lang w:val="sk-SK"/>
+        </w:rPr>
+        <w:t>Route</w:t>
+      </w:r>
+      <w:proofErr w:type="spellEnd"/>
+      <w:r>
+        <w:t>:</w:t>
+      </w:r>
+      <w:r>
+        <w:rPr>
+          <w:b/>
+          <w:bCs/>
+        </w:rPr>
+        <w:t>GET</w:t>
+      </w:r>
+    </w:p>
+    <w:p>
+      <w:pPr>
+        <w:rPr>
+          <w:b/>
+          <w:bCs/>
+          <w:lang w:val="sk-SK"/>
+        </w:rPr>
+      </w:pPr>
+      <w:r>
+        <w:rPr>
+          <w:b/>
+          <w:bCs/>
+        </w:rPr>
+        <w:t xml:space="preserve">url: </w:t>
+      </w:r>
+      <w:r>
+        <w:rPr>
+          <w:b/>
+          <w:bCs/>
+          <w:lang w:val="sk-SK"/>
+        </w:rPr>
+        <w:t>/</w:t>
+      </w:r>
+      <w:proofErr w:type="spellStart"/>
+      <w:r>
+        <w:rPr>
+          <w:b/>
+          <w:bCs/>
+          <w:lang w:val="sk-SK"/>
+        </w:rPr>
+        <w:t>types</w:t>
+      </w:r>
+      <w:proofErr w:type="spellEnd"/>
+      <w:r>
+        <w:rPr>
+          <w:b/>
+          <w:bCs/>
+          <w:lang w:val="sk-SK"/>
+        </w:rPr>
+        <w:t>/</w:t>
+      </w:r>
+      <w:proofErr w:type="spellStart"/>
+      <w:r>
+        <w:rPr>
+          <w:b/>
+          <w:bCs/>
+          <w:lang w:val="sk-SK"/>
+        </w:rPr>
+        <w:t>kitchen</w:t>
+      </w:r>
+      <w:proofErr w:type="spellEnd"/>
+    </w:p>
+    <w:p>
+      <w:proofErr w:type="spellStart"/>
+      <w:r>
+        <w:t>potrebuje</w:t>
+      </w:r>
+      <w:proofErr w:type="spellEnd"/>
+      <w:r>
+        <w:t xml:space="preserve">: </w:t>
+      </w:r>
+      <w:proofErr w:type="spellStart"/>
+      <w:r>
+        <w:rPr>
+          <w:b/>
+          <w:bCs/>
+        </w:rPr>
+        <w:t>nic</w:t>
+      </w:r>
+      <w:proofErr w:type="spellEnd"/>
+    </w:p>
+    <w:p>
+      <w:pPr>
+        <w:rPr>
+          <w:lang w:val="sk-SK"/>
+        </w:rPr>
+      </w:pPr>
+    </w:p>
+    <w:p>
+      <w:pPr>
+        <w:rPr>
+          <w:lang w:val="sk-SK"/>
+        </w:rPr>
+      </w:pPr>
+    </w:p>
+    <w:p>
+      <w:pPr>
+        <w:rPr>
+          <w:lang w:val="sk-SK"/>
+        </w:rPr>
+      </w:pPr>
+    </w:p>
+    <w:p>
+      <w:pPr>
+        <w:rPr>
+          <w:lang w:val="sk-SK"/>
+        </w:rPr>
+      </w:pPr>
+    </w:p>
+    <w:p>
+      <w:pPr>
+        <w:pStyle w:val="Heading3"/>
+        <w:rPr>
+          <w:sz w:val="32"/>
+          <w:szCs w:val="32"/>
+          <w:lang w:val="sk-SK"/>
+        </w:rPr>
+      </w:pPr>
+      <w:r>
+        <w:rPr>
+          <w:sz w:val="32"/>
+          <w:szCs w:val="32"/>
+          <w:lang w:val="sk-SK"/>
+        </w:rPr>
+        <w:t xml:space="preserve">Pre </w:t>
+      </w:r>
+      <w:proofErr w:type="spellStart"/>
+      <w:r>
+        <w:rPr>
+          <w:sz w:val="32"/>
+          <w:szCs w:val="32"/>
+          <w:lang w:val="sk-SK"/>
+        </w:rPr>
+        <w:t>customera</w:t>
+      </w:r>
+      <w:proofErr w:type="spellEnd"/>
+    </w:p>
+    <w:p>
+      <w:pPr>
+        <w:rPr>
+          <w:lang w:val="sk-SK"/>
+        </w:rPr>
+      </w:pPr>
+      <w:r>
+        <w:rPr>
+          <w:lang w:val="sk-SK"/>
+        </w:rPr>
+        <w:br w:type="page"/>
+      </w:r>
+    </w:p>
+    <w:p>
+      <w:pPr>
+        <w:pStyle w:val="Heading3"/>
+        <w:rPr>
+          <w:lang w:val="sk-SK"/>
+        </w:rPr>
+      </w:pPr>
+      <w:proofErr w:type="spellStart"/>
+      <w:r>
+        <w:rPr>
+          <w:lang w:val="sk-SK"/>
+        </w:rPr>
+        <w:lastRenderedPageBreak/>
+        <w:t>Prikazy</w:t>
+      </w:r>
+      <w:proofErr w:type="spellEnd"/>
+      <w:r>
+        <w:rPr>
+          <w:lang w:val="sk-SK"/>
+        </w:rPr>
+        <w:t xml:space="preserve"> na </w:t>
+      </w:r>
+      <w:proofErr w:type="spellStart"/>
+      <w:r>
+        <w:rPr>
+          <w:lang w:val="sk-SK"/>
+        </w:rPr>
+        <w:t>pracu</w:t>
+      </w:r>
+      <w:proofErr w:type="spellEnd"/>
+      <w:r>
+        <w:rPr>
+          <w:lang w:val="sk-SK"/>
+        </w:rPr>
+        <w:t xml:space="preserve"> s DB</w:t>
+      </w:r>
+    </w:p>
+    <w:p>
+      <w:pPr>
+        <w:rPr>
+          <w:lang w:val="sk-SK"/>
+        </w:rPr>
+      </w:pPr>
+      <w:r>
+        <w:rPr>
+          <w:lang w:val="sk-SK"/>
+        </w:rPr>
+        <w:t xml:space="preserve">Cd </w:t>
+      </w:r>
+      <w:proofErr w:type="spellStart"/>
+      <w:r>
+        <w:rPr>
+          <w:lang w:val="sk-SK"/>
+        </w:rPr>
+        <w:t>backend</w:t>
+      </w:r>
+      <w:proofErr w:type="spellEnd"/>
+      <w:r>
+        <w:rPr>
+          <w:lang w:val="sk-SK"/>
+        </w:rPr>
+        <w:t xml:space="preserve"> -&gt; </w:t>
+      </w:r>
+      <w:proofErr w:type="spellStart"/>
+      <w:r>
+        <w:rPr>
+          <w:lang w:val="sk-SK"/>
+        </w:rPr>
+        <w:t>musis</w:t>
+      </w:r>
+      <w:proofErr w:type="spellEnd"/>
+      <w:r>
+        <w:rPr>
+          <w:lang w:val="sk-SK"/>
+        </w:rPr>
+        <w:t xml:space="preserve"> byt </w:t>
+      </w:r>
+      <w:proofErr w:type="spellStart"/>
+      <w:r>
+        <w:rPr>
+          <w:lang w:val="sk-SK"/>
+        </w:rPr>
+        <w:t>vzdy</w:t>
+      </w:r>
+      <w:proofErr w:type="spellEnd"/>
+      <w:r>
+        <w:rPr>
+          <w:lang w:val="sk-SK"/>
+        </w:rPr>
+        <w:t xml:space="preserve"> v mojom </w:t>
+      </w:r>
+      <w:proofErr w:type="spellStart"/>
+      <w:r>
+        <w:rPr>
+          <w:lang w:val="sk-SK"/>
+        </w:rPr>
+        <w:t>priecinku</w:t>
+      </w:r>
+      <w:proofErr w:type="spellEnd"/>
+      <w:r>
+        <w:rPr>
+          <w:lang w:val="sk-SK"/>
+        </w:rPr>
+        <w:t>.</w:t>
+      </w:r>
+    </w:p>
+    <w:p>
+      <w:pPr>
+        <w:rPr>
+          <w:lang w:val="sk-SK"/>
+        </w:rPr>
+      </w:pPr>
+      <w:proofErr w:type="spellStart"/>
+      <w:r>
+        <w:rPr>
+          <w:lang w:val="sk-SK"/>
+        </w:rPr>
+        <w:t>php</w:t>
+      </w:r>
+      <w:proofErr w:type="spellEnd"/>
+      <w:r>
+        <w:rPr>
+          <w:lang w:val="sk-SK"/>
+        </w:rPr>
+        <w:t xml:space="preserve"> </w:t>
+      </w:r>
+      <w:proofErr w:type="spellStart"/>
+      <w:r>
+        <w:rPr>
+          <w:lang w:val="sk-SK"/>
+        </w:rPr>
+        <w:t>artisan</w:t>
+      </w:r>
+      <w:proofErr w:type="spellEnd"/>
+      <w:r>
+        <w:rPr>
+          <w:lang w:val="sk-SK"/>
+        </w:rPr>
+        <w:t xml:space="preserve"> </w:t>
+      </w:r>
+      <w:proofErr w:type="spellStart"/>
+      <w:r>
+        <w:rPr>
+          <w:lang w:val="sk-SK"/>
+        </w:rPr>
+        <w:t>migrate:refresh</w:t>
+      </w:r>
+      <w:proofErr w:type="spellEnd"/>
+      <w:r>
+        <w:rPr>
+          <w:lang w:val="sk-SK"/>
+        </w:rPr>
+        <w:t xml:space="preserve"> -&gt; ti to celu </w:t>
+      </w:r>
+      <w:proofErr w:type="spellStart"/>
+      <w:r>
+        <w:rPr>
+          <w:lang w:val="sk-SK"/>
+        </w:rPr>
+        <w:t>databazu</w:t>
+      </w:r>
+      <w:proofErr w:type="spellEnd"/>
+      <w:r>
+        <w:rPr>
+          <w:lang w:val="sk-SK"/>
+        </w:rPr>
+        <w:t xml:space="preserve"> </w:t>
+      </w:r>
+      <w:proofErr w:type="spellStart"/>
+      <w:r>
+        <w:rPr>
+          <w:lang w:val="sk-SK"/>
+        </w:rPr>
+        <w:t>premaze</w:t>
+      </w:r>
+      <w:proofErr w:type="spellEnd"/>
+    </w:p>
+    <w:p>
+      <w:pPr>
+        <w:rPr>
+          <w:lang w:val="sk-SK"/>
+        </w:rPr>
+      </w:pPr>
+      <w:proofErr w:type="spellStart"/>
+      <w:r>
+        <w:rPr>
+          <w:lang w:val="sk-SK"/>
+        </w:rPr>
+        <w:t>php</w:t>
+      </w:r>
+      <w:proofErr w:type="spellEnd"/>
+      <w:r>
+        <w:rPr>
+          <w:lang w:val="sk-SK"/>
+        </w:rPr>
+        <w:t xml:space="preserve"> </w:t>
+      </w:r>
+      <w:proofErr w:type="spellStart"/>
+      <w:r>
+        <w:rPr>
+          <w:lang w:val="sk-SK"/>
+        </w:rPr>
+        <w:t>artisan</w:t>
+      </w:r>
+      <w:proofErr w:type="spellEnd"/>
+      <w:r>
+        <w:rPr>
+          <w:lang w:val="sk-SK"/>
+        </w:rPr>
+        <w:t xml:space="preserve"> </w:t>
+      </w:r>
+      <w:proofErr w:type="spellStart"/>
+      <w:r>
+        <w:rPr>
+          <w:lang w:val="sk-SK"/>
+        </w:rPr>
+        <w:t>db:seed</w:t>
+      </w:r>
+      <w:proofErr w:type="spellEnd"/>
+      <w:r>
+        <w:rPr>
+          <w:lang w:val="sk-SK"/>
+        </w:rPr>
+        <w:t xml:space="preserve"> -&gt; ti to </w:t>
+      </w:r>
+      <w:proofErr w:type="spellStart"/>
+      <w:r>
+        <w:rPr>
+          <w:lang w:val="sk-SK"/>
+        </w:rPr>
+        <w:t>nahra</w:t>
+      </w:r>
+      <w:proofErr w:type="spellEnd"/>
+      <w:r>
+        <w:rPr>
+          <w:lang w:val="sk-SK"/>
+        </w:rPr>
+        <w:t xml:space="preserve"> </w:t>
+      </w:r>
+      <w:proofErr w:type="spellStart"/>
+      <w:r>
+        <w:rPr>
+          <w:lang w:val="sk-SK"/>
+        </w:rPr>
+        <w:t>data</w:t>
+      </w:r>
+      <w:proofErr w:type="spellEnd"/>
+      <w:r>
+        <w:rPr>
+          <w:lang w:val="sk-SK"/>
+        </w:rPr>
+        <w:t xml:space="preserve"> do </w:t>
+      </w:r>
+      <w:proofErr w:type="spellStart"/>
+      <w:r>
+        <w:rPr>
+          <w:lang w:val="sk-SK"/>
+        </w:rPr>
+        <w:t>databazy</w:t>
+      </w:r>
+      <w:proofErr w:type="spellEnd"/>
+      <w:r>
+        <w:rPr>
+          <w:lang w:val="sk-SK"/>
+        </w:rPr>
+        <w:t>.</w:t>
+      </w:r>
+    </w:p>
+    <w:p>
+      <w:pPr>
+        <w:rPr>
+          <w:lang w:val="sk-SK"/>
+        </w:rPr>
+      </w:pPr>
+      <w:r>
+        <w:rPr>
+          <w:lang w:val="sk-SK"/>
+        </w:rPr>
+        <w:br w:type="page"/>
       </w:r>
     </w:p>
     <w:p>
@@ -573,11 +1628,19 @@
           <w:lang w:val="sk-SK"/>
         </w:rPr>
       </w:pPr>
-      <w:r>
-        <w:rPr>
-          <w:lang w:val="sk-SK"/>
-        </w:rPr>
-        <w:t>Apiny ktoré potrebujem</w:t>
+      <w:proofErr w:type="spellStart"/>
+      <w:r>
+        <w:rPr>
+          <w:lang w:val="sk-SK"/>
+        </w:rPr>
+        <w:t>Apiny</w:t>
+      </w:r>
+      <w:proofErr w:type="spellEnd"/>
+      <w:r>
+        <w:rPr>
+          <w:lang w:val="sk-SK"/>
+        </w:rPr>
+        <w:t xml:space="preserve"> ktoré potrebujem</w:t>
       </w:r>
     </w:p>
     <w:p>
@@ -611,7 +1674,77 @@
         <w:rPr>
           <w:lang w:val="sk-SK"/>
         </w:rPr>
-        <w:t>Potrebujem api ktorá mi načíta všetky kategórie vytvorené reštauráciou (ikonka string, názov, počet jedál reštiky s tou kateģoriou, viditelnost)</w:t>
+        <w:t xml:space="preserve">Potrebujem </w:t>
+      </w:r>
+      <w:proofErr w:type="spellStart"/>
+      <w:r>
+        <w:rPr>
+          <w:lang w:val="sk-SK"/>
+        </w:rPr>
+        <w:t>api</w:t>
+      </w:r>
+      <w:proofErr w:type="spellEnd"/>
+      <w:r>
+        <w:rPr>
+          <w:lang w:val="sk-SK"/>
+        </w:rPr>
+        <w:t xml:space="preserve"> ktorá mi načíta všetky kategórie vytvorené reštauráciou (ikonka </w:t>
+      </w:r>
+      <w:proofErr w:type="spellStart"/>
+      <w:r>
+        <w:rPr>
+          <w:lang w:val="sk-SK"/>
+        </w:rPr>
+        <w:t>string</w:t>
+      </w:r>
+      <w:proofErr w:type="spellEnd"/>
+      <w:r>
+        <w:rPr>
+          <w:lang w:val="sk-SK"/>
+        </w:rPr>
+        <w:t xml:space="preserve">, názov, počet jedál </w:t>
+      </w:r>
+      <w:proofErr w:type="spellStart"/>
+      <w:r>
+        <w:rPr>
+          <w:lang w:val="sk-SK"/>
+        </w:rPr>
+        <w:t>reštiky</w:t>
+      </w:r>
+      <w:proofErr w:type="spellEnd"/>
+      <w:r>
+        <w:rPr>
+          <w:lang w:val="sk-SK"/>
+        </w:rPr>
+        <w:t xml:space="preserve"> s tou </w:t>
+      </w:r>
+      <w:proofErr w:type="spellStart"/>
+      <w:r>
+        <w:rPr>
+          <w:lang w:val="sk-SK"/>
+        </w:rPr>
+        <w:t>kateģoriou</w:t>
+      </w:r>
+      <w:proofErr w:type="spellEnd"/>
+      <w:r>
+        <w:rPr>
+          <w:lang w:val="sk-SK"/>
+        </w:rPr>
+        <w:t xml:space="preserve">, </w:t>
+      </w:r>
+      <w:proofErr w:type="spellStart"/>
+      <w:r>
+        <w:rPr>
+          <w:lang w:val="sk-SK"/>
+        </w:rPr>
+        <w:t>viditelnost</w:t>
+      </w:r>
+      <w:proofErr w:type="spellEnd"/>
+      <w:r>
+        <w:rPr>
+          <w:lang w:val="sk-SK"/>
+        </w:rPr>
+        <w:t>)</w:t>
       </w:r>
       <w:r>
         <w:rPr>
@@ -626,38 +1759,182 @@
           <w:lang w:val="sk-SK"/>
         </w:rPr>
       </w:pPr>
-      <w:r>
-        <w:rPr>
-          <w:lang w:val="sk-SK"/>
-        </w:rPr>
-        <w:t>Api ktorá mi načíta zakladne data o ikonkách a to je iba názov, zoradené od najviac používanej.</w:t>
-      </w:r>
-    </w:p>
-    <w:p>
-      <w:pPr>
-        <w:rPr>
-          <w:lang w:val="sk-SK"/>
-        </w:rPr>
-      </w:pPr>
-      <w:r>
-        <w:rPr>
-          <w:lang w:val="sk-SK"/>
-        </w:rPr>
-        <w:t>Api ktorá vymaže kategóriuz na základe id kategórie, treba ošetriť aby ked chcem vymazať kategóriu ktorá je priradená tak mi to nepojde. (bud budem musieť manuálne zmeniť na tých, alebo automaticky nejako)</w:t>
-      </w:r>
-    </w:p>
-    <w:p>
-      <w:pPr>
-        <w:rPr>
-          <w:lang w:val="sk-SK"/>
-        </w:rPr>
-      </w:pPr>
-      <w:r>
-        <w:rPr>
-          <w:lang w:val="sk-SK"/>
-        </w:rPr>
-        <w:t>Api na pridanie kategórie, pošlem ti ikonku, názov, a či chcem mať kategóriu zobrazenú (to znamená či ju chcem zobrazovať pri jedlách ) niečo ako vymazanie len také že bude furt na webe len dočasne ju nechcem používať. Príklad: mám víkendové menu, a nieje víkend tak si to odskrtnem a všetko jedlo čo malo tu kategóriu sa mi prestane zobrazovať, a vidím to len pri výpise kaegórii</w:t>
-      </w:r>
+      <w:proofErr w:type="spellStart"/>
+      <w:r>
+        <w:rPr>
+          <w:lang w:val="sk-SK"/>
+        </w:rPr>
+        <w:t>Api</w:t>
+      </w:r>
+      <w:proofErr w:type="spellEnd"/>
+      <w:r>
+        <w:rPr>
+          <w:lang w:val="sk-SK"/>
+        </w:rPr>
+        <w:t xml:space="preserve"> ktorá mi načíta </w:t>
+      </w:r>
+      <w:proofErr w:type="spellStart"/>
+      <w:r>
+        <w:rPr>
+          <w:lang w:val="sk-SK"/>
+        </w:rPr>
+        <w:t>zakladne</w:t>
+      </w:r>
+      <w:proofErr w:type="spellEnd"/>
+      <w:r>
+        <w:rPr>
+          <w:lang w:val="sk-SK"/>
+        </w:rPr>
+        <w:t xml:space="preserve"> </w:t>
+      </w:r>
+      <w:proofErr w:type="spellStart"/>
+      <w:r>
+        <w:rPr>
+          <w:lang w:val="sk-SK"/>
+        </w:rPr>
+        <w:t>data</w:t>
+      </w:r>
+      <w:proofErr w:type="spellEnd"/>
+      <w:r>
+        <w:rPr>
+          <w:lang w:val="sk-SK"/>
+        </w:rPr>
+        <w:t xml:space="preserve"> o ikonkách a to je iba názov, zoradené od najviac používanej.</w:t>
+      </w:r>
+    </w:p>
+    <w:p>
+      <w:pPr>
+        <w:rPr>
+          <w:lang w:val="sk-SK"/>
+        </w:rPr>
+      </w:pPr>
+      <w:proofErr w:type="spellStart"/>
+      <w:r>
+        <w:rPr>
+          <w:lang w:val="sk-SK"/>
+        </w:rPr>
+        <w:t>Api</w:t>
+      </w:r>
+      <w:proofErr w:type="spellEnd"/>
+      <w:r>
+        <w:rPr>
+          <w:lang w:val="sk-SK"/>
+        </w:rPr>
+        <w:t xml:space="preserve"> ktorá vymaže </w:t>
+      </w:r>
+      <w:proofErr w:type="spellStart"/>
+      <w:r>
+        <w:rPr>
+          <w:lang w:val="sk-SK"/>
+        </w:rPr>
+        <w:t>kategóriuz</w:t>
+      </w:r>
+      <w:proofErr w:type="spellEnd"/>
+      <w:r>
+        <w:rPr>
+          <w:lang w:val="sk-SK"/>
+        </w:rPr>
+        <w:t xml:space="preserve"> na základe id kategórie, treba ošetriť aby </w:t>
+      </w:r>
+      <w:proofErr w:type="spellStart"/>
+      <w:r>
+        <w:rPr>
+          <w:lang w:val="sk-SK"/>
+        </w:rPr>
+        <w:t>ked</w:t>
+      </w:r>
+      <w:proofErr w:type="spellEnd"/>
+      <w:r>
+        <w:rPr>
+          <w:lang w:val="sk-SK"/>
+        </w:rPr>
+        <w:t xml:space="preserve"> chcem vymazať kategóriu ktorá je priradená tak mi to </w:t>
+      </w:r>
+      <w:proofErr w:type="spellStart"/>
+      <w:r>
+        <w:rPr>
+          <w:lang w:val="sk-SK"/>
+        </w:rPr>
+        <w:t>nepojde</w:t>
+      </w:r>
+      <w:proofErr w:type="spellEnd"/>
+      <w:r>
+        <w:rPr>
+          <w:lang w:val="sk-SK"/>
+        </w:rPr>
+        <w:t>. (</w:t>
+      </w:r>
+      <w:proofErr w:type="spellStart"/>
+      <w:r>
+        <w:rPr>
+          <w:lang w:val="sk-SK"/>
+        </w:rPr>
+        <w:t>bud</w:t>
+      </w:r>
+      <w:proofErr w:type="spellEnd"/>
+      <w:r>
+        <w:rPr>
+          <w:lang w:val="sk-SK"/>
+        </w:rPr>
+        <w:t xml:space="preserve"> budem musieť manuálne zmeniť na tých, alebo automaticky nejako)</w:t>
+      </w:r>
+    </w:p>
+    <w:p>
+      <w:pPr>
+        <w:rPr>
+          <w:lang w:val="sk-SK"/>
+        </w:rPr>
+      </w:pPr>
+      <w:proofErr w:type="spellStart"/>
+      <w:r>
+        <w:rPr>
+          <w:lang w:val="sk-SK"/>
+        </w:rPr>
+        <w:t>Api</w:t>
+      </w:r>
+      <w:proofErr w:type="spellEnd"/>
+      <w:r>
+        <w:rPr>
+          <w:lang w:val="sk-SK"/>
+        </w:rPr>
+        <w:t xml:space="preserve"> na pridanie kategórie, pošlem ti ikonku, názov, a či chcem mať kategóriu zobrazenú (to znamená či ju chcem zobrazovať pri jedlách ) niečo ako vymazanie len také že bude furt na webe len dočasne ju nechcem používať. Príklad: mám víkendové menu, a </w:t>
+      </w:r>
+      <w:proofErr w:type="spellStart"/>
+      <w:r>
+        <w:rPr>
+          <w:lang w:val="sk-SK"/>
+        </w:rPr>
+        <w:t>nieje</w:t>
+      </w:r>
+      <w:proofErr w:type="spellEnd"/>
+      <w:r>
+        <w:rPr>
+          <w:lang w:val="sk-SK"/>
+        </w:rPr>
+        <w:t xml:space="preserve"> víkend tak si to </w:t>
+      </w:r>
+      <w:proofErr w:type="spellStart"/>
+      <w:r>
+        <w:rPr>
+          <w:lang w:val="sk-SK"/>
+        </w:rPr>
+        <w:t>odskrtnem</w:t>
+      </w:r>
+      <w:proofErr w:type="spellEnd"/>
+      <w:r>
+        <w:rPr>
+          <w:lang w:val="sk-SK"/>
+        </w:rPr>
+        <w:t xml:space="preserve"> a všetko jedlo čo malo tu kategóriu sa mi prestane zobrazovať, a vidím to len pri výpise </w:t>
+      </w:r>
+      <w:proofErr w:type="spellStart"/>
+      <w:r>
+        <w:rPr>
+          <w:lang w:val="sk-SK"/>
+        </w:rPr>
+        <w:t>kaegórii</w:t>
+      </w:r>
+      <w:proofErr w:type="spellEnd"/>
     </w:p>
     <w:p>
       <w:pPr>
@@ -667,12 +1944,47 @@
           <w:lang w:val="sk-SK"/>
         </w:rPr>
       </w:pPr>
-      <w:r>
-        <w:rPr>
-          <w:lang w:val="sk-SK"/>
-        </w:rPr>
-        <w:lastRenderedPageBreak/>
-        <w:t xml:space="preserve">Api na update kategórie, podla id čo ti pošlem a dát k tej ikonke možem chcieť zmeniť ikonku. </w:t>
+      <w:proofErr w:type="spellStart"/>
+      <w:r>
+        <w:rPr>
+          <w:lang w:val="sk-SK"/>
+        </w:rPr>
+        <w:t>Api</w:t>
+      </w:r>
+      <w:proofErr w:type="spellEnd"/>
+      <w:r>
+        <w:rPr>
+          <w:lang w:val="sk-SK"/>
+        </w:rPr>
+        <w:t xml:space="preserve"> na update kategórie, </w:t>
+      </w:r>
+      <w:proofErr w:type="spellStart"/>
+      <w:r>
+        <w:rPr>
+          <w:lang w:val="sk-SK"/>
+        </w:rPr>
+        <w:t>podla</w:t>
+      </w:r>
+      <w:proofErr w:type="spellEnd"/>
+      <w:r>
+        <w:rPr>
+          <w:lang w:val="sk-SK"/>
+        </w:rPr>
+        <w:t xml:space="preserve"> id čo ti pošlem a dát k tej ikonke </w:t>
+      </w:r>
+      <w:proofErr w:type="spellStart"/>
+      <w:r>
+        <w:rPr>
+          <w:lang w:val="sk-SK"/>
+        </w:rPr>
+        <w:t>možem</w:t>
+      </w:r>
+      <w:proofErr w:type="spellEnd"/>
+      <w:r>
+        <w:rPr>
+          <w:lang w:val="sk-SK"/>
+        </w:rPr>
+        <w:t xml:space="preserve"> chcieť zmeniť ikonku. </w:t>
       </w:r>
       <w:r>
         <w:rPr>
@@ -680,101 +1992,535 @@
           <w:iCs/>
           <w:lang w:val="sk-SK"/>
         </w:rPr>
-        <w:t>Otázka: bude v pohode ked budem potom túto api volať každý pri edite ikoniek? Napríklad niekto bude vyberať vhodnú ikonku može sa 20 krát prepnúť cez ikonku aby videl ktorá mu najviac sedí. A ja by som chcel to tak urobiť že už pri zmene sa to bude aktualizovať vždy aby sme predišli akýmkolvek strátam. Kedže ludia sú ludia...</w:t>
-      </w:r>
-    </w:p>
-    <w:p>
-      <w:pPr>
+        <w:t xml:space="preserve">Otázka: bude v pohode </w:t>
+      </w:r>
+      <w:proofErr w:type="spellStart"/>
+      <w:r>
         <w:rPr>
           <w:i/>
           <w:iCs/>
           <w:lang w:val="sk-SK"/>
         </w:rPr>
-      </w:pPr>
-    </w:p>
-    <w:p>
-      <w:pPr>
-        <w:pStyle w:val="Heading2"/>
-        <w:rPr>
-          <w:lang w:val="sk-SK"/>
-        </w:rPr>
-      </w:pPr>
-      <w:r>
-        <w:rPr>
-          <w:lang w:val="sk-SK"/>
-        </w:rPr>
-        <w:t>Menu</w:t>
-      </w:r>
-    </w:p>
-    <w:p>
-      <w:pPr>
-        <w:rPr>
-          <w:lang w:val="sk-SK"/>
-        </w:rPr>
-      </w:pPr>
-      <w:r>
-        <w:rPr>
-          <w:lang w:val="sk-SK"/>
-        </w:rPr>
-        <w:t>APi ktorá mi vráti zakaldne menu to jesst (odkaz na title obrázok, kategória, cena, názov, viditelnost) dáta budú zoradené od dátumu pridania. Parameter na api potrebujem kategória, bud poslem že chcem všetko alebo pošlem id kategórie ktoré chcem.</w:t>
-      </w:r>
-    </w:p>
-    <w:p>
-      <w:pPr>
-        <w:rPr>
-          <w:lang w:val="sk-SK"/>
-        </w:rPr>
-      </w:pPr>
-      <w:r>
-        <w:rPr>
-          <w:lang w:val="sk-SK"/>
-        </w:rPr>
-        <w:t>Api ktorá mi vráti základnejšie menu a to sú len názvy položiek kategórie a cenu, zoradené podla kategórie a v kategórii podla abecedi</w:t>
-      </w:r>
-    </w:p>
-    <w:p>
-      <w:pPr>
-        <w:rPr>
-          <w:lang w:val="sk-SK"/>
-        </w:rPr>
-      </w:pPr>
-      <w:r>
-        <w:rPr>
-          <w:lang w:val="sk-SK"/>
-        </w:rPr>
-        <w:t xml:space="preserve">Api na pridanie jedla do menu, posielam fotky kde je hvizedička sú povinné, </w:t>
-      </w:r>
+        <w:t>ked</w:t>
+      </w:r>
+      <w:proofErr w:type="spellEnd"/>
       <w:r>
         <w:rPr>
           <w:i/>
           <w:iCs/>
           <w:lang w:val="sk-SK"/>
         </w:rPr>
-        <w:t>čas prípravy premýšlam ako urobiť asi by bolo dobŕe keby tam je číslo priemerne je tak?</w:t>
-      </w:r>
-      <w:r>
-        <w:rPr>
+        <w:t xml:space="preserve"> budem potom túto </w:t>
+      </w:r>
+      <w:proofErr w:type="spellStart"/>
+      <w:r>
+        <w:rPr>
+          <w:i/>
+          <w:iCs/>
+          <w:lang w:val="sk-SK"/>
+        </w:rPr>
+        <w:t>api</w:t>
+      </w:r>
+      <w:proofErr w:type="spellEnd"/>
+      <w:r>
+        <w:rPr>
+          <w:i/>
+          <w:iCs/>
+          <w:lang w:val="sk-SK"/>
+        </w:rPr>
+        <w:t xml:space="preserve"> volať každý pri </w:t>
+      </w:r>
+      <w:proofErr w:type="spellStart"/>
+      <w:r>
+        <w:rPr>
+          <w:i/>
+          <w:iCs/>
+          <w:lang w:val="sk-SK"/>
+        </w:rPr>
+        <w:t>edite</w:t>
+      </w:r>
+      <w:proofErr w:type="spellEnd"/>
+      <w:r>
+        <w:rPr>
+          <w:i/>
+          <w:iCs/>
+          <w:lang w:val="sk-SK"/>
+        </w:rPr>
+        <w:t xml:space="preserve"> ikoniek? Napríklad niekto bude vyberať vhodnú ikonku </w:t>
+      </w:r>
+      <w:proofErr w:type="spellStart"/>
+      <w:r>
+        <w:rPr>
+          <w:i/>
+          <w:iCs/>
+          <w:lang w:val="sk-SK"/>
+        </w:rPr>
+        <w:t>može</w:t>
+      </w:r>
+      <w:proofErr w:type="spellEnd"/>
+      <w:r>
+        <w:rPr>
+          <w:i/>
+          <w:iCs/>
+          <w:lang w:val="sk-SK"/>
+        </w:rPr>
+        <w:t xml:space="preserve"> sa 20 krát prepnúť cez ikonku aby videl ktorá mu najviac sedí. A ja by som chcel to tak urobiť že už pri zmene sa to bude aktualizovať vždy aby sme predišli </w:t>
+      </w:r>
+      <w:proofErr w:type="spellStart"/>
+      <w:r>
+        <w:rPr>
+          <w:i/>
+          <w:iCs/>
+          <w:lang w:val="sk-SK"/>
+        </w:rPr>
+        <w:t>akýmkolvek</w:t>
+      </w:r>
+      <w:proofErr w:type="spellEnd"/>
+      <w:r>
+        <w:rPr>
+          <w:i/>
+          <w:iCs/>
           <w:lang w:val="sk-SK"/>
         </w:rPr>
         <w:t xml:space="preserve"> </w:t>
       </w:r>
-      <w:r>
-        <w:rPr>
-          <w:lang w:val="sk-SK"/>
-        </w:rPr>
-        <w:t xml:space="preserve">Alergeny </w:t>
-      </w:r>
-      <w:r>
-        <w:rPr>
-          <w:lang w:val="sk-SK"/>
-        </w:rPr>
-        <w:t>Na SK a asi aj v celej EU je normovaných 14 ktoré sa nejak nemenia asi by som poprosil keby mi to vratiš z api tieto kategórie keby sme to niekedy menili</w:t>
-      </w:r>
-      <w:r>
-        <w:rPr>
-          <w:lang w:val="sk-SK"/>
-        </w:rPr>
-        <w:t xml:space="preserve"> a ja si budem mocť vybrať všetky ktoré chcem. Respektíve že tam možu </w:t>
+      <w:proofErr w:type="spellStart"/>
+      <w:r>
+        <w:rPr>
+          <w:i/>
+          <w:iCs/>
+          <w:lang w:val="sk-SK"/>
+        </w:rPr>
+        <w:t>strátam</w:t>
+      </w:r>
+      <w:proofErr w:type="spellEnd"/>
+      <w:r>
+        <w:rPr>
+          <w:i/>
+          <w:iCs/>
+          <w:lang w:val="sk-SK"/>
+        </w:rPr>
+        <w:t xml:space="preserve">. </w:t>
+      </w:r>
+      <w:proofErr w:type="spellStart"/>
+      <w:r>
+        <w:rPr>
+          <w:i/>
+          <w:iCs/>
+          <w:lang w:val="sk-SK"/>
+        </w:rPr>
+        <w:t>Kedže</w:t>
+      </w:r>
+      <w:proofErr w:type="spellEnd"/>
+      <w:r>
+        <w:rPr>
+          <w:i/>
+          <w:iCs/>
+          <w:lang w:val="sk-SK"/>
+        </w:rPr>
+        <w:t xml:space="preserve"> </w:t>
+      </w:r>
+      <w:proofErr w:type="spellStart"/>
+      <w:r>
+        <w:rPr>
+          <w:i/>
+          <w:iCs/>
+          <w:lang w:val="sk-SK"/>
+        </w:rPr>
+        <w:t>ludia</w:t>
+      </w:r>
+      <w:proofErr w:type="spellEnd"/>
+      <w:r>
+        <w:rPr>
+          <w:i/>
+          <w:iCs/>
+          <w:lang w:val="sk-SK"/>
+        </w:rPr>
+        <w:t xml:space="preserve"> sú </w:t>
+      </w:r>
+      <w:proofErr w:type="spellStart"/>
+      <w:r>
+        <w:rPr>
+          <w:i/>
+          <w:iCs/>
+          <w:lang w:val="sk-SK"/>
+        </w:rPr>
+        <w:t>ludia</w:t>
+      </w:r>
+      <w:proofErr w:type="spellEnd"/>
+      <w:r>
+        <w:rPr>
+          <w:i/>
+          <w:iCs/>
+          <w:lang w:val="sk-SK"/>
+        </w:rPr>
+        <w:t>...</w:t>
+      </w:r>
+    </w:p>
+    <w:p>
+      <w:pPr>
+        <w:rPr>
+          <w:i/>
+          <w:iCs/>
+          <w:lang w:val="sk-SK"/>
+        </w:rPr>
+      </w:pPr>
+    </w:p>
+    <w:p>
+      <w:pPr>
+        <w:pStyle w:val="Heading2"/>
+        <w:rPr>
+          <w:lang w:val="sk-SK"/>
+        </w:rPr>
+      </w:pPr>
+      <w:r>
+        <w:rPr>
+          <w:lang w:val="sk-SK"/>
+        </w:rPr>
+        <w:t>Menu</w:t>
+      </w:r>
+    </w:p>
+    <w:p>
+      <w:pPr>
+        <w:rPr>
+          <w:lang w:val="sk-SK"/>
+        </w:rPr>
+      </w:pPr>
+      <w:proofErr w:type="spellStart"/>
+      <w:r>
+        <w:rPr>
+          <w:lang w:val="sk-SK"/>
+        </w:rPr>
+        <w:t>APi</w:t>
+      </w:r>
+      <w:proofErr w:type="spellEnd"/>
+      <w:r>
+        <w:rPr>
+          <w:lang w:val="sk-SK"/>
+        </w:rPr>
+        <w:t xml:space="preserve"> ktorá mi vráti </w:t>
+      </w:r>
+      <w:proofErr w:type="spellStart"/>
+      <w:r>
+        <w:rPr>
+          <w:lang w:val="sk-SK"/>
+        </w:rPr>
+        <w:t>zakaldne</w:t>
+      </w:r>
+      <w:proofErr w:type="spellEnd"/>
+      <w:r>
+        <w:rPr>
+          <w:lang w:val="sk-SK"/>
+        </w:rPr>
+        <w:t xml:space="preserve"> menu to </w:t>
+      </w:r>
+      <w:proofErr w:type="spellStart"/>
+      <w:r>
+        <w:rPr>
+          <w:lang w:val="sk-SK"/>
+        </w:rPr>
+        <w:t>jesst</w:t>
+      </w:r>
+      <w:proofErr w:type="spellEnd"/>
+      <w:r>
+        <w:rPr>
+          <w:lang w:val="sk-SK"/>
+        </w:rPr>
+        <w:t xml:space="preserve"> (odkaz na title obrázok, kategória, cena, názov, </w:t>
+      </w:r>
+      <w:proofErr w:type="spellStart"/>
+      <w:r>
+        <w:rPr>
+          <w:lang w:val="sk-SK"/>
+        </w:rPr>
+        <w:t>viditelnost</w:t>
+      </w:r>
+      <w:proofErr w:type="spellEnd"/>
+      <w:r>
+        <w:rPr>
+          <w:lang w:val="sk-SK"/>
+        </w:rPr>
+        <w:t xml:space="preserve">) dáta budú zoradené od dátumu pridania. Parameter na </w:t>
+      </w:r>
+      <w:proofErr w:type="spellStart"/>
+      <w:r>
+        <w:rPr>
+          <w:lang w:val="sk-SK"/>
+        </w:rPr>
+        <w:t>api</w:t>
+      </w:r>
+      <w:proofErr w:type="spellEnd"/>
+      <w:r>
+        <w:rPr>
+          <w:lang w:val="sk-SK"/>
+        </w:rPr>
+        <w:t xml:space="preserve"> potrebujem kategória, </w:t>
+      </w:r>
+      <w:proofErr w:type="spellStart"/>
+      <w:r>
+        <w:rPr>
+          <w:lang w:val="sk-SK"/>
+        </w:rPr>
+        <w:t>bud</w:t>
+      </w:r>
+      <w:proofErr w:type="spellEnd"/>
+      <w:r>
+        <w:rPr>
+          <w:lang w:val="sk-SK"/>
+        </w:rPr>
+        <w:t xml:space="preserve"> </w:t>
+      </w:r>
+      <w:proofErr w:type="spellStart"/>
+      <w:r>
+        <w:rPr>
+          <w:lang w:val="sk-SK"/>
+        </w:rPr>
+        <w:t>poslem</w:t>
+      </w:r>
+      <w:proofErr w:type="spellEnd"/>
+      <w:r>
+        <w:rPr>
+          <w:lang w:val="sk-SK"/>
+        </w:rPr>
+        <w:t xml:space="preserve"> že chcem všetko alebo pošlem id kategórie ktoré chcem.</w:t>
+      </w:r>
+    </w:p>
+    <w:p>
+      <w:pPr>
+        <w:rPr>
+          <w:lang w:val="sk-SK"/>
+        </w:rPr>
+      </w:pPr>
+      <w:proofErr w:type="spellStart"/>
+      <w:r>
+        <w:rPr>
+          <w:lang w:val="sk-SK"/>
+        </w:rPr>
+        <w:t>Api</w:t>
+      </w:r>
+      <w:proofErr w:type="spellEnd"/>
+      <w:r>
+        <w:rPr>
+          <w:lang w:val="sk-SK"/>
+        </w:rPr>
+        <w:t xml:space="preserve"> ktorá mi vráti </w:t>
+      </w:r>
+      <w:proofErr w:type="spellStart"/>
+      <w:r>
+        <w:rPr>
+          <w:lang w:val="sk-SK"/>
+        </w:rPr>
+        <w:t>základnejšie</w:t>
+      </w:r>
+      <w:proofErr w:type="spellEnd"/>
+      <w:r>
+        <w:rPr>
+          <w:lang w:val="sk-SK"/>
+        </w:rPr>
+        <w:t xml:space="preserve"> menu a to sú len názvy položiek kategórie a cenu, zoradené </w:t>
+      </w:r>
+      <w:proofErr w:type="spellStart"/>
+      <w:r>
+        <w:rPr>
+          <w:lang w:val="sk-SK"/>
+        </w:rPr>
+        <w:t>podla</w:t>
+      </w:r>
+      <w:proofErr w:type="spellEnd"/>
+      <w:r>
+        <w:rPr>
+          <w:lang w:val="sk-SK"/>
+        </w:rPr>
+        <w:t xml:space="preserve"> kategórie a v kategórii </w:t>
+      </w:r>
+      <w:proofErr w:type="spellStart"/>
+      <w:r>
+        <w:rPr>
+          <w:lang w:val="sk-SK"/>
+        </w:rPr>
+        <w:t>podla</w:t>
+      </w:r>
+      <w:proofErr w:type="spellEnd"/>
+      <w:r>
+        <w:rPr>
+          <w:lang w:val="sk-SK"/>
+        </w:rPr>
+        <w:t xml:space="preserve"> </w:t>
+      </w:r>
+      <w:proofErr w:type="spellStart"/>
+      <w:r>
+        <w:rPr>
+          <w:lang w:val="sk-SK"/>
+        </w:rPr>
+        <w:t>abecedi</w:t>
+      </w:r>
+      <w:proofErr w:type="spellEnd"/>
+    </w:p>
+    <w:p>
+      <w:pPr>
+        <w:rPr>
+          <w:lang w:val="sk-SK"/>
+        </w:rPr>
+      </w:pPr>
+      <w:proofErr w:type="spellStart"/>
+      <w:r>
+        <w:rPr>
+          <w:lang w:val="sk-SK"/>
+        </w:rPr>
+        <w:t>Api</w:t>
+      </w:r>
+      <w:proofErr w:type="spellEnd"/>
+      <w:r>
+        <w:rPr>
+          <w:lang w:val="sk-SK"/>
+        </w:rPr>
+        <w:t xml:space="preserve"> na pridanie jedla do menu, posielam fotky kde je </w:t>
+      </w:r>
+      <w:proofErr w:type="spellStart"/>
+      <w:r>
+        <w:rPr>
+          <w:lang w:val="sk-SK"/>
+        </w:rPr>
+        <w:t>hvizedička</w:t>
+      </w:r>
+      <w:proofErr w:type="spellEnd"/>
+      <w:r>
+        <w:rPr>
+          <w:lang w:val="sk-SK"/>
+        </w:rPr>
+        <w:t xml:space="preserve"> sú povinné, </w:t>
+      </w:r>
+      <w:r>
+        <w:rPr>
+          <w:i/>
+          <w:iCs/>
+          <w:lang w:val="sk-SK"/>
+        </w:rPr>
+        <w:t xml:space="preserve">čas prípravy </w:t>
+      </w:r>
+      <w:proofErr w:type="spellStart"/>
+      <w:r>
+        <w:rPr>
+          <w:i/>
+          <w:iCs/>
+          <w:lang w:val="sk-SK"/>
+        </w:rPr>
+        <w:t>premýšlam</w:t>
+      </w:r>
+      <w:proofErr w:type="spellEnd"/>
+      <w:r>
+        <w:rPr>
+          <w:i/>
+          <w:iCs/>
+          <w:lang w:val="sk-SK"/>
+        </w:rPr>
+        <w:t xml:space="preserve"> ako urobiť asi by bolo </w:t>
+      </w:r>
+      <w:proofErr w:type="spellStart"/>
+      <w:r>
+        <w:rPr>
+          <w:i/>
+          <w:iCs/>
+          <w:lang w:val="sk-SK"/>
+        </w:rPr>
+        <w:t>dobŕe</w:t>
+      </w:r>
+      <w:proofErr w:type="spellEnd"/>
+      <w:r>
+        <w:rPr>
+          <w:i/>
+          <w:iCs/>
+          <w:lang w:val="sk-SK"/>
+        </w:rPr>
+        <w:t xml:space="preserve"> keby tam je číslo priemerne je tak?</w:t>
+      </w:r>
+      <w:r>
+        <w:rPr>
+          <w:lang w:val="sk-SK"/>
+        </w:rPr>
+        <w:t xml:space="preserve"> </w:t>
+      </w:r>
+      <w:proofErr w:type="spellStart"/>
+      <w:r>
+        <w:rPr>
+          <w:lang w:val="sk-SK"/>
+        </w:rPr>
+        <w:t>Alergeny</w:t>
+      </w:r>
+      <w:proofErr w:type="spellEnd"/>
+      <w:r>
+        <w:rPr>
+          <w:lang w:val="sk-SK"/>
+        </w:rPr>
+        <w:t xml:space="preserve"> </w:t>
+      </w:r>
+      <w:r>
+        <w:rPr>
+          <w:lang w:val="sk-SK"/>
+        </w:rPr>
+        <w:t xml:space="preserve">Na SK a asi aj v celej EU je normovaných 14 ktoré sa nejak nemenia asi by som poprosil keby mi to </w:t>
+      </w:r>
+      <w:proofErr w:type="spellStart"/>
+      <w:r>
+        <w:rPr>
+          <w:lang w:val="sk-SK"/>
+        </w:rPr>
+        <w:t>vratiš</w:t>
+      </w:r>
+      <w:proofErr w:type="spellEnd"/>
+      <w:r>
+        <w:rPr>
+          <w:lang w:val="sk-SK"/>
+        </w:rPr>
+        <w:t xml:space="preserve"> z </w:t>
+      </w:r>
+      <w:proofErr w:type="spellStart"/>
+      <w:r>
+        <w:rPr>
+          <w:lang w:val="sk-SK"/>
+        </w:rPr>
+        <w:t>api</w:t>
+      </w:r>
+      <w:proofErr w:type="spellEnd"/>
+      <w:r>
+        <w:rPr>
+          <w:lang w:val="sk-SK"/>
+        </w:rPr>
+        <w:t xml:space="preserve"> tieto kategórie keby sme to niekedy menili</w:t>
+      </w:r>
+      <w:r>
+        <w:rPr>
+          <w:lang w:val="sk-SK"/>
+        </w:rPr>
+        <w:t xml:space="preserve"> a ja si budem </w:t>
+      </w:r>
+      <w:proofErr w:type="spellStart"/>
+      <w:r>
+        <w:rPr>
+          <w:lang w:val="sk-SK"/>
+        </w:rPr>
+        <w:t>mocť</w:t>
+      </w:r>
+      <w:proofErr w:type="spellEnd"/>
+      <w:r>
+        <w:rPr>
+          <w:lang w:val="sk-SK"/>
+        </w:rPr>
+        <w:t xml:space="preserve"> vybrať všetky ktoré chcem. Respektíve že tam </w:t>
+      </w:r>
+      <w:proofErr w:type="spellStart"/>
+      <w:r>
+        <w:rPr>
+          <w:lang w:val="sk-SK"/>
+        </w:rPr>
+        <w:t>možu</w:t>
+      </w:r>
+      <w:proofErr w:type="spellEnd"/>
+      <w:r>
+        <w:rPr>
+          <w:lang w:val="sk-SK"/>
+        </w:rPr>
+        <w:t xml:space="preserve"> </w:t>
       </w:r>
       <w:r>
         <w:rPr>
@@ -847,7 +2593,49 @@
         <w:rPr>
           <w:lang w:val="sk-SK"/>
         </w:rPr>
-        <w:t xml:space="preserve">Varianty si predstavujem asi nejak bud že bude osobitná tabulka na varianty kde ich budeš z jedlom prepájať, alebo že ti tie varianty budem nejako do object zapisovať. </w:t>
+        <w:t xml:space="preserve">Varianty si predstavujem asi nejak </w:t>
+      </w:r>
+      <w:proofErr w:type="spellStart"/>
+      <w:r>
+        <w:rPr>
+          <w:lang w:val="sk-SK"/>
+        </w:rPr>
+        <w:t>bud</w:t>
+      </w:r>
+      <w:proofErr w:type="spellEnd"/>
+      <w:r>
+        <w:rPr>
+          <w:lang w:val="sk-SK"/>
+        </w:rPr>
+        <w:t xml:space="preserve"> že bude osobitná </w:t>
+      </w:r>
+      <w:proofErr w:type="spellStart"/>
+      <w:r>
+        <w:rPr>
+          <w:lang w:val="sk-SK"/>
+        </w:rPr>
+        <w:t>tabulka</w:t>
+      </w:r>
+      <w:proofErr w:type="spellEnd"/>
+      <w:r>
+        <w:rPr>
+          <w:lang w:val="sk-SK"/>
+        </w:rPr>
+        <w:t xml:space="preserve"> na varianty kde ich budeš z jedlom prepájať, alebo že ti tie varianty budem nejako do </w:t>
+      </w:r>
+      <w:proofErr w:type="spellStart"/>
+      <w:r>
+        <w:rPr>
+          <w:lang w:val="sk-SK"/>
+        </w:rPr>
+        <w:t>object</w:t>
+      </w:r>
+      <w:proofErr w:type="spellEnd"/>
+      <w:r>
+        <w:rPr>
+          <w:lang w:val="sk-SK"/>
+        </w:rPr>
+        <w:t xml:space="preserve"> zapisovať. </w:t>
       </w:r>
       <w:r>
         <w:rPr>
@@ -855,13 +2643,59 @@
           <w:iCs/>
           <w:lang w:val="sk-SK"/>
         </w:rPr>
-        <w:t>Tá prvá možnosť je ale za mna lepšia, čo ty na to?</w:t>
-      </w:r>
-      <w:r>
-        <w:rPr>
-          <w:lang w:val="sk-SK"/>
-        </w:rPr>
-        <w:t xml:space="preserve"> Tiež tam budú veci ako na orbázku jedlo ich može mať viacej.</w:t>
+        <w:t xml:space="preserve">Tá prvá možnosť je ale za </w:t>
+      </w:r>
+      <w:proofErr w:type="spellStart"/>
+      <w:r>
+        <w:rPr>
+          <w:i/>
+          <w:iCs/>
+          <w:lang w:val="sk-SK"/>
+        </w:rPr>
+        <w:t>mna</w:t>
+      </w:r>
+      <w:proofErr w:type="spellEnd"/>
+      <w:r>
+        <w:rPr>
+          <w:i/>
+          <w:iCs/>
+          <w:lang w:val="sk-SK"/>
+        </w:rPr>
+        <w:t xml:space="preserve"> lepšia, čo ty na to?</w:t>
+      </w:r>
+      <w:r>
+        <w:rPr>
+          <w:lang w:val="sk-SK"/>
+        </w:rPr>
+        <w:t xml:space="preserve"> Tiež tam budú veci ako na </w:t>
+      </w:r>
+      <w:proofErr w:type="spellStart"/>
+      <w:r>
+        <w:rPr>
+          <w:lang w:val="sk-SK"/>
+        </w:rPr>
+        <w:t>orbázku</w:t>
+      </w:r>
+      <w:proofErr w:type="spellEnd"/>
+      <w:r>
+        <w:rPr>
+          <w:lang w:val="sk-SK"/>
+        </w:rPr>
+        <w:t xml:space="preserve"> jedlo ich </w:t>
+      </w:r>
+      <w:proofErr w:type="spellStart"/>
+      <w:r>
+        <w:rPr>
+          <w:lang w:val="sk-SK"/>
+        </w:rPr>
+        <w:t>može</w:t>
+      </w:r>
+      <w:proofErr w:type="spellEnd"/>
+      <w:r>
+        <w:rPr>
+          <w:lang w:val="sk-SK"/>
+        </w:rPr>
+        <w:t xml:space="preserve"> mať viacej.</w:t>
       </w:r>
     </w:p>
     <w:p>
@@ -1176,6 +3010,92 @@
 <file path=word/numbering.xml><?xml version="1.0" encoding="utf-8"?>
 <w:numbering xmlns:wpc="http://schemas.microsoft.com/office/word/2010/wordprocessingCanvas" xmlns:cx="http://schemas.microsoft.com/office/drawing/2014/chartex" xmlns:cx1="http://schemas.microsoft.com/office/drawing/2015/9/8/chartex" xmlns:cx2="http://schemas.microsoft.com/office/drawing/2015/10/21/chartex" xmlns:cx3="http://schemas.microsoft.com/office/drawing/2016/5/9/chartex" xmlns:cx4="http://schemas.microsoft.com/office/drawing/2016/5/10/chartex" xmlns:cx5="http://schemas.microsoft.com/office/drawing/2016/5/11/chartex" xmlns:cx6="http://schemas.microsoft.com/office/drawing/2016/5/12/chartex" xmlns:cx7="http://schemas.microsoft.com/office/drawing/2016/5/13/chartex" xmlns:cx8="http://schemas.microsoft.com/office/drawing/2016/5/14/chartex" xmlns:mc="http://schemas.openxmlformats.org/markup-compatibility/2006" xmlns:aink="http://schemas.microsoft.com/office/drawing/2016/ink" xmlns:am3d="http://schemas.microsoft.com/office/drawing/2017/model3d" xmlns:o="urn:schemas-microsoft-com:office:office" xmlns:oel="http://schemas.microsoft.com/office/2019/extlst" xmlns:r="http://schemas.openxmlformats.org/officeDocument/2006/relationships" xmlns:m="http://schemas.openxmlformats.org/officeDocument/2006/math" xmlns:v="urn:schemas-microsoft-com:vml" xmlns:wp14="http://schemas.microsoft.com/office/word/2010/wordprocessingDrawing" xmlns:wp="http://schemas.openxmlformats.org/drawingml/2006/wordprocessingDrawing" xmlns:w10="urn:schemas-microsoft-com:office:word" xmlns:w="http://schemas.openxmlformats.org/wordprocessingml/2006/main" xmlns:w14="http://schemas.microsoft.com/office/word/2010/wordml" xmlns:w15="http://schemas.microsoft.com/office/word/2012/wordml" xmlns:w16cex="http://schemas.microsoft.com/office/word/2018/wordml/cex" xmlns:w16cid="http://schemas.microsoft.com/office/word/2016/wordml/cid" xmlns:w16="http://schemas.microsoft.com/office/word/2018/wordml" xmlns:w16du="http://schemas.microsoft.com/office/word/2023/wordml/word16du" xmlns:w16sdtdh="http://schemas.microsoft.com/office/word/2020/wordml/sdtdatahash" xmlns:w16sdtfl="http://schemas.microsoft.com/office/word/2024/wordml/sdtformatlock" xmlns:w16se="http://schemas.microsoft.com/office/word/2015/wordml/symex" xmlns:wpg="http://schemas.microsoft.com/office/word/2010/wordprocessingGroup" xmlns:wpi="http://schemas.microsoft.com/office/word/2010/wordprocessingInk" xmlns:wne="http://schemas.microsoft.com/office/word/2006/wordml" xmlns:wps="http://schemas.microsoft.com/office/word/2010/wordprocessingShape" mc:Ignorable="w14 w15 w16se w16cid w16 w16cex w16sdtdh w16sdtfl w16du wp14">
   <w:abstractNum w:abstractNumId="0" w15:restartNumberingAfterBreak="0">
+    <w:nsid w:val="4DCB3823"/>
+    <w:multiLevelType w:val="hybridMultilevel"/>
+    <w:tmpl w:val="9CC4AE2E"/>
+    <w:lvl w:ilvl="0" w:tplc="041B000F">
+      <w:start w:val="1"/>
+      <w:numFmt w:val="decimal"/>
+      <w:lvlText w:val="%1."/>
+      <w:lvlJc w:val="left"/>
+      <w:pPr>
+        <w:ind w:left="720" w:hanging="360"/>
+      </w:pPr>
+    </w:lvl>
+    <w:lvl w:ilvl="1" w:tplc="041B0019" w:tentative="1">
+      <w:start w:val="1"/>
+      <w:numFmt w:val="lowerLetter"/>
+      <w:lvlText w:val="%2."/>
+      <w:lvlJc w:val="left"/>
+      <w:pPr>
+        <w:ind w:left="1440" w:hanging="360"/>
+      </w:pPr>
+    </w:lvl>
+    <w:lvl w:ilvl="2" w:tplc="041B001B" w:tentative="1">
+      <w:start w:val="1"/>
+      <w:numFmt w:val="lowerRoman"/>
+      <w:lvlText w:val="%3."/>
+      <w:lvlJc w:val="right"/>
+      <w:pPr>
+        <w:ind w:left="2160" w:hanging="180"/>
+      </w:pPr>
+    </w:lvl>
+    <w:lvl w:ilvl="3" w:tplc="041B000F" w:tentative="1">
+      <w:start w:val="1"/>
+      <w:numFmt w:val="decimal"/>
+      <w:lvlText w:val="%4."/>
+      <w:lvlJc w:val="left"/>
+      <w:pPr>
+        <w:ind w:left="2880" w:hanging="360"/>
+      </w:pPr>
+    </w:lvl>
+    <w:lvl w:ilvl="4" w:tplc="041B0019" w:tentative="1">
+      <w:start w:val="1"/>
+      <w:numFmt w:val="lowerLetter"/>
+      <w:lvlText w:val="%5."/>
+      <w:lvlJc w:val="left"/>
+      <w:pPr>
+        <w:ind w:left="3600" w:hanging="360"/>
+      </w:pPr>
+    </w:lvl>
+    <w:lvl w:ilvl="5" w:tplc="041B001B" w:tentative="1">
+      <w:start w:val="1"/>
+      <w:numFmt w:val="lowerRoman"/>
+      <w:lvlText w:val="%6."/>
+      <w:lvlJc w:val="right"/>
+      <w:pPr>
+        <w:ind w:left="4320" w:hanging="180"/>
+      </w:pPr>
+    </w:lvl>
+    <w:lvl w:ilvl="6" w:tplc="041B000F" w:tentative="1">
+      <w:start w:val="1"/>
+      <w:numFmt w:val="decimal"/>
+      <w:lvlText w:val="%7."/>
+      <w:lvlJc w:val="left"/>
+      <w:pPr>
+        <w:ind w:left="5040" w:hanging="360"/>
+      </w:pPr>
+    </w:lvl>
+    <w:lvl w:ilvl="7" w:tplc="041B0019" w:tentative="1">
+      <w:start w:val="1"/>
+      <w:numFmt w:val="lowerLetter"/>
+      <w:lvlText w:val="%8."/>
+      <w:lvlJc w:val="left"/>
+      <w:pPr>
+        <w:ind w:left="5760" w:hanging="360"/>
+      </w:pPr>
+    </w:lvl>
+    <w:lvl w:ilvl="8" w:tplc="041B001B" w:tentative="1">
+      <w:start w:val="1"/>
+      <w:numFmt w:val="lowerRoman"/>
+      <w:lvlText w:val="%9."/>
+      <w:lvlJc w:val="right"/>
+      <w:pPr>
+        <w:ind w:left="6480" w:hanging="180"/>
+      </w:pPr>
+    </w:lvl>
+  </w:abstractNum>
+  <w:abstractNum w:abstractNumId="1" w15:restartNumberingAfterBreak="0">
     <w:nsid w:val="62AC3645"/>
     <w:multiLevelType w:val="multilevel"/>
     <w:tmpl w:val="041B001F"/>
@@ -1261,7 +3181,7 @@
       </w:pPr>
     </w:lvl>
   </w:abstractNum>
-  <w:abstractNum w:abstractNumId="1" w15:restartNumberingAfterBreak="0">
+  <w:abstractNum w:abstractNumId="2" w15:restartNumberingAfterBreak="0">
     <w:nsid w:val="65787EF5"/>
     <w:multiLevelType w:val="multilevel"/>
     <w:tmpl w:val="041B001F"/>
@@ -1347,7 +3267,7 @@
       </w:pPr>
     </w:lvl>
   </w:abstractNum>
-  <w:abstractNum w:abstractNumId="2" w15:restartNumberingAfterBreak="0">
+  <w:abstractNum w:abstractNumId="3" w15:restartNumberingAfterBreak="0">
     <w:nsid w:val="69732F25"/>
     <w:multiLevelType w:val="multilevel"/>
     <w:tmpl w:val="041B001F"/>
@@ -1433,7 +3353,7 @@
       </w:pPr>
     </w:lvl>
   </w:abstractNum>
-  <w:abstractNum w:abstractNumId="3" w15:restartNumberingAfterBreak="0">
+  <w:abstractNum w:abstractNumId="4" w15:restartNumberingAfterBreak="0">
     <w:nsid w:val="7BF954FC"/>
     <w:multiLevelType w:val="multilevel"/>
     <w:tmpl w:val="041B001F"/>
@@ -1520,16 +3440,19 @@
     </w:lvl>
   </w:abstractNum>
   <w:num w:numId="1" w16cid:durableId="414060476">
-    <w:abstractNumId w:val="0"/>
+    <w:abstractNumId w:val="1"/>
   </w:num>
   <w:num w:numId="2" w16cid:durableId="1630359239">
+    <w:abstractNumId w:val="4"/>
+  </w:num>
+  <w:num w:numId="3" w16cid:durableId="1697580307">
     <w:abstractNumId w:val="3"/>
   </w:num>
-  <w:num w:numId="3" w16cid:durableId="1697580307">
+  <w:num w:numId="4" w16cid:durableId="1861042519">
     <w:abstractNumId w:val="2"/>
   </w:num>
-  <w:num w:numId="4" w16cid:durableId="1861042519">
-    <w:abstractNumId w:val="1"/>
+  <w:num w:numId="5" w16cid:durableId="981078809">
+    <w:abstractNumId w:val="0"/>
   </w:num>
 </w:numbering>
 </file>
@@ -2133,7 +4056,6 @@
   <w:style w:type="character" w:default="1" w:styleId="DefaultParagraphFont">
     <w:name w:val="Default Paragraph Font"/>
     <w:uiPriority w:val="1"/>
-    <w:semiHidden/>
     <w:unhideWhenUsed/>
   </w:style>
   <w:style w:type="table" w:default="1" w:styleId="TableNormal">
@@ -2757,20 +4679,20 @@
 </file>
 
 <file path=customXml/item1.xml><?xml version="1.0" encoding="utf-8"?>
+<p:properties xmlns:p="http://schemas.microsoft.com/office/2006/metadata/properties" xmlns:xsi="http://www.w3.org/2001/XMLSchema-instance" xmlns:pc="http://schemas.microsoft.com/office/infopath/2007/PartnerControls">
+  <documentManagement>
+    <_activity xmlns="231c4eac-96b6-4cf2-b251-23b838f7cf09" xsi:nil="true"/>
+  </documentManagement>
+</p:properties>
+</file>
+
+<file path=customXml/item2.xml><?xml version="1.0" encoding="utf-8"?>
 <?mso-contentType ?>
 <FormTemplates xmlns="http://schemas.microsoft.com/sharepoint/v3/contenttype/forms">
   <Display>DocumentLibraryForm</Display>
   <Edit>DocumentLibraryForm</Edit>
   <New>DocumentLibraryForm</New>
 </FormTemplates>
-</file>
-
-<file path=customXml/item2.xml><?xml version="1.0" encoding="utf-8"?>
-<p:properties xmlns:p="http://schemas.microsoft.com/office/2006/metadata/properties" xmlns:xsi="http://www.w3.org/2001/XMLSchema-instance" xmlns:pc="http://schemas.microsoft.com/office/infopath/2007/PartnerControls">
-  <documentManagement>
-    <_activity xmlns="231c4eac-96b6-4cf2-b251-23b838f7cf09" xsi:nil="true"/>
-  </documentManagement>
-</p:properties>
 </file>
 
 <file path=customXml/item3.xml><?xml version="1.0" encoding="utf-8"?>
@@ -2995,19 +4917,19 @@
 </file>
 
 <file path=customXml/itemProps1.xml><?xml version="1.0" encoding="utf-8"?>
-<ds:datastoreItem xmlns:ds="http://schemas.openxmlformats.org/officeDocument/2006/customXml" ds:itemID="{2F348906-B5A9-4EEA-ADEB-3A896FDE27CC}">
+<ds:datastoreItem xmlns:ds="http://schemas.openxmlformats.org/officeDocument/2006/customXml" ds:itemID="{EA472EA1-EB29-47EC-BC19-18213F7AA2C6}">
   <ds:schemaRefs>
-    <ds:schemaRef ds:uri="http://schemas.microsoft.com/sharepoint/v3/contenttype/forms"/>
+    <ds:schemaRef ds:uri="http://schemas.microsoft.com/office/2006/metadata/properties"/>
+    <ds:schemaRef ds:uri="http://schemas.microsoft.com/office/infopath/2007/PartnerControls"/>
+    <ds:schemaRef ds:uri="231c4eac-96b6-4cf2-b251-23b838f7cf09"/>
   </ds:schemaRefs>
 </ds:datastoreItem>
 </file>
 
 <file path=customXml/itemProps2.xml><?xml version="1.0" encoding="utf-8"?>
-<ds:datastoreItem xmlns:ds="http://schemas.openxmlformats.org/officeDocument/2006/customXml" ds:itemID="{EA472EA1-EB29-47EC-BC19-18213F7AA2C6}">
+<ds:datastoreItem xmlns:ds="http://schemas.openxmlformats.org/officeDocument/2006/customXml" ds:itemID="{2F348906-B5A9-4EEA-ADEB-3A896FDE27CC}">
   <ds:schemaRefs>
-    <ds:schemaRef ds:uri="http://schemas.microsoft.com/office/2006/metadata/properties"/>
-    <ds:schemaRef ds:uri="http://schemas.microsoft.com/office/infopath/2007/PartnerControls"/>
-    <ds:schemaRef ds:uri="231c4eac-96b6-4cf2-b251-23b838f7cf09"/>
+    <ds:schemaRef ds:uri="http://schemas.microsoft.com/sharepoint/v3/contenttype/forms"/>
   </ds:schemaRefs>
 </ds:datastoreItem>
 </file>

</xml_diff>